<commit_message>
Dalsze pisanie dokumentacji - dodano schemat elektryczny, blokowy i kosztorys
</commit_message>
<xml_diff>
--- a/Elektronika/MUM_MW_niedokonczone.docx
+++ b/Elektronika/MUM_MW_niedokonczone.docx
@@ -114,7 +114,21 @@
         <w:t xml:space="preserve"> – przykładowo: doba gwiezdna trwa 23h i 56 minut </w:t>
       </w:r>
       <w:r>
-        <w:t xml:space="preserve">albo wpływ położenia naszej planety w układzie słonecznym. Uznano, że błędy są pomijalnie małe oraz głównym celem jest obserwacja odległych gwiazd, a nie np. Marsa. </w:t>
+        <w:t xml:space="preserve">albo wpływ położenia naszej planety w układzie słonecznym. Uznano, </w:t>
+      </w:r>
+      <w:commentRangeStart w:id="0"/>
+      <w:r>
+        <w:t>że</w:t>
+      </w:r>
+      <w:commentRangeEnd w:id="0"/>
+      <w:r>
+        <w:rPr>
+          <w:rStyle w:val="Odwoaniedokomentarza"/>
+        </w:rPr>
+        <w:commentReference w:id="0"/>
+      </w:r>
+      <w:r>
+        <w:t xml:space="preserve"> błędy są pomijalnie małe oraz głównym celem jest obserwacja odległych gwiazd, a nie np. Marsa. </w:t>
       </w:r>
     </w:p>
     <w:p>
@@ -152,7 +166,7 @@
                     </pic:cNvPicPr>
                   </pic:nvPicPr>
                   <pic:blipFill>
-                    <a:blip r:embed="rId5">
+                    <a:blip r:embed="rId9">
                       <a:extLst>
                         <a:ext uri="{28A0092B-C50C-407E-A947-70E740481C1C}">
                           <a14:useLocalDpi xmlns:a14="http://schemas.microsoft.com/office/drawing/2010/main" val="0"/>
@@ -192,14 +206,27 @@
       <w:r>
         <w:t xml:space="preserve">Rysunek </w:t>
       </w:r>
-      <w:fldSimple w:instr=" SEQ Rysunek \* ARABIC ">
-        <w:r>
-          <w:rPr>
-            <w:noProof/>
-          </w:rPr>
-          <w:t>1</w:t>
-        </w:r>
-      </w:fldSimple>
+      <w:r>
+        <w:fldChar w:fldCharType="begin"/>
+      </w:r>
+      <w:r>
+        <w:instrText xml:space="preserve"> SEQ Rysunek \* ARABIC </w:instrText>
+      </w:r>
+      <w:r>
+        <w:fldChar w:fldCharType="separate"/>
+      </w:r>
+      <w:r>
+        <w:rPr>
+          <w:noProof/>
+        </w:rPr>
+        <w:t>1</w:t>
+      </w:r>
+      <w:r>
+        <w:rPr>
+          <w:noProof/>
+        </w:rPr>
+        <w:fldChar w:fldCharType="end"/>
+      </w:r>
       <w:r>
         <w:t xml:space="preserve"> Osie w teleskopie o montażu </w:t>
       </w:r>
@@ -272,7 +299,7 @@
                     </pic:cNvPicPr>
                   </pic:nvPicPr>
                   <pic:blipFill>
-                    <a:blip r:embed="rId6">
+                    <a:blip r:embed="rId10">
                       <a:extLst>
                         <a:ext uri="{28A0092B-C50C-407E-A947-70E740481C1C}">
                           <a14:useLocalDpi xmlns:a14="http://schemas.microsoft.com/office/drawing/2010/main" val="0"/>
@@ -312,14 +339,27 @@
       <w:r>
         <w:t xml:space="preserve">Rysunek </w:t>
       </w:r>
-      <w:fldSimple w:instr=" SEQ Rysunek \* ARABIC ">
-        <w:r>
-          <w:rPr>
-            <w:noProof/>
-          </w:rPr>
-          <w:t>2</w:t>
-        </w:r>
-      </w:fldSimple>
+      <w:r>
+        <w:fldChar w:fldCharType="begin"/>
+      </w:r>
+      <w:r>
+        <w:instrText xml:space="preserve"> SEQ Rysunek \* ARABIC </w:instrText>
+      </w:r>
+      <w:r>
+        <w:fldChar w:fldCharType="separate"/>
+      </w:r>
+      <w:r>
+        <w:rPr>
+          <w:noProof/>
+        </w:rPr>
+        <w:t>2</w:t>
+      </w:r>
+      <w:r>
+        <w:rPr>
+          <w:noProof/>
+        </w:rPr>
+        <w:fldChar w:fldCharType="end"/>
+      </w:r>
       <w:r>
         <w:t xml:space="preserve"> Zobrazowanie znaczenia ustawienie kąta szerokości</w:t>
       </w:r>
@@ -383,7 +423,7 @@
                     </pic:cNvPicPr>
                   </pic:nvPicPr>
                   <pic:blipFill>
-                    <a:blip r:embed="rId7" cstate="print">
+                    <a:blip r:embed="rId11" cstate="print">
                       <a:extLst>
                         <a:ext uri="{28A0092B-C50C-407E-A947-70E740481C1C}">
                           <a14:useLocalDpi xmlns:a14="http://schemas.microsoft.com/office/drawing/2010/main" val="0"/>
@@ -423,14 +463,27 @@
       <w:r>
         <w:t xml:space="preserve">Rysunek </w:t>
       </w:r>
-      <w:fldSimple w:instr=" SEQ Rysunek \* ARABIC ">
-        <w:r>
-          <w:rPr>
-            <w:noProof/>
-          </w:rPr>
-          <w:t>3</w:t>
-        </w:r>
-      </w:fldSimple>
+      <w:r>
+        <w:fldChar w:fldCharType="begin"/>
+      </w:r>
+      <w:r>
+        <w:instrText xml:space="preserve"> SEQ Rysunek \* ARABIC </w:instrText>
+      </w:r>
+      <w:r>
+        <w:fldChar w:fldCharType="separate"/>
+      </w:r>
+      <w:r>
+        <w:rPr>
+          <w:noProof/>
+        </w:rPr>
+        <w:t>3</w:t>
+      </w:r>
+      <w:r>
+        <w:rPr>
+          <w:noProof/>
+        </w:rPr>
+        <w:fldChar w:fldCharType="end"/>
+      </w:r>
       <w:r>
         <w:t xml:space="preserve"> Zobrazowanie znaczenia deklinacji i rektascensji</w:t>
       </w:r>
@@ -506,7 +559,70 @@
           <w:b/>
           <w:bCs/>
         </w:rPr>
-        <w:t>Zaprojektowany układ elektronicznych</w:t>
+        <w:t>Schemat blokowy algorytmu</w:t>
+      </w:r>
+    </w:p>
+    <w:p>
+      <w:r>
+        <w:t>Uwaga, teleskop musi być ustawiony w osi NS</w:t>
+      </w:r>
+      <w:r>
+        <w:t>!</w:t>
+      </w:r>
+    </w:p>
+    <w:p>
+      <w:r>
+        <w:rPr>
+          <w:noProof/>
+        </w:rPr>
+        <w:drawing>
+          <wp:inline distT="0" distB="0" distL="0" distR="0" wp14:anchorId="3603BFFD" wp14:editId="22359DB6">
+            <wp:extent cx="5753100" cy="3105150"/>
+            <wp:effectExtent l="0" t="0" r="0" b="0"/>
+            <wp:docPr id="8" name="Obraz 8"/>
+            <wp:cNvGraphicFramePr>
+              <a:graphicFrameLocks xmlns:a="http://schemas.openxmlformats.org/drawingml/2006/main" noChangeAspect="1"/>
+            </wp:cNvGraphicFramePr>
+            <a:graphic xmlns:a="http://schemas.openxmlformats.org/drawingml/2006/main">
+              <a:graphicData uri="http://schemas.openxmlformats.org/drawingml/2006/picture">
+                <pic:pic xmlns:pic="http://schemas.openxmlformats.org/drawingml/2006/picture">
+                  <pic:nvPicPr>
+                    <pic:cNvPr id="0" name="Picture 3"/>
+                    <pic:cNvPicPr>
+                      <a:picLocks noChangeAspect="1" noChangeArrowheads="1"/>
+                    </pic:cNvPicPr>
+                  </pic:nvPicPr>
+                  <pic:blipFill>
+                    <a:blip r:embed="rId12">
+                      <a:extLst>
+                        <a:ext uri="{28A0092B-C50C-407E-A947-70E740481C1C}">
+                          <a14:useLocalDpi xmlns:a14="http://schemas.microsoft.com/office/drawing/2010/main" val="0"/>
+                        </a:ext>
+                      </a:extLst>
+                    </a:blip>
+                    <a:srcRect/>
+                    <a:stretch>
+                      <a:fillRect/>
+                    </a:stretch>
+                  </pic:blipFill>
+                  <pic:spPr bwMode="auto">
+                    <a:xfrm>
+                      <a:off x="0" y="0"/>
+                      <a:ext cx="5753100" cy="3105150"/>
+                    </a:xfrm>
+                    <a:prstGeom prst="rect">
+                      <a:avLst/>
+                    </a:prstGeom>
+                    <a:noFill/>
+                    <a:ln>
+                      <a:noFill/>
+                    </a:ln>
+                  </pic:spPr>
+                </pic:pic>
+              </a:graphicData>
+            </a:graphic>
+          </wp:inline>
+        </w:drawing>
       </w:r>
     </w:p>
     <w:p>
@@ -521,8 +637,66 @@
           <w:b/>
           <w:bCs/>
         </w:rPr>
-        <w:t>Schemat blokowy algorytmu</w:t>
-      </w:r>
+        <w:t>Zaprojektowany układ elektronicznych</w:t>
+      </w:r>
+    </w:p>
+    <w:p>
+      <w:pPr>
+        <w:rPr>
+          <w:b/>
+          <w:bCs/>
+        </w:rPr>
+      </w:pPr>
+      <w:r>
+        <w:rPr>
+          <w:b/>
+          <w:bCs/>
+        </w:rPr>
+        <w:lastRenderedPageBreak/>
+        <w:drawing>
+          <wp:inline distT="0" distB="0" distL="0" distR="0" wp14:anchorId="36FEB931" wp14:editId="41B5CD60">
+            <wp:extent cx="5760720" cy="5981065"/>
+            <wp:effectExtent l="0" t="0" r="0" b="635"/>
+            <wp:docPr id="7" name="Obraz 7"/>
+            <wp:cNvGraphicFramePr>
+              <a:graphicFrameLocks xmlns:a="http://schemas.openxmlformats.org/drawingml/2006/main" noChangeAspect="1"/>
+            </wp:cNvGraphicFramePr>
+            <a:graphic xmlns:a="http://schemas.openxmlformats.org/drawingml/2006/main">
+              <a:graphicData uri="http://schemas.openxmlformats.org/drawingml/2006/picture">
+                <pic:pic xmlns:pic="http://schemas.openxmlformats.org/drawingml/2006/picture">
+                  <pic:nvPicPr>
+                    <pic:cNvPr id="1" name=""/>
+                    <pic:cNvPicPr/>
+                  </pic:nvPicPr>
+                  <pic:blipFill>
+                    <a:blip r:embed="rId13"/>
+                    <a:stretch>
+                      <a:fillRect/>
+                    </a:stretch>
+                  </pic:blipFill>
+                  <pic:spPr>
+                    <a:xfrm>
+                      <a:off x="0" y="0"/>
+                      <a:ext cx="5760720" cy="5981065"/>
+                    </a:xfrm>
+                    <a:prstGeom prst="rect">
+                      <a:avLst/>
+                    </a:prstGeom>
+                  </pic:spPr>
+                </pic:pic>
+              </a:graphicData>
+            </a:graphic>
+          </wp:inline>
+        </w:drawing>
+      </w:r>
+    </w:p>
+    <w:p>
+      <w:pPr>
+        <w:rPr>
+          <w:b/>
+          <w:bCs/>
+        </w:rPr>
+      </w:pPr>
     </w:p>
     <w:p>
       <w:pPr>
@@ -552,12 +726,1370 @@
     <w:p/>
     <w:p/>
     <w:p/>
+    <w:p>
+      <w:pPr>
+        <w:rPr>
+          <w:b/>
+          <w:bCs/>
+        </w:rPr>
+      </w:pPr>
+      <w:r>
+        <w:rPr>
+          <w:b/>
+          <w:bCs/>
+        </w:rPr>
+        <w:t>Kosztorys</w:t>
+      </w:r>
+    </w:p>
+    <w:tbl>
+      <w:tblPr>
+        <w:tblW w:w="9396" w:type="dxa"/>
+        <w:tblCellMar>
+          <w:left w:w="70" w:type="dxa"/>
+          <w:right w:w="70" w:type="dxa"/>
+        </w:tblCellMar>
+        <w:tblLook w:val="04A0" w:firstRow="1" w:lastRow="0" w:firstColumn="1" w:lastColumn="0" w:noHBand="0" w:noVBand="1"/>
+      </w:tblPr>
+      <w:tblGrid>
+        <w:gridCol w:w="6434"/>
+        <w:gridCol w:w="878"/>
+        <w:gridCol w:w="1206"/>
+        <w:gridCol w:w="878"/>
+      </w:tblGrid>
+      <w:tr>
+        <w:trPr>
+          <w:trHeight w:val="300"/>
+        </w:trPr>
+        <w:tc>
+          <w:tcPr>
+            <w:tcW w:w="6434" w:type="dxa"/>
+            <w:tcBorders>
+              <w:top w:val="single" w:sz="4" w:space="0" w:color="auto"/>
+              <w:left w:val="single" w:sz="4" w:space="0" w:color="auto"/>
+              <w:bottom w:val="single" w:sz="4" w:space="0" w:color="auto"/>
+              <w:right w:val="single" w:sz="4" w:space="0" w:color="auto"/>
+            </w:tcBorders>
+            <w:shd w:val="clear" w:color="auto" w:fill="auto"/>
+            <w:noWrap/>
+            <w:vAlign w:val="bottom"/>
+            <w:hideMark/>
+          </w:tcPr>
+          <w:p>
+            <w:pPr>
+              <w:spacing w:after="0" w:line="240" w:lineRule="auto"/>
+              <w:rPr>
+                <w:rFonts w:ascii="Calibri" w:eastAsia="Times New Roman" w:hAnsi="Calibri" w:cs="Calibri"/>
+                <w:color w:val="000000"/>
+                <w:lang w:eastAsia="pl-PL"/>
+              </w:rPr>
+            </w:pPr>
+            <w:r>
+              <w:rPr>
+                <w:rFonts w:ascii="Calibri" w:eastAsia="Times New Roman" w:hAnsi="Calibri" w:cs="Calibri"/>
+                <w:color w:val="000000"/>
+                <w:lang w:eastAsia="pl-PL"/>
+              </w:rPr>
+              <w:t>Nazwa</w:t>
+            </w:r>
+          </w:p>
+        </w:tc>
+        <w:tc>
+          <w:tcPr>
+            <w:tcW w:w="878" w:type="dxa"/>
+            <w:tcBorders>
+              <w:top w:val="single" w:sz="4" w:space="0" w:color="auto"/>
+              <w:left w:val="nil"/>
+              <w:bottom w:val="single" w:sz="4" w:space="0" w:color="auto"/>
+              <w:right w:val="single" w:sz="4" w:space="0" w:color="auto"/>
+            </w:tcBorders>
+            <w:shd w:val="clear" w:color="auto" w:fill="auto"/>
+            <w:noWrap/>
+            <w:vAlign w:val="bottom"/>
+            <w:hideMark/>
+          </w:tcPr>
+          <w:p>
+            <w:pPr>
+              <w:spacing w:after="0" w:line="240" w:lineRule="auto"/>
+              <w:rPr>
+                <w:rFonts w:ascii="Calibri" w:eastAsia="Times New Roman" w:hAnsi="Calibri" w:cs="Calibri"/>
+                <w:color w:val="000000"/>
+                <w:lang w:eastAsia="pl-PL"/>
+              </w:rPr>
+            </w:pPr>
+            <w:r>
+              <w:rPr>
+                <w:rFonts w:ascii="Calibri" w:eastAsia="Times New Roman" w:hAnsi="Calibri" w:cs="Calibri"/>
+                <w:color w:val="000000"/>
+                <w:lang w:eastAsia="pl-PL"/>
+              </w:rPr>
+              <w:t>Sztuk</w:t>
+            </w:r>
+          </w:p>
+        </w:tc>
+        <w:tc>
+          <w:tcPr>
+            <w:tcW w:w="1206" w:type="dxa"/>
+            <w:tcBorders>
+              <w:top w:val="single" w:sz="4" w:space="0" w:color="auto"/>
+              <w:left w:val="nil"/>
+              <w:bottom w:val="single" w:sz="4" w:space="0" w:color="auto"/>
+              <w:right w:val="single" w:sz="4" w:space="0" w:color="auto"/>
+            </w:tcBorders>
+            <w:shd w:val="clear" w:color="auto" w:fill="auto"/>
+            <w:noWrap/>
+            <w:vAlign w:val="bottom"/>
+            <w:hideMark/>
+          </w:tcPr>
+          <w:p>
+            <w:pPr>
+              <w:spacing w:after="0" w:line="240" w:lineRule="auto"/>
+              <w:rPr>
+                <w:rFonts w:ascii="Calibri" w:eastAsia="Times New Roman" w:hAnsi="Calibri" w:cs="Calibri"/>
+                <w:color w:val="000000"/>
+                <w:lang w:eastAsia="pl-PL"/>
+              </w:rPr>
+            </w:pPr>
+            <w:r>
+              <w:rPr>
+                <w:rFonts w:ascii="Calibri" w:eastAsia="Times New Roman" w:hAnsi="Calibri" w:cs="Calibri"/>
+                <w:color w:val="000000"/>
+                <w:lang w:eastAsia="pl-PL"/>
+              </w:rPr>
+              <w:t>Cena za 1 szt.</w:t>
+            </w:r>
+          </w:p>
+        </w:tc>
+        <w:tc>
+          <w:tcPr>
+            <w:tcW w:w="878" w:type="dxa"/>
+            <w:tcBorders>
+              <w:top w:val="single" w:sz="4" w:space="0" w:color="auto"/>
+              <w:left w:val="nil"/>
+              <w:bottom w:val="single" w:sz="4" w:space="0" w:color="auto"/>
+              <w:right w:val="single" w:sz="4" w:space="0" w:color="auto"/>
+            </w:tcBorders>
+            <w:shd w:val="clear" w:color="auto" w:fill="auto"/>
+            <w:noWrap/>
+            <w:vAlign w:val="bottom"/>
+            <w:hideMark/>
+          </w:tcPr>
+          <w:p>
+            <w:pPr>
+              <w:spacing w:after="0" w:line="240" w:lineRule="auto"/>
+              <w:rPr>
+                <w:rFonts w:ascii="Calibri" w:eastAsia="Times New Roman" w:hAnsi="Calibri" w:cs="Calibri"/>
+                <w:color w:val="000000"/>
+                <w:lang w:eastAsia="pl-PL"/>
+              </w:rPr>
+            </w:pPr>
+            <w:r>
+              <w:rPr>
+                <w:rFonts w:ascii="Calibri" w:eastAsia="Times New Roman" w:hAnsi="Calibri" w:cs="Calibri"/>
+                <w:color w:val="000000"/>
+                <w:lang w:eastAsia="pl-PL"/>
+              </w:rPr>
+              <w:t xml:space="preserve">Koszt </w:t>
+            </w:r>
+          </w:p>
+        </w:tc>
+      </w:tr>
+      <w:tr>
+        <w:trPr>
+          <w:trHeight w:val="300"/>
+        </w:trPr>
+        <w:tc>
+          <w:tcPr>
+            <w:tcW w:w="6434" w:type="dxa"/>
+            <w:tcBorders>
+              <w:top w:val="nil"/>
+              <w:left w:val="single" w:sz="4" w:space="0" w:color="auto"/>
+              <w:bottom w:val="single" w:sz="4" w:space="0" w:color="auto"/>
+              <w:right w:val="single" w:sz="4" w:space="0" w:color="auto"/>
+            </w:tcBorders>
+            <w:shd w:val="clear" w:color="auto" w:fill="auto"/>
+            <w:noWrap/>
+            <w:vAlign w:val="bottom"/>
+            <w:hideMark/>
+          </w:tcPr>
+          <w:p>
+            <w:pPr>
+              <w:spacing w:after="0" w:line="240" w:lineRule="auto"/>
+              <w:rPr>
+                <w:rFonts w:ascii="Calibri" w:eastAsia="Times New Roman" w:hAnsi="Calibri" w:cs="Calibri"/>
+                <w:color w:val="000000"/>
+                <w:lang w:eastAsia="pl-PL"/>
+              </w:rPr>
+            </w:pPr>
+            <w:proofErr w:type="spellStart"/>
+            <w:r>
+              <w:rPr>
+                <w:rFonts w:ascii="Calibri" w:eastAsia="Times New Roman" w:hAnsi="Calibri" w:cs="Calibri"/>
+                <w:color w:val="000000"/>
+                <w:lang w:eastAsia="pl-PL"/>
+              </w:rPr>
+              <w:t>Arduino</w:t>
+            </w:r>
+            <w:proofErr w:type="spellEnd"/>
+            <w:r>
+              <w:rPr>
+                <w:rFonts w:ascii="Calibri" w:eastAsia="Times New Roman" w:hAnsi="Calibri" w:cs="Calibri"/>
+                <w:color w:val="000000"/>
+                <w:lang w:eastAsia="pl-PL"/>
+              </w:rPr>
+              <w:t xml:space="preserve"> UNO</w:t>
+            </w:r>
+          </w:p>
+        </w:tc>
+        <w:tc>
+          <w:tcPr>
+            <w:tcW w:w="878" w:type="dxa"/>
+            <w:tcBorders>
+              <w:top w:val="nil"/>
+              <w:left w:val="nil"/>
+              <w:bottom w:val="single" w:sz="4" w:space="0" w:color="auto"/>
+              <w:right w:val="single" w:sz="4" w:space="0" w:color="auto"/>
+            </w:tcBorders>
+            <w:shd w:val="clear" w:color="auto" w:fill="auto"/>
+            <w:noWrap/>
+            <w:vAlign w:val="bottom"/>
+            <w:hideMark/>
+          </w:tcPr>
+          <w:p>
+            <w:pPr>
+              <w:spacing w:after="0" w:line="240" w:lineRule="auto"/>
+              <w:jc w:val="right"/>
+              <w:rPr>
+                <w:rFonts w:ascii="Calibri" w:eastAsia="Times New Roman" w:hAnsi="Calibri" w:cs="Calibri"/>
+                <w:color w:val="000000"/>
+                <w:lang w:eastAsia="pl-PL"/>
+              </w:rPr>
+            </w:pPr>
+            <w:r>
+              <w:rPr>
+                <w:rFonts w:ascii="Calibri" w:eastAsia="Times New Roman" w:hAnsi="Calibri" w:cs="Calibri"/>
+                <w:color w:val="000000"/>
+                <w:lang w:eastAsia="pl-PL"/>
+              </w:rPr>
+              <w:t>1</w:t>
+            </w:r>
+          </w:p>
+        </w:tc>
+        <w:tc>
+          <w:tcPr>
+            <w:tcW w:w="1206" w:type="dxa"/>
+            <w:tcBorders>
+              <w:top w:val="nil"/>
+              <w:left w:val="nil"/>
+              <w:bottom w:val="single" w:sz="4" w:space="0" w:color="auto"/>
+              <w:right w:val="single" w:sz="4" w:space="0" w:color="auto"/>
+            </w:tcBorders>
+            <w:shd w:val="clear" w:color="auto" w:fill="auto"/>
+            <w:noWrap/>
+            <w:vAlign w:val="bottom"/>
+            <w:hideMark/>
+          </w:tcPr>
+          <w:p>
+            <w:pPr>
+              <w:spacing w:after="0" w:line="240" w:lineRule="auto"/>
+              <w:jc w:val="right"/>
+              <w:rPr>
+                <w:rFonts w:ascii="Calibri" w:eastAsia="Times New Roman" w:hAnsi="Calibri" w:cs="Calibri"/>
+                <w:color w:val="000000"/>
+                <w:lang w:eastAsia="pl-PL"/>
+              </w:rPr>
+            </w:pPr>
+            <w:r>
+              <w:rPr>
+                <w:rFonts w:ascii="Calibri" w:eastAsia="Times New Roman" w:hAnsi="Calibri" w:cs="Calibri"/>
+                <w:color w:val="000000"/>
+                <w:lang w:eastAsia="pl-PL"/>
+              </w:rPr>
+              <w:t>92,00 zł</w:t>
+            </w:r>
+          </w:p>
+        </w:tc>
+        <w:tc>
+          <w:tcPr>
+            <w:tcW w:w="878" w:type="dxa"/>
+            <w:tcBorders>
+              <w:top w:val="nil"/>
+              <w:left w:val="nil"/>
+              <w:bottom w:val="single" w:sz="4" w:space="0" w:color="auto"/>
+              <w:right w:val="single" w:sz="4" w:space="0" w:color="auto"/>
+            </w:tcBorders>
+            <w:shd w:val="clear" w:color="auto" w:fill="auto"/>
+            <w:noWrap/>
+            <w:vAlign w:val="bottom"/>
+            <w:hideMark/>
+          </w:tcPr>
+          <w:p>
+            <w:pPr>
+              <w:spacing w:after="0" w:line="240" w:lineRule="auto"/>
+              <w:jc w:val="right"/>
+              <w:rPr>
+                <w:rFonts w:ascii="Calibri" w:eastAsia="Times New Roman" w:hAnsi="Calibri" w:cs="Calibri"/>
+                <w:color w:val="000000"/>
+                <w:lang w:eastAsia="pl-PL"/>
+              </w:rPr>
+            </w:pPr>
+            <w:r>
+              <w:rPr>
+                <w:rFonts w:ascii="Calibri" w:eastAsia="Times New Roman" w:hAnsi="Calibri" w:cs="Calibri"/>
+                <w:color w:val="000000"/>
+                <w:lang w:eastAsia="pl-PL"/>
+              </w:rPr>
+              <w:t>92,00 zł</w:t>
+            </w:r>
+          </w:p>
+        </w:tc>
+      </w:tr>
+      <w:tr>
+        <w:trPr>
+          <w:trHeight w:val="300"/>
+        </w:trPr>
+        <w:tc>
+          <w:tcPr>
+            <w:tcW w:w="6434" w:type="dxa"/>
+            <w:tcBorders>
+              <w:top w:val="nil"/>
+              <w:left w:val="single" w:sz="4" w:space="0" w:color="auto"/>
+              <w:bottom w:val="single" w:sz="4" w:space="0" w:color="auto"/>
+              <w:right w:val="single" w:sz="4" w:space="0" w:color="auto"/>
+            </w:tcBorders>
+            <w:shd w:val="clear" w:color="auto" w:fill="auto"/>
+            <w:noWrap/>
+            <w:vAlign w:val="bottom"/>
+            <w:hideMark/>
+          </w:tcPr>
+          <w:p>
+            <w:pPr>
+              <w:spacing w:after="0" w:line="240" w:lineRule="auto"/>
+              <w:rPr>
+                <w:rFonts w:ascii="Calibri" w:eastAsia="Times New Roman" w:hAnsi="Calibri" w:cs="Calibri"/>
+                <w:color w:val="000000"/>
+                <w:lang w:eastAsia="pl-PL"/>
+              </w:rPr>
+            </w:pPr>
+            <w:r>
+              <w:rPr>
+                <w:rFonts w:ascii="Calibri" w:eastAsia="Times New Roman" w:hAnsi="Calibri" w:cs="Calibri"/>
+                <w:color w:val="000000"/>
+                <w:lang w:eastAsia="pl-PL"/>
+              </w:rPr>
+              <w:t xml:space="preserve">499:1 Metal </w:t>
+            </w:r>
+            <w:proofErr w:type="spellStart"/>
+            <w:r>
+              <w:rPr>
+                <w:rFonts w:ascii="Calibri" w:eastAsia="Times New Roman" w:hAnsi="Calibri" w:cs="Calibri"/>
+                <w:color w:val="000000"/>
+                <w:lang w:eastAsia="pl-PL"/>
+              </w:rPr>
+              <w:t>Gearmotor</w:t>
+            </w:r>
+            <w:proofErr w:type="spellEnd"/>
+            <w:r>
+              <w:rPr>
+                <w:rFonts w:ascii="Calibri" w:eastAsia="Times New Roman" w:hAnsi="Calibri" w:cs="Calibri"/>
+                <w:color w:val="000000"/>
+                <w:lang w:eastAsia="pl-PL"/>
+              </w:rPr>
+              <w:t xml:space="preserve"> 25Dx73L mm LP 6V with 48 CPR </w:t>
+            </w:r>
+            <w:proofErr w:type="spellStart"/>
+            <w:r>
+              <w:rPr>
+                <w:rFonts w:ascii="Calibri" w:eastAsia="Times New Roman" w:hAnsi="Calibri" w:cs="Calibri"/>
+                <w:color w:val="000000"/>
+                <w:lang w:eastAsia="pl-PL"/>
+              </w:rPr>
+              <w:t>Encodera</w:t>
+            </w:r>
+            <w:proofErr w:type="spellEnd"/>
+            <w:r>
+              <w:rPr>
+                <w:rFonts w:ascii="Calibri" w:eastAsia="Times New Roman" w:hAnsi="Calibri" w:cs="Calibri"/>
+                <w:color w:val="000000"/>
+                <w:lang w:eastAsia="pl-PL"/>
+              </w:rPr>
+              <w:t xml:space="preserve"> firmy </w:t>
+            </w:r>
+            <w:proofErr w:type="spellStart"/>
+            <w:r>
+              <w:rPr>
+                <w:rFonts w:ascii="Calibri" w:eastAsia="Times New Roman" w:hAnsi="Calibri" w:cs="Calibri"/>
+                <w:color w:val="000000"/>
+                <w:lang w:eastAsia="pl-PL"/>
+              </w:rPr>
+              <w:t>Pololu</w:t>
+            </w:r>
+            <w:proofErr w:type="spellEnd"/>
+          </w:p>
+        </w:tc>
+        <w:tc>
+          <w:tcPr>
+            <w:tcW w:w="878" w:type="dxa"/>
+            <w:tcBorders>
+              <w:top w:val="nil"/>
+              <w:left w:val="nil"/>
+              <w:bottom w:val="single" w:sz="4" w:space="0" w:color="auto"/>
+              <w:right w:val="single" w:sz="4" w:space="0" w:color="auto"/>
+            </w:tcBorders>
+            <w:shd w:val="clear" w:color="auto" w:fill="auto"/>
+            <w:noWrap/>
+            <w:vAlign w:val="bottom"/>
+            <w:hideMark/>
+          </w:tcPr>
+          <w:p>
+            <w:pPr>
+              <w:spacing w:after="0" w:line="240" w:lineRule="auto"/>
+              <w:jc w:val="right"/>
+              <w:rPr>
+                <w:rFonts w:ascii="Calibri" w:eastAsia="Times New Roman" w:hAnsi="Calibri" w:cs="Calibri"/>
+                <w:color w:val="000000"/>
+                <w:lang w:eastAsia="pl-PL"/>
+              </w:rPr>
+            </w:pPr>
+            <w:r>
+              <w:rPr>
+                <w:rFonts w:ascii="Calibri" w:eastAsia="Times New Roman" w:hAnsi="Calibri" w:cs="Calibri"/>
+                <w:color w:val="000000"/>
+                <w:lang w:eastAsia="pl-PL"/>
+              </w:rPr>
+              <w:t>2</w:t>
+            </w:r>
+          </w:p>
+        </w:tc>
+        <w:tc>
+          <w:tcPr>
+            <w:tcW w:w="1206" w:type="dxa"/>
+            <w:tcBorders>
+              <w:top w:val="nil"/>
+              <w:left w:val="nil"/>
+              <w:bottom w:val="single" w:sz="4" w:space="0" w:color="auto"/>
+              <w:right w:val="single" w:sz="4" w:space="0" w:color="auto"/>
+            </w:tcBorders>
+            <w:shd w:val="clear" w:color="auto" w:fill="auto"/>
+            <w:noWrap/>
+            <w:vAlign w:val="bottom"/>
+            <w:hideMark/>
+          </w:tcPr>
+          <w:p>
+            <w:pPr>
+              <w:spacing w:after="0" w:line="240" w:lineRule="auto"/>
+              <w:jc w:val="right"/>
+              <w:rPr>
+                <w:rFonts w:ascii="Calibri" w:eastAsia="Times New Roman" w:hAnsi="Calibri" w:cs="Calibri"/>
+                <w:color w:val="000000"/>
+                <w:lang w:eastAsia="pl-PL"/>
+              </w:rPr>
+            </w:pPr>
+            <w:r>
+              <w:rPr>
+                <w:rFonts w:ascii="Calibri" w:eastAsia="Times New Roman" w:hAnsi="Calibri" w:cs="Calibri"/>
+                <w:color w:val="000000"/>
+                <w:lang w:eastAsia="pl-PL"/>
+              </w:rPr>
+              <w:t>130,00 zł</w:t>
+            </w:r>
+          </w:p>
+        </w:tc>
+        <w:tc>
+          <w:tcPr>
+            <w:tcW w:w="878" w:type="dxa"/>
+            <w:tcBorders>
+              <w:top w:val="nil"/>
+              <w:left w:val="nil"/>
+              <w:bottom w:val="single" w:sz="4" w:space="0" w:color="auto"/>
+              <w:right w:val="single" w:sz="4" w:space="0" w:color="auto"/>
+            </w:tcBorders>
+            <w:shd w:val="clear" w:color="auto" w:fill="auto"/>
+            <w:noWrap/>
+            <w:vAlign w:val="bottom"/>
+            <w:hideMark/>
+          </w:tcPr>
+          <w:p>
+            <w:pPr>
+              <w:spacing w:after="0" w:line="240" w:lineRule="auto"/>
+              <w:jc w:val="right"/>
+              <w:rPr>
+                <w:rFonts w:ascii="Calibri" w:eastAsia="Times New Roman" w:hAnsi="Calibri" w:cs="Calibri"/>
+                <w:color w:val="000000"/>
+                <w:lang w:eastAsia="pl-PL"/>
+              </w:rPr>
+            </w:pPr>
+            <w:r>
+              <w:rPr>
+                <w:rFonts w:ascii="Calibri" w:eastAsia="Times New Roman" w:hAnsi="Calibri" w:cs="Calibri"/>
+                <w:color w:val="000000"/>
+                <w:lang w:eastAsia="pl-PL"/>
+              </w:rPr>
+              <w:t>260,00 zł</w:t>
+            </w:r>
+          </w:p>
+        </w:tc>
+      </w:tr>
+      <w:tr>
+        <w:trPr>
+          <w:trHeight w:val="300"/>
+        </w:trPr>
+        <w:tc>
+          <w:tcPr>
+            <w:tcW w:w="6434" w:type="dxa"/>
+            <w:tcBorders>
+              <w:top w:val="nil"/>
+              <w:left w:val="single" w:sz="4" w:space="0" w:color="auto"/>
+              <w:bottom w:val="single" w:sz="4" w:space="0" w:color="auto"/>
+              <w:right w:val="single" w:sz="4" w:space="0" w:color="auto"/>
+            </w:tcBorders>
+            <w:shd w:val="clear" w:color="auto" w:fill="auto"/>
+            <w:noWrap/>
+            <w:vAlign w:val="bottom"/>
+            <w:hideMark/>
+          </w:tcPr>
+          <w:p>
+            <w:pPr>
+              <w:spacing w:after="0" w:line="240" w:lineRule="auto"/>
+              <w:rPr>
+                <w:rFonts w:ascii="Calibri" w:eastAsia="Times New Roman" w:hAnsi="Calibri" w:cs="Calibri"/>
+                <w:color w:val="000000"/>
+                <w:lang w:eastAsia="pl-PL"/>
+              </w:rPr>
+            </w:pPr>
+            <w:proofErr w:type="spellStart"/>
+            <w:r>
+              <w:rPr>
+                <w:rFonts w:ascii="Calibri" w:eastAsia="Times New Roman" w:hAnsi="Calibri" w:cs="Calibri"/>
+                <w:color w:val="000000"/>
+                <w:lang w:eastAsia="pl-PL"/>
+              </w:rPr>
+              <w:t>Akmulator</w:t>
+            </w:r>
+            <w:proofErr w:type="spellEnd"/>
+            <w:r>
+              <w:rPr>
+                <w:rFonts w:ascii="Calibri" w:eastAsia="Times New Roman" w:hAnsi="Calibri" w:cs="Calibri"/>
+                <w:color w:val="000000"/>
+                <w:lang w:eastAsia="pl-PL"/>
+              </w:rPr>
+              <w:t xml:space="preserve"> LG INR18650 MG1</w:t>
+            </w:r>
+          </w:p>
+        </w:tc>
+        <w:tc>
+          <w:tcPr>
+            <w:tcW w:w="878" w:type="dxa"/>
+            <w:tcBorders>
+              <w:top w:val="nil"/>
+              <w:left w:val="nil"/>
+              <w:bottom w:val="single" w:sz="4" w:space="0" w:color="auto"/>
+              <w:right w:val="single" w:sz="4" w:space="0" w:color="auto"/>
+            </w:tcBorders>
+            <w:shd w:val="clear" w:color="auto" w:fill="auto"/>
+            <w:noWrap/>
+            <w:vAlign w:val="bottom"/>
+            <w:hideMark/>
+          </w:tcPr>
+          <w:p>
+            <w:pPr>
+              <w:spacing w:after="0" w:line="240" w:lineRule="auto"/>
+              <w:jc w:val="right"/>
+              <w:rPr>
+                <w:rFonts w:ascii="Calibri" w:eastAsia="Times New Roman" w:hAnsi="Calibri" w:cs="Calibri"/>
+                <w:color w:val="000000"/>
+                <w:lang w:eastAsia="pl-PL"/>
+              </w:rPr>
+            </w:pPr>
+            <w:r>
+              <w:rPr>
+                <w:rFonts w:ascii="Calibri" w:eastAsia="Times New Roman" w:hAnsi="Calibri" w:cs="Calibri"/>
+                <w:color w:val="000000"/>
+                <w:lang w:eastAsia="pl-PL"/>
+              </w:rPr>
+              <w:t>2</w:t>
+            </w:r>
+          </w:p>
+        </w:tc>
+        <w:tc>
+          <w:tcPr>
+            <w:tcW w:w="1206" w:type="dxa"/>
+            <w:tcBorders>
+              <w:top w:val="nil"/>
+              <w:left w:val="nil"/>
+              <w:bottom w:val="single" w:sz="4" w:space="0" w:color="auto"/>
+              <w:right w:val="single" w:sz="4" w:space="0" w:color="auto"/>
+            </w:tcBorders>
+            <w:shd w:val="clear" w:color="auto" w:fill="auto"/>
+            <w:noWrap/>
+            <w:vAlign w:val="bottom"/>
+            <w:hideMark/>
+          </w:tcPr>
+          <w:p>
+            <w:pPr>
+              <w:spacing w:after="0" w:line="240" w:lineRule="auto"/>
+              <w:jc w:val="right"/>
+              <w:rPr>
+                <w:rFonts w:ascii="Calibri" w:eastAsia="Times New Roman" w:hAnsi="Calibri" w:cs="Calibri"/>
+                <w:color w:val="000000"/>
+                <w:lang w:eastAsia="pl-PL"/>
+              </w:rPr>
+            </w:pPr>
+            <w:r>
+              <w:rPr>
+                <w:rFonts w:ascii="Calibri" w:eastAsia="Times New Roman" w:hAnsi="Calibri" w:cs="Calibri"/>
+                <w:color w:val="000000"/>
+                <w:lang w:eastAsia="pl-PL"/>
+              </w:rPr>
+              <w:t>7,00 zł</w:t>
+            </w:r>
+          </w:p>
+        </w:tc>
+        <w:tc>
+          <w:tcPr>
+            <w:tcW w:w="878" w:type="dxa"/>
+            <w:tcBorders>
+              <w:top w:val="nil"/>
+              <w:left w:val="nil"/>
+              <w:bottom w:val="single" w:sz="4" w:space="0" w:color="auto"/>
+              <w:right w:val="single" w:sz="4" w:space="0" w:color="auto"/>
+            </w:tcBorders>
+            <w:shd w:val="clear" w:color="auto" w:fill="auto"/>
+            <w:noWrap/>
+            <w:vAlign w:val="bottom"/>
+            <w:hideMark/>
+          </w:tcPr>
+          <w:p>
+            <w:pPr>
+              <w:spacing w:after="0" w:line="240" w:lineRule="auto"/>
+              <w:jc w:val="right"/>
+              <w:rPr>
+                <w:rFonts w:ascii="Calibri" w:eastAsia="Times New Roman" w:hAnsi="Calibri" w:cs="Calibri"/>
+                <w:color w:val="000000"/>
+                <w:lang w:eastAsia="pl-PL"/>
+              </w:rPr>
+            </w:pPr>
+            <w:r>
+              <w:rPr>
+                <w:rFonts w:ascii="Calibri" w:eastAsia="Times New Roman" w:hAnsi="Calibri" w:cs="Calibri"/>
+                <w:color w:val="000000"/>
+                <w:lang w:eastAsia="pl-PL"/>
+              </w:rPr>
+              <w:t>14,00 zł</w:t>
+            </w:r>
+          </w:p>
+        </w:tc>
+      </w:tr>
+      <w:tr>
+        <w:trPr>
+          <w:trHeight w:val="300"/>
+        </w:trPr>
+        <w:tc>
+          <w:tcPr>
+            <w:tcW w:w="6434" w:type="dxa"/>
+            <w:tcBorders>
+              <w:top w:val="nil"/>
+              <w:left w:val="single" w:sz="4" w:space="0" w:color="auto"/>
+              <w:bottom w:val="single" w:sz="4" w:space="0" w:color="auto"/>
+              <w:right w:val="single" w:sz="4" w:space="0" w:color="auto"/>
+            </w:tcBorders>
+            <w:shd w:val="clear" w:color="auto" w:fill="auto"/>
+            <w:noWrap/>
+            <w:vAlign w:val="bottom"/>
+            <w:hideMark/>
+          </w:tcPr>
+          <w:p>
+            <w:pPr>
+              <w:spacing w:after="0" w:line="240" w:lineRule="auto"/>
+              <w:rPr>
+                <w:rFonts w:ascii="Calibri" w:eastAsia="Times New Roman" w:hAnsi="Calibri" w:cs="Calibri"/>
+                <w:color w:val="000000"/>
+                <w:lang w:eastAsia="pl-PL"/>
+              </w:rPr>
+            </w:pPr>
+            <w:r>
+              <w:rPr>
+                <w:rFonts w:ascii="Calibri" w:eastAsia="Times New Roman" w:hAnsi="Calibri" w:cs="Calibri"/>
+                <w:color w:val="000000"/>
+                <w:lang w:eastAsia="pl-PL"/>
+              </w:rPr>
+              <w:t>L76X GPS Module</w:t>
+            </w:r>
+          </w:p>
+        </w:tc>
+        <w:tc>
+          <w:tcPr>
+            <w:tcW w:w="878" w:type="dxa"/>
+            <w:tcBorders>
+              <w:top w:val="nil"/>
+              <w:left w:val="nil"/>
+              <w:bottom w:val="single" w:sz="4" w:space="0" w:color="auto"/>
+              <w:right w:val="single" w:sz="4" w:space="0" w:color="auto"/>
+            </w:tcBorders>
+            <w:shd w:val="clear" w:color="auto" w:fill="auto"/>
+            <w:noWrap/>
+            <w:vAlign w:val="bottom"/>
+            <w:hideMark/>
+          </w:tcPr>
+          <w:p>
+            <w:pPr>
+              <w:spacing w:after="0" w:line="240" w:lineRule="auto"/>
+              <w:jc w:val="right"/>
+              <w:rPr>
+                <w:rFonts w:ascii="Calibri" w:eastAsia="Times New Roman" w:hAnsi="Calibri" w:cs="Calibri"/>
+                <w:color w:val="000000"/>
+                <w:lang w:eastAsia="pl-PL"/>
+              </w:rPr>
+            </w:pPr>
+            <w:r>
+              <w:rPr>
+                <w:rFonts w:ascii="Calibri" w:eastAsia="Times New Roman" w:hAnsi="Calibri" w:cs="Calibri"/>
+                <w:color w:val="000000"/>
+                <w:lang w:eastAsia="pl-PL"/>
+              </w:rPr>
+              <w:t>1</w:t>
+            </w:r>
+          </w:p>
+        </w:tc>
+        <w:tc>
+          <w:tcPr>
+            <w:tcW w:w="1206" w:type="dxa"/>
+            <w:tcBorders>
+              <w:top w:val="nil"/>
+              <w:left w:val="nil"/>
+              <w:bottom w:val="single" w:sz="4" w:space="0" w:color="auto"/>
+              <w:right w:val="single" w:sz="4" w:space="0" w:color="auto"/>
+            </w:tcBorders>
+            <w:shd w:val="clear" w:color="auto" w:fill="auto"/>
+            <w:noWrap/>
+            <w:vAlign w:val="bottom"/>
+            <w:hideMark/>
+          </w:tcPr>
+          <w:p>
+            <w:pPr>
+              <w:spacing w:after="0" w:line="240" w:lineRule="auto"/>
+              <w:jc w:val="right"/>
+              <w:rPr>
+                <w:rFonts w:ascii="Calibri" w:eastAsia="Times New Roman" w:hAnsi="Calibri" w:cs="Calibri"/>
+                <w:color w:val="000000"/>
+                <w:lang w:eastAsia="pl-PL"/>
+              </w:rPr>
+            </w:pPr>
+            <w:r>
+              <w:rPr>
+                <w:rFonts w:ascii="Calibri" w:eastAsia="Times New Roman" w:hAnsi="Calibri" w:cs="Calibri"/>
+                <w:color w:val="000000"/>
+                <w:lang w:eastAsia="pl-PL"/>
+              </w:rPr>
+              <w:t>73,00 zł</w:t>
+            </w:r>
+          </w:p>
+        </w:tc>
+        <w:tc>
+          <w:tcPr>
+            <w:tcW w:w="878" w:type="dxa"/>
+            <w:tcBorders>
+              <w:top w:val="nil"/>
+              <w:left w:val="nil"/>
+              <w:bottom w:val="single" w:sz="4" w:space="0" w:color="auto"/>
+              <w:right w:val="single" w:sz="4" w:space="0" w:color="auto"/>
+            </w:tcBorders>
+            <w:shd w:val="clear" w:color="auto" w:fill="auto"/>
+            <w:noWrap/>
+            <w:vAlign w:val="bottom"/>
+            <w:hideMark/>
+          </w:tcPr>
+          <w:p>
+            <w:pPr>
+              <w:spacing w:after="0" w:line="240" w:lineRule="auto"/>
+              <w:jc w:val="right"/>
+              <w:rPr>
+                <w:rFonts w:ascii="Calibri" w:eastAsia="Times New Roman" w:hAnsi="Calibri" w:cs="Calibri"/>
+                <w:color w:val="000000"/>
+                <w:lang w:eastAsia="pl-PL"/>
+              </w:rPr>
+            </w:pPr>
+            <w:r>
+              <w:rPr>
+                <w:rFonts w:ascii="Calibri" w:eastAsia="Times New Roman" w:hAnsi="Calibri" w:cs="Calibri"/>
+                <w:color w:val="000000"/>
+                <w:lang w:eastAsia="pl-PL"/>
+              </w:rPr>
+              <w:t>73,00 zł</w:t>
+            </w:r>
+          </w:p>
+        </w:tc>
+      </w:tr>
+      <w:tr>
+        <w:trPr>
+          <w:trHeight w:val="300"/>
+        </w:trPr>
+        <w:tc>
+          <w:tcPr>
+            <w:tcW w:w="6434" w:type="dxa"/>
+            <w:tcBorders>
+              <w:top w:val="nil"/>
+              <w:left w:val="single" w:sz="4" w:space="0" w:color="auto"/>
+              <w:bottom w:val="single" w:sz="4" w:space="0" w:color="auto"/>
+              <w:right w:val="single" w:sz="4" w:space="0" w:color="auto"/>
+            </w:tcBorders>
+            <w:shd w:val="clear" w:color="auto" w:fill="auto"/>
+            <w:noWrap/>
+            <w:vAlign w:val="bottom"/>
+            <w:hideMark/>
+          </w:tcPr>
+          <w:p>
+            <w:pPr>
+              <w:spacing w:after="0" w:line="240" w:lineRule="auto"/>
+              <w:rPr>
+                <w:rFonts w:ascii="Calibri" w:eastAsia="Times New Roman" w:hAnsi="Calibri" w:cs="Calibri"/>
+                <w:color w:val="000000"/>
+                <w:lang w:eastAsia="pl-PL"/>
+              </w:rPr>
+            </w:pPr>
+            <w:r>
+              <w:rPr>
+                <w:rFonts w:ascii="Calibri" w:eastAsia="Times New Roman" w:hAnsi="Calibri" w:cs="Calibri"/>
+                <w:color w:val="000000"/>
+                <w:lang w:eastAsia="pl-PL"/>
+              </w:rPr>
+              <w:t>Przetwornica step-down D24V150F6</w:t>
+            </w:r>
+          </w:p>
+        </w:tc>
+        <w:tc>
+          <w:tcPr>
+            <w:tcW w:w="878" w:type="dxa"/>
+            <w:tcBorders>
+              <w:top w:val="nil"/>
+              <w:left w:val="nil"/>
+              <w:bottom w:val="single" w:sz="4" w:space="0" w:color="auto"/>
+              <w:right w:val="single" w:sz="4" w:space="0" w:color="auto"/>
+            </w:tcBorders>
+            <w:shd w:val="clear" w:color="auto" w:fill="auto"/>
+            <w:noWrap/>
+            <w:vAlign w:val="bottom"/>
+            <w:hideMark/>
+          </w:tcPr>
+          <w:p>
+            <w:pPr>
+              <w:spacing w:after="0" w:line="240" w:lineRule="auto"/>
+              <w:jc w:val="right"/>
+              <w:rPr>
+                <w:rFonts w:ascii="Calibri" w:eastAsia="Times New Roman" w:hAnsi="Calibri" w:cs="Calibri"/>
+                <w:color w:val="000000"/>
+                <w:lang w:eastAsia="pl-PL"/>
+              </w:rPr>
+            </w:pPr>
+            <w:r>
+              <w:rPr>
+                <w:rFonts w:ascii="Calibri" w:eastAsia="Times New Roman" w:hAnsi="Calibri" w:cs="Calibri"/>
+                <w:color w:val="000000"/>
+                <w:lang w:eastAsia="pl-PL"/>
+              </w:rPr>
+              <w:t>1</w:t>
+            </w:r>
+          </w:p>
+        </w:tc>
+        <w:tc>
+          <w:tcPr>
+            <w:tcW w:w="1206" w:type="dxa"/>
+            <w:tcBorders>
+              <w:top w:val="nil"/>
+              <w:left w:val="nil"/>
+              <w:bottom w:val="single" w:sz="4" w:space="0" w:color="auto"/>
+              <w:right w:val="single" w:sz="4" w:space="0" w:color="auto"/>
+            </w:tcBorders>
+            <w:shd w:val="clear" w:color="auto" w:fill="auto"/>
+            <w:noWrap/>
+            <w:vAlign w:val="bottom"/>
+            <w:hideMark/>
+          </w:tcPr>
+          <w:p>
+            <w:pPr>
+              <w:spacing w:after="0" w:line="240" w:lineRule="auto"/>
+              <w:jc w:val="right"/>
+              <w:rPr>
+                <w:rFonts w:ascii="Calibri" w:eastAsia="Times New Roman" w:hAnsi="Calibri" w:cs="Calibri"/>
+                <w:color w:val="000000"/>
+                <w:lang w:eastAsia="pl-PL"/>
+              </w:rPr>
+            </w:pPr>
+            <w:r>
+              <w:rPr>
+                <w:rFonts w:ascii="Calibri" w:eastAsia="Times New Roman" w:hAnsi="Calibri" w:cs="Calibri"/>
+                <w:color w:val="000000"/>
+                <w:lang w:eastAsia="pl-PL"/>
+              </w:rPr>
+              <w:t>170,00 zł</w:t>
+            </w:r>
+          </w:p>
+        </w:tc>
+        <w:tc>
+          <w:tcPr>
+            <w:tcW w:w="878" w:type="dxa"/>
+            <w:tcBorders>
+              <w:top w:val="nil"/>
+              <w:left w:val="nil"/>
+              <w:bottom w:val="single" w:sz="4" w:space="0" w:color="auto"/>
+              <w:right w:val="single" w:sz="4" w:space="0" w:color="auto"/>
+            </w:tcBorders>
+            <w:shd w:val="clear" w:color="auto" w:fill="auto"/>
+            <w:noWrap/>
+            <w:vAlign w:val="bottom"/>
+            <w:hideMark/>
+          </w:tcPr>
+          <w:p>
+            <w:pPr>
+              <w:spacing w:after="0" w:line="240" w:lineRule="auto"/>
+              <w:jc w:val="right"/>
+              <w:rPr>
+                <w:rFonts w:ascii="Calibri" w:eastAsia="Times New Roman" w:hAnsi="Calibri" w:cs="Calibri"/>
+                <w:color w:val="000000"/>
+                <w:lang w:eastAsia="pl-PL"/>
+              </w:rPr>
+            </w:pPr>
+            <w:r>
+              <w:rPr>
+                <w:rFonts w:ascii="Calibri" w:eastAsia="Times New Roman" w:hAnsi="Calibri" w:cs="Calibri"/>
+                <w:color w:val="000000"/>
+                <w:lang w:eastAsia="pl-PL"/>
+              </w:rPr>
+              <w:t>170,00 zł</w:t>
+            </w:r>
+          </w:p>
+        </w:tc>
+      </w:tr>
+      <w:tr>
+        <w:trPr>
+          <w:trHeight w:val="300"/>
+        </w:trPr>
+        <w:tc>
+          <w:tcPr>
+            <w:tcW w:w="6434" w:type="dxa"/>
+            <w:tcBorders>
+              <w:top w:val="nil"/>
+              <w:left w:val="single" w:sz="4" w:space="0" w:color="auto"/>
+              <w:bottom w:val="single" w:sz="4" w:space="0" w:color="auto"/>
+              <w:right w:val="single" w:sz="4" w:space="0" w:color="auto"/>
+            </w:tcBorders>
+            <w:shd w:val="clear" w:color="auto" w:fill="auto"/>
+            <w:noWrap/>
+            <w:vAlign w:val="bottom"/>
+            <w:hideMark/>
+          </w:tcPr>
+          <w:p>
+            <w:pPr>
+              <w:spacing w:after="0" w:line="240" w:lineRule="auto"/>
+              <w:rPr>
+                <w:rFonts w:ascii="Calibri" w:eastAsia="Times New Roman" w:hAnsi="Calibri" w:cs="Calibri"/>
+                <w:color w:val="000000"/>
+                <w:lang w:eastAsia="pl-PL"/>
+              </w:rPr>
+            </w:pPr>
+            <w:r>
+              <w:rPr>
+                <w:rFonts w:ascii="Calibri" w:eastAsia="Times New Roman" w:hAnsi="Calibri" w:cs="Calibri"/>
+                <w:color w:val="000000"/>
+                <w:lang w:eastAsia="pl-PL"/>
+              </w:rPr>
+              <w:t>Sterownik TB9051FTG</w:t>
+            </w:r>
+          </w:p>
+        </w:tc>
+        <w:tc>
+          <w:tcPr>
+            <w:tcW w:w="878" w:type="dxa"/>
+            <w:tcBorders>
+              <w:top w:val="nil"/>
+              <w:left w:val="nil"/>
+              <w:bottom w:val="single" w:sz="4" w:space="0" w:color="auto"/>
+              <w:right w:val="single" w:sz="4" w:space="0" w:color="auto"/>
+            </w:tcBorders>
+            <w:shd w:val="clear" w:color="auto" w:fill="auto"/>
+            <w:noWrap/>
+            <w:vAlign w:val="bottom"/>
+            <w:hideMark/>
+          </w:tcPr>
+          <w:p>
+            <w:pPr>
+              <w:spacing w:after="0" w:line="240" w:lineRule="auto"/>
+              <w:jc w:val="right"/>
+              <w:rPr>
+                <w:rFonts w:ascii="Calibri" w:eastAsia="Times New Roman" w:hAnsi="Calibri" w:cs="Calibri"/>
+                <w:color w:val="000000"/>
+                <w:lang w:eastAsia="pl-PL"/>
+              </w:rPr>
+            </w:pPr>
+            <w:r>
+              <w:rPr>
+                <w:rFonts w:ascii="Calibri" w:eastAsia="Times New Roman" w:hAnsi="Calibri" w:cs="Calibri"/>
+                <w:color w:val="000000"/>
+                <w:lang w:eastAsia="pl-PL"/>
+              </w:rPr>
+              <w:t>1</w:t>
+            </w:r>
+          </w:p>
+        </w:tc>
+        <w:tc>
+          <w:tcPr>
+            <w:tcW w:w="1206" w:type="dxa"/>
+            <w:tcBorders>
+              <w:top w:val="nil"/>
+              <w:left w:val="nil"/>
+              <w:bottom w:val="single" w:sz="4" w:space="0" w:color="auto"/>
+              <w:right w:val="single" w:sz="4" w:space="0" w:color="auto"/>
+            </w:tcBorders>
+            <w:shd w:val="clear" w:color="auto" w:fill="auto"/>
+            <w:noWrap/>
+            <w:vAlign w:val="bottom"/>
+            <w:hideMark/>
+          </w:tcPr>
+          <w:p>
+            <w:pPr>
+              <w:spacing w:after="0" w:line="240" w:lineRule="auto"/>
+              <w:jc w:val="right"/>
+              <w:rPr>
+                <w:rFonts w:ascii="Calibri" w:eastAsia="Times New Roman" w:hAnsi="Calibri" w:cs="Calibri"/>
+                <w:color w:val="000000"/>
+                <w:lang w:eastAsia="pl-PL"/>
+              </w:rPr>
+            </w:pPr>
+            <w:r>
+              <w:rPr>
+                <w:rFonts w:ascii="Calibri" w:eastAsia="Times New Roman" w:hAnsi="Calibri" w:cs="Calibri"/>
+                <w:color w:val="000000"/>
+                <w:lang w:eastAsia="pl-PL"/>
+              </w:rPr>
+              <w:t>75,00 zł</w:t>
+            </w:r>
+          </w:p>
+        </w:tc>
+        <w:tc>
+          <w:tcPr>
+            <w:tcW w:w="878" w:type="dxa"/>
+            <w:tcBorders>
+              <w:top w:val="nil"/>
+              <w:left w:val="nil"/>
+              <w:bottom w:val="single" w:sz="4" w:space="0" w:color="auto"/>
+              <w:right w:val="single" w:sz="4" w:space="0" w:color="auto"/>
+            </w:tcBorders>
+            <w:shd w:val="clear" w:color="auto" w:fill="auto"/>
+            <w:noWrap/>
+            <w:vAlign w:val="bottom"/>
+            <w:hideMark/>
+          </w:tcPr>
+          <w:p>
+            <w:pPr>
+              <w:spacing w:after="0" w:line="240" w:lineRule="auto"/>
+              <w:jc w:val="right"/>
+              <w:rPr>
+                <w:rFonts w:ascii="Calibri" w:eastAsia="Times New Roman" w:hAnsi="Calibri" w:cs="Calibri"/>
+                <w:color w:val="000000"/>
+                <w:lang w:eastAsia="pl-PL"/>
+              </w:rPr>
+            </w:pPr>
+            <w:r>
+              <w:rPr>
+                <w:rFonts w:ascii="Calibri" w:eastAsia="Times New Roman" w:hAnsi="Calibri" w:cs="Calibri"/>
+                <w:color w:val="000000"/>
+                <w:lang w:eastAsia="pl-PL"/>
+              </w:rPr>
+              <w:t>75,00 zł</w:t>
+            </w:r>
+          </w:p>
+        </w:tc>
+      </w:tr>
+      <w:tr>
+        <w:trPr>
+          <w:trHeight w:val="300"/>
+        </w:trPr>
+        <w:tc>
+          <w:tcPr>
+            <w:tcW w:w="6434" w:type="dxa"/>
+            <w:tcBorders>
+              <w:top w:val="nil"/>
+              <w:left w:val="single" w:sz="4" w:space="0" w:color="auto"/>
+              <w:bottom w:val="single" w:sz="4" w:space="0" w:color="auto"/>
+              <w:right w:val="single" w:sz="4" w:space="0" w:color="auto"/>
+            </w:tcBorders>
+            <w:shd w:val="clear" w:color="auto" w:fill="auto"/>
+            <w:noWrap/>
+            <w:vAlign w:val="bottom"/>
+            <w:hideMark/>
+          </w:tcPr>
+          <w:p>
+            <w:pPr>
+              <w:spacing w:after="0" w:line="240" w:lineRule="auto"/>
+              <w:rPr>
+                <w:rFonts w:ascii="Calibri" w:eastAsia="Times New Roman" w:hAnsi="Calibri" w:cs="Calibri"/>
+                <w:color w:val="000000"/>
+                <w:lang w:eastAsia="pl-PL"/>
+              </w:rPr>
+            </w:pPr>
+            <w:r>
+              <w:rPr>
+                <w:rFonts w:ascii="Calibri" w:eastAsia="Times New Roman" w:hAnsi="Calibri" w:cs="Calibri"/>
+                <w:color w:val="000000"/>
+                <w:lang w:eastAsia="pl-PL"/>
+              </w:rPr>
+              <w:t>Kondensatory 220nF/kable itd.</w:t>
+            </w:r>
+          </w:p>
+        </w:tc>
+        <w:tc>
+          <w:tcPr>
+            <w:tcW w:w="878" w:type="dxa"/>
+            <w:tcBorders>
+              <w:top w:val="nil"/>
+              <w:left w:val="nil"/>
+              <w:bottom w:val="single" w:sz="4" w:space="0" w:color="auto"/>
+              <w:right w:val="single" w:sz="4" w:space="0" w:color="auto"/>
+            </w:tcBorders>
+            <w:shd w:val="clear" w:color="auto" w:fill="auto"/>
+            <w:noWrap/>
+            <w:vAlign w:val="bottom"/>
+            <w:hideMark/>
+          </w:tcPr>
+          <w:p>
+            <w:pPr>
+              <w:spacing w:after="0" w:line="240" w:lineRule="auto"/>
+              <w:rPr>
+                <w:rFonts w:ascii="Calibri" w:eastAsia="Times New Roman" w:hAnsi="Calibri" w:cs="Calibri"/>
+                <w:color w:val="000000"/>
+                <w:lang w:eastAsia="pl-PL"/>
+              </w:rPr>
+            </w:pPr>
+            <w:r>
+              <w:rPr>
+                <w:rFonts w:ascii="Calibri" w:eastAsia="Times New Roman" w:hAnsi="Calibri" w:cs="Calibri"/>
+                <w:color w:val="000000"/>
+                <w:lang w:eastAsia="pl-PL"/>
+              </w:rPr>
+              <w:t>-</w:t>
+            </w:r>
+          </w:p>
+        </w:tc>
+        <w:tc>
+          <w:tcPr>
+            <w:tcW w:w="1206" w:type="dxa"/>
+            <w:tcBorders>
+              <w:top w:val="nil"/>
+              <w:left w:val="nil"/>
+              <w:bottom w:val="single" w:sz="4" w:space="0" w:color="auto"/>
+              <w:right w:val="single" w:sz="4" w:space="0" w:color="auto"/>
+            </w:tcBorders>
+            <w:shd w:val="clear" w:color="auto" w:fill="auto"/>
+            <w:noWrap/>
+            <w:vAlign w:val="bottom"/>
+            <w:hideMark/>
+          </w:tcPr>
+          <w:p>
+            <w:pPr>
+              <w:spacing w:after="0" w:line="240" w:lineRule="auto"/>
+              <w:jc w:val="right"/>
+              <w:rPr>
+                <w:rFonts w:ascii="Calibri" w:eastAsia="Times New Roman" w:hAnsi="Calibri" w:cs="Calibri"/>
+                <w:color w:val="000000"/>
+                <w:lang w:eastAsia="pl-PL"/>
+              </w:rPr>
+            </w:pPr>
+            <w:r>
+              <w:rPr>
+                <w:rFonts w:ascii="Calibri" w:eastAsia="Times New Roman" w:hAnsi="Calibri" w:cs="Calibri"/>
+                <w:color w:val="000000"/>
+                <w:lang w:eastAsia="pl-PL"/>
+              </w:rPr>
+              <w:t>100,00 zł</w:t>
+            </w:r>
+          </w:p>
+        </w:tc>
+        <w:tc>
+          <w:tcPr>
+            <w:tcW w:w="878" w:type="dxa"/>
+            <w:tcBorders>
+              <w:top w:val="nil"/>
+              <w:left w:val="nil"/>
+              <w:bottom w:val="single" w:sz="4" w:space="0" w:color="auto"/>
+              <w:right w:val="single" w:sz="4" w:space="0" w:color="auto"/>
+            </w:tcBorders>
+            <w:shd w:val="clear" w:color="auto" w:fill="auto"/>
+            <w:noWrap/>
+            <w:vAlign w:val="bottom"/>
+            <w:hideMark/>
+          </w:tcPr>
+          <w:p>
+            <w:pPr>
+              <w:spacing w:after="0" w:line="240" w:lineRule="auto"/>
+              <w:jc w:val="right"/>
+              <w:rPr>
+                <w:rFonts w:ascii="Calibri" w:eastAsia="Times New Roman" w:hAnsi="Calibri" w:cs="Calibri"/>
+                <w:color w:val="000000"/>
+                <w:lang w:eastAsia="pl-PL"/>
+              </w:rPr>
+            </w:pPr>
+            <w:r>
+              <w:rPr>
+                <w:rFonts w:ascii="Calibri" w:eastAsia="Times New Roman" w:hAnsi="Calibri" w:cs="Calibri"/>
+                <w:color w:val="000000"/>
+                <w:lang w:eastAsia="pl-PL"/>
+              </w:rPr>
+              <w:t>100,00 zł</w:t>
+            </w:r>
+          </w:p>
+        </w:tc>
+      </w:tr>
+      <w:tr>
+        <w:trPr>
+          <w:trHeight w:val="300"/>
+        </w:trPr>
+        <w:tc>
+          <w:tcPr>
+            <w:tcW w:w="6434" w:type="dxa"/>
+            <w:tcBorders>
+              <w:top w:val="nil"/>
+              <w:left w:val="single" w:sz="4" w:space="0" w:color="auto"/>
+              <w:bottom w:val="single" w:sz="4" w:space="0" w:color="auto"/>
+              <w:right w:val="single" w:sz="4" w:space="0" w:color="auto"/>
+            </w:tcBorders>
+            <w:shd w:val="clear" w:color="auto" w:fill="auto"/>
+            <w:noWrap/>
+            <w:vAlign w:val="bottom"/>
+            <w:hideMark/>
+          </w:tcPr>
+          <w:p>
+            <w:pPr>
+              <w:spacing w:after="0" w:line="240" w:lineRule="auto"/>
+              <w:rPr>
+                <w:rFonts w:ascii="Calibri" w:eastAsia="Times New Roman" w:hAnsi="Calibri" w:cs="Calibri"/>
+                <w:color w:val="000000"/>
+                <w:lang w:eastAsia="pl-PL"/>
+              </w:rPr>
+            </w:pPr>
+            <w:r>
+              <w:rPr>
+                <w:rFonts w:ascii="Calibri" w:eastAsia="Times New Roman" w:hAnsi="Calibri" w:cs="Calibri"/>
+                <w:color w:val="000000"/>
+                <w:lang w:eastAsia="pl-PL"/>
+              </w:rPr>
+              <w:t> </w:t>
+            </w:r>
+          </w:p>
+        </w:tc>
+        <w:tc>
+          <w:tcPr>
+            <w:tcW w:w="878" w:type="dxa"/>
+            <w:tcBorders>
+              <w:top w:val="nil"/>
+              <w:left w:val="nil"/>
+              <w:bottom w:val="single" w:sz="4" w:space="0" w:color="auto"/>
+              <w:right w:val="single" w:sz="4" w:space="0" w:color="auto"/>
+            </w:tcBorders>
+            <w:shd w:val="clear" w:color="auto" w:fill="auto"/>
+            <w:noWrap/>
+            <w:vAlign w:val="bottom"/>
+            <w:hideMark/>
+          </w:tcPr>
+          <w:p>
+            <w:pPr>
+              <w:spacing w:after="0" w:line="240" w:lineRule="auto"/>
+              <w:rPr>
+                <w:rFonts w:ascii="Calibri" w:eastAsia="Times New Roman" w:hAnsi="Calibri" w:cs="Calibri"/>
+                <w:color w:val="000000"/>
+                <w:lang w:eastAsia="pl-PL"/>
+              </w:rPr>
+            </w:pPr>
+            <w:r>
+              <w:rPr>
+                <w:rFonts w:ascii="Calibri" w:eastAsia="Times New Roman" w:hAnsi="Calibri" w:cs="Calibri"/>
+                <w:color w:val="000000"/>
+                <w:lang w:eastAsia="pl-PL"/>
+              </w:rPr>
+              <w:t> </w:t>
+            </w:r>
+          </w:p>
+        </w:tc>
+        <w:tc>
+          <w:tcPr>
+            <w:tcW w:w="1206" w:type="dxa"/>
+            <w:tcBorders>
+              <w:top w:val="nil"/>
+              <w:left w:val="nil"/>
+              <w:bottom w:val="single" w:sz="4" w:space="0" w:color="auto"/>
+              <w:right w:val="single" w:sz="4" w:space="0" w:color="auto"/>
+            </w:tcBorders>
+            <w:shd w:val="clear" w:color="auto" w:fill="auto"/>
+            <w:noWrap/>
+            <w:vAlign w:val="bottom"/>
+            <w:hideMark/>
+          </w:tcPr>
+          <w:p>
+            <w:pPr>
+              <w:spacing w:after="0" w:line="240" w:lineRule="auto"/>
+              <w:rPr>
+                <w:rFonts w:ascii="Calibri" w:eastAsia="Times New Roman" w:hAnsi="Calibri" w:cs="Calibri"/>
+                <w:color w:val="000000"/>
+                <w:lang w:eastAsia="pl-PL"/>
+              </w:rPr>
+            </w:pPr>
+            <w:r>
+              <w:rPr>
+                <w:rFonts w:ascii="Calibri" w:eastAsia="Times New Roman" w:hAnsi="Calibri" w:cs="Calibri"/>
+                <w:color w:val="000000"/>
+                <w:lang w:eastAsia="pl-PL"/>
+              </w:rPr>
+              <w:t>Całość:</w:t>
+            </w:r>
+          </w:p>
+        </w:tc>
+        <w:tc>
+          <w:tcPr>
+            <w:tcW w:w="878" w:type="dxa"/>
+            <w:tcBorders>
+              <w:top w:val="nil"/>
+              <w:left w:val="nil"/>
+              <w:bottom w:val="single" w:sz="4" w:space="0" w:color="auto"/>
+              <w:right w:val="single" w:sz="4" w:space="0" w:color="auto"/>
+            </w:tcBorders>
+            <w:shd w:val="clear" w:color="auto" w:fill="auto"/>
+            <w:noWrap/>
+            <w:vAlign w:val="bottom"/>
+            <w:hideMark/>
+          </w:tcPr>
+          <w:p>
+            <w:pPr>
+              <w:spacing w:after="0" w:line="240" w:lineRule="auto"/>
+              <w:jc w:val="right"/>
+              <w:rPr>
+                <w:rFonts w:ascii="Calibri" w:eastAsia="Times New Roman" w:hAnsi="Calibri" w:cs="Calibri"/>
+                <w:color w:val="000000"/>
+                <w:lang w:eastAsia="pl-PL"/>
+              </w:rPr>
+            </w:pPr>
+            <w:r>
+              <w:rPr>
+                <w:rFonts w:ascii="Calibri" w:eastAsia="Times New Roman" w:hAnsi="Calibri" w:cs="Calibri"/>
+                <w:color w:val="000000"/>
+                <w:lang w:eastAsia="pl-PL"/>
+              </w:rPr>
+              <w:t>784,00 zł</w:t>
+            </w:r>
+          </w:p>
+        </w:tc>
+      </w:tr>
+    </w:tbl>
+    <w:p>
+      <w:pPr>
+        <w:rPr>
+          <w:b/>
+          <w:bCs/>
+        </w:rPr>
+      </w:pPr>
+    </w:p>
     <w:p/>
     <w:p/>
     <w:p/>
     <w:p/>
     <w:p/>
-    <w:p/>
     <w:p>
       <w:r>
         <w:t>Moje notatki:</w:t>
@@ -599,62 +2131,62 @@
     </w:p>
     <w:p>
       <w:r>
+        <w:t xml:space="preserve">Odczytujemy obecny kierunek w płaszczyźnie równika. Ustawiamy dla nowych warunków. np. 89o15’50,79” dla </w:t>
+      </w:r>
+      <w:proofErr w:type="spellStart"/>
+      <w:r>
+        <w:t>Polaris</w:t>
+      </w:r>
+      <w:proofErr w:type="spellEnd"/>
+      <w:r>
+        <w:t>.</w:t>
+      </w:r>
+    </w:p>
+    <w:p>
+      <w:r>
+        <w:t>Do</w:t>
+      </w:r>
+      <w:r>
+        <w:t xml:space="preserve"> </w:t>
+      </w:r>
+      <w:r>
+        <w:t>Rektascensj</w:t>
+      </w:r>
+      <w:r>
+        <w:t>i</w:t>
+      </w:r>
+      <w:r>
+        <w:t>(nadążnie)</w:t>
+      </w:r>
+      <w:r>
+        <w:t>:</w:t>
+      </w:r>
+    </w:p>
+    <w:p>
+      <w:r>
+        <w:t xml:space="preserve">Względem południa Greenwich dodajemy różnice w czasie </w:t>
+      </w:r>
+      <w:r>
+        <w:t xml:space="preserve">oraz poprawkę </w:t>
+      </w:r>
+      <w:r>
+        <w:t xml:space="preserve">i mamy kąt godzinny dla naszych warunków lokalnych (a nie rektascensje dla </w:t>
+      </w:r>
+      <w:proofErr w:type="spellStart"/>
+      <w:r>
+        <w:t>Grennwich</w:t>
+      </w:r>
+      <w:proofErr w:type="spellEnd"/>
+      <w:r>
+        <w:t>)</w:t>
+      </w:r>
+      <w:r>
+        <w:t>.</w:t>
+      </w:r>
+    </w:p>
+    <w:p>
+      <w:r>
         <w:lastRenderedPageBreak/>
-        <w:t xml:space="preserve">Odczytujemy obecny kierunek w płaszczyźnie równika. Ustawiamy dla nowych warunków. np. 89o15’50,79” dla </w:t>
-      </w:r>
-      <w:proofErr w:type="spellStart"/>
-      <w:r>
-        <w:t>Polaris</w:t>
-      </w:r>
-      <w:proofErr w:type="spellEnd"/>
-      <w:r>
-        <w:t>.</w:t>
-      </w:r>
-    </w:p>
-    <w:p>
-      <w:r>
-        <w:t>Do</w:t>
-      </w:r>
-      <w:r>
-        <w:t xml:space="preserve"> </w:t>
-      </w:r>
-      <w:r>
-        <w:t>Rektascensj</w:t>
-      </w:r>
-      <w:r>
-        <w:t>i</w:t>
-      </w:r>
-      <w:r>
-        <w:t>(nadążnie)</w:t>
-      </w:r>
-      <w:r>
-        <w:t>:</w:t>
-      </w:r>
-    </w:p>
-    <w:p>
-      <w:r>
-        <w:t xml:space="preserve">Względem południa Greenwich dodajemy różnice w czasie </w:t>
-      </w:r>
-      <w:r>
-        <w:t xml:space="preserve">oraz poprawkę </w:t>
-      </w:r>
-      <w:r>
-        <w:t xml:space="preserve">i mamy kąt godzinny dla naszych warunków lokalnych (a nie rektascensje dla </w:t>
-      </w:r>
-      <w:proofErr w:type="spellStart"/>
-      <w:r>
-        <w:t>Grennwich</w:t>
-      </w:r>
-      <w:proofErr w:type="spellEnd"/>
-      <w:r>
-        <w:t>)</w:t>
-      </w:r>
-      <w:r>
-        <w:t>.</w:t>
-      </w:r>
-    </w:p>
-    <w:p>
-      <w:r>
         <w:t>Nie ma to jakoś dużego wpływu, po za tym, że gwiazdy będą obr</w:t>
       </w:r>
       <w:r>
@@ -706,7 +2238,7 @@
     <w:p/>
     <w:p/>
     <w:p>
-      <w:hyperlink r:id="rId8" w:history="1">
+      <w:hyperlink r:id="rId14" w:history="1">
         <w:r>
           <w:rPr>
             <w:rStyle w:val="Hipercze"/>
@@ -716,7 +2248,7 @@
       </w:hyperlink>
     </w:p>
     <w:p>
-      <w:hyperlink r:id="rId9" w:history="1">
+      <w:hyperlink r:id="rId15" w:history="1">
         <w:r>
           <w:rPr>
             <w:rStyle w:val="Hipercze"/>
@@ -729,7 +2261,7 @@
       </w:r>
     </w:p>
     <w:p>
-      <w:hyperlink r:id="rId10" w:history="1">
+      <w:hyperlink r:id="rId16" w:history="1">
         <w:r>
           <w:rPr>
             <w:rStyle w:val="Hipercze"/>
@@ -742,7 +2274,7 @@
       </w:r>
     </w:p>
     <w:p>
-      <w:hyperlink r:id="rId11" w:history="1">
+      <w:hyperlink r:id="rId17" w:history="1">
         <w:r>
           <w:rPr>
             <w:rStyle w:val="Hipercze"/>
@@ -752,7 +2284,7 @@
       </w:hyperlink>
     </w:p>
     <w:p>
-      <w:hyperlink r:id="rId12" w:history="1">
+      <w:hyperlink r:id="rId18" w:history="1">
         <w:r>
           <w:rPr>
             <w:rStyle w:val="Hipercze"/>
@@ -762,7 +2294,7 @@
       </w:hyperlink>
     </w:p>
     <w:p>
-      <w:hyperlink r:id="rId13" w:history="1">
+      <w:hyperlink r:id="rId19" w:history="1">
         <w:r>
           <w:rPr>
             <w:rStyle w:val="Hipercze"/>
@@ -870,7 +2402,6 @@
     </w:p>
     <w:p>
       <w:r>
-        <w:lastRenderedPageBreak/>
         <w:t xml:space="preserve">- 3x(2?) </w:t>
       </w:r>
       <w:r>
@@ -906,7 +2437,7 @@
       <w:r>
         <w:t xml:space="preserve"> oraz sterowniki: </w:t>
       </w:r>
-      <w:hyperlink r:id="rId14" w:history="1">
+      <w:hyperlink r:id="rId20" w:history="1">
         <w:r>
           <w:rPr>
             <w:rStyle w:val="Hipercze"/>
@@ -933,7 +2464,7 @@
       <w:r>
         <w:t xml:space="preserve"> </w:t>
       </w:r>
-      <w:hyperlink r:id="rId15" w:history="1">
+      <w:hyperlink r:id="rId21" w:history="1">
         <w:r>
           <w:rPr>
             <w:rStyle w:val="Hipercze"/>
@@ -957,6 +2488,7 @@
     </w:p>
     <w:p>
       <w:r>
+        <w:lastRenderedPageBreak/>
         <w:t>- baterie</w:t>
       </w:r>
       <w:r>
@@ -1007,7 +2539,7 @@
       <w:r>
         <w:t xml:space="preserve">18650, wtedy 7,4V (2xszeregowo) i 10A(1x równoległa; praca ciągła), czyli 2 ogniwa dla </w:t>
       </w:r>
-      <w:hyperlink r:id="rId16" w:history="1">
+      <w:hyperlink r:id="rId22" w:history="1">
         <w:r>
           <w:rPr>
             <w:rStyle w:val="Hipercze"/>
@@ -1026,12 +2558,18 @@
       <w:r>
         <w:t xml:space="preserve">) to się rozładuje w ok. 30 minut pracy ciągłej. Przetwornica step-down </w:t>
       </w:r>
-      <w:hyperlink r:id="rId17" w:history="1">
+      <w:hyperlink r:id="rId23" w:history="1">
         <w:r>
           <w:rPr>
             <w:rStyle w:val="Hipercze"/>
           </w:rPr>
-          <w:t>https://botland.com.pl/pl/przetwornice-step-down/7614-d24v150f6-przetwornica-step-down-6v-15a-pololu-2882.html</w:t>
+          <w:t>ht</w:t>
+        </w:r>
+        <w:r>
+          <w:rPr>
+            <w:rStyle w:val="Hipercze"/>
+          </w:rPr>
+          <w:t>tps://botland.com.pl/pl/przetwornice-step-down/7614-d24v150f6-przetwornica-step-down-6v-15a-pololu-2882.html</w:t>
         </w:r>
       </w:hyperlink>
       <w:r>
@@ -1053,7 +2591,7 @@
       <w:r>
         <w:t xml:space="preserve"> </w:t>
       </w:r>
-      <w:hyperlink r:id="rId18" w:history="1">
+      <w:hyperlink r:id="rId24" w:history="1">
         <w:r>
           <w:rPr>
             <w:rStyle w:val="Hipercze"/>
@@ -1066,10 +2604,15 @@
       </w:r>
     </w:p>
     <w:p>
+      <w:pPr>
+        <w:rPr>
+          <w:rStyle w:val="Hipercze"/>
+        </w:rPr>
+      </w:pPr>
       <w:r>
         <w:t xml:space="preserve">- kompas </w:t>
       </w:r>
-      <w:hyperlink r:id="rId19" w:history="1">
+      <w:hyperlink r:id="rId25" w:history="1">
         <w:r>
           <w:rPr>
             <w:rStyle w:val="Hipercze"/>
@@ -1078,7 +2621,46 @@
         </w:r>
       </w:hyperlink>
     </w:p>
-    <w:p/>
+    <w:p>
+      <w:r>
+        <w:t xml:space="preserve">- GPS: </w:t>
+      </w:r>
+      <w:r>
+        <w:fldChar w:fldCharType="begin"/>
+      </w:r>
+      <w:r>
+        <w:instrText xml:space="preserve"> HYPERLINK "</w:instrText>
+      </w:r>
+      <w:r>
+        <w:instrText>https://botland.com.pl/pl/moduly-gps/14643-modul-l76x-multi-gnss-gpsbdsqzss-waveshare-16332.html</w:instrText>
+      </w:r>
+      <w:r>
+        <w:instrText xml:space="preserve">" </w:instrText>
+      </w:r>
+      <w:r>
+        <w:fldChar w:fldCharType="separate"/>
+      </w:r>
+      <w:r>
+        <w:rPr>
+          <w:rStyle w:val="Hipercze"/>
+        </w:rPr>
+        <w:t>https://botland.com.pl/pl/moduly-gps/14643-modul-l76x-multi-gnss-gpsbdsqzss-waveshare-16332.html</w:t>
+      </w:r>
+      <w:r>
+        <w:fldChar w:fldCharType="end"/>
+      </w:r>
+      <w:r>
+        <w:t xml:space="preserve"> </w:t>
+      </w:r>
+    </w:p>
+    <w:p>
+      <w:r>
+        <w:t>Dwa silniki</w:t>
+      </w:r>
+      <w:r>
+        <w:t>!!!!</w:t>
+      </w:r>
+    </w:p>
     <w:p/>
     <w:p/>
     <w:p>
@@ -1103,7 +2685,7 @@
                     <pic:cNvPicPr/>
                   </pic:nvPicPr>
                   <pic:blipFill>
-                    <a:blip r:embed="rId20"/>
+                    <a:blip r:embed="rId26"/>
                     <a:stretch>
                       <a:fillRect/>
                     </a:stretch>
@@ -1125,7 +2707,7 @@
       </w:r>
     </w:p>
     <w:p>
-      <w:hyperlink r:id="rId21" w:history="1">
+      <w:hyperlink r:id="rId27" w:history="1">
         <w:r>
           <w:rPr>
             <w:rStyle w:val="Hipercze"/>
@@ -1144,6 +2726,53 @@
     </w:sectPr>
   </w:body>
 </w:document>
+</file>
+
+<file path=word/comments.xml><?xml version="1.0" encoding="utf-8"?>
+<w:comments xmlns:wpc="http://schemas.microsoft.com/office/word/2010/wordprocessingCanvas" xmlns:cx="http://schemas.microsoft.com/office/drawing/2014/chartex" xmlns:cx1="http://schemas.microsoft.com/office/drawing/2015/9/8/chartex" xmlns:cx2="http://schemas.microsoft.com/office/drawing/2015/10/21/chartex" xmlns:cx3="http://schemas.microsoft.com/office/drawing/2016/5/9/chartex" xmlns:cx4="http://schemas.microsoft.com/office/drawing/2016/5/10/chartex" xmlns:cx5="http://schemas.microsoft.com/office/drawing/2016/5/11/chartex" xmlns:cx6="http://schemas.microsoft.com/office/drawing/2016/5/12/chartex" xmlns:cx7="http://schemas.microsoft.com/office/drawing/2016/5/13/chartex" xmlns:cx8="http://schemas.microsoft.com/office/drawing/2016/5/14/chartex" xmlns:mc="http://schemas.openxmlformats.org/markup-compatibility/2006" xmlns:aink="http://schemas.microsoft.com/office/drawing/2016/ink" xmlns:am3d="http://schemas.microsoft.com/office/drawing/2017/model3d" xmlns:o="urn:schemas-microsoft-com:office:office" xmlns:r="http://schemas.openxmlformats.org/officeDocument/2006/relationships" xmlns:m="http://schemas.openxmlformats.org/officeDocument/2006/math" xmlns:v="urn:schemas-microsoft-com:vml" xmlns:wp14="http://schemas.microsoft.com/office/word/2010/wordprocessingDrawing" xmlns:wp="http://schemas.openxmlformats.org/drawingml/2006/wordprocessingDrawing" xmlns:w10="urn:schemas-microsoft-com:office:word" xmlns:w="http://schemas.openxmlformats.org/wordprocessingml/2006/main" xmlns:w14="http://schemas.microsoft.com/office/word/2010/wordml" xmlns:w15="http://schemas.microsoft.com/office/word/2012/wordml" xmlns:w16cex="http://schemas.microsoft.com/office/word/2018/wordml/cex" xmlns:w16cid="http://schemas.microsoft.com/office/word/2016/wordml/cid" xmlns:w16="http://schemas.microsoft.com/office/word/2018/wordml" xmlns:w16se="http://schemas.microsoft.com/office/word/2015/wordml/symex" xmlns:wpg="http://schemas.microsoft.com/office/word/2010/wordprocessingGroup" xmlns:wpi="http://schemas.microsoft.com/office/word/2010/wordprocessingInk" xmlns:wne="http://schemas.microsoft.com/office/word/2006/wordml" xmlns:wps="http://schemas.microsoft.com/office/word/2010/wordprocessingShape" mc:Ignorable="w14 w15 w16se w16cid w16 w16cex wp14">
+  <w:comment w:id="0" w:author="Wincel Michał (STUD)" w:date="2020-08-11T13:39:00Z" w:initials="WM(">
+    <w:p>
+      <w:pPr>
+        <w:pStyle w:val="Tekstkomentarza"/>
+      </w:pPr>
+      <w:r>
+        <w:rPr>
+          <w:rStyle w:val="Odwoaniedokomentarza"/>
+        </w:rPr>
+        <w:annotationRef/>
+      </w:r>
+      <w:r>
+        <w:t>Poprawić?</w:t>
+      </w:r>
+    </w:p>
+  </w:comment>
+</w:comments>
+</file>
+
+<file path=word/commentsExtended.xml><?xml version="1.0" encoding="utf-8"?>
+<w15:commentsEx xmlns:wpc="http://schemas.microsoft.com/office/word/2010/wordprocessingCanvas" xmlns:cx="http://schemas.microsoft.com/office/drawing/2014/chartex" xmlns:cx1="http://schemas.microsoft.com/office/drawing/2015/9/8/chartex" xmlns:cx2="http://schemas.microsoft.com/office/drawing/2015/10/21/chartex" xmlns:cx3="http://schemas.microsoft.com/office/drawing/2016/5/9/chartex" xmlns:cx4="http://schemas.microsoft.com/office/drawing/2016/5/10/chartex" xmlns:cx5="http://schemas.microsoft.com/office/drawing/2016/5/11/chartex" xmlns:cx6="http://schemas.microsoft.com/office/drawing/2016/5/12/chartex" xmlns:cx7="http://schemas.microsoft.com/office/drawing/2016/5/13/chartex" xmlns:cx8="http://schemas.microsoft.com/office/drawing/2016/5/14/chartex" xmlns:mc="http://schemas.openxmlformats.org/markup-compatibility/2006" xmlns:aink="http://schemas.microsoft.com/office/drawing/2016/ink" xmlns:am3d="http://schemas.microsoft.com/office/drawing/2017/model3d" xmlns:o="urn:schemas-microsoft-com:office:office" xmlns:r="http://schemas.openxmlformats.org/officeDocument/2006/relationships" xmlns:m="http://schemas.openxmlformats.org/officeDocument/2006/math" xmlns:v="urn:schemas-microsoft-com:vml" xmlns:wp14="http://schemas.microsoft.com/office/word/2010/wordprocessingDrawing" xmlns:wp="http://schemas.openxmlformats.org/drawingml/2006/wordprocessingDrawing" xmlns:w10="urn:schemas-microsoft-com:office:word" xmlns:w="http://schemas.openxmlformats.org/wordprocessingml/2006/main" xmlns:w14="http://schemas.microsoft.com/office/word/2010/wordml" xmlns:w15="http://schemas.microsoft.com/office/word/2012/wordml" xmlns:w16cex="http://schemas.microsoft.com/office/word/2018/wordml/cex" xmlns:w16cid="http://schemas.microsoft.com/office/word/2016/wordml/cid" xmlns:w16="http://schemas.microsoft.com/office/word/2018/wordml" xmlns:w16se="http://schemas.microsoft.com/office/word/2015/wordml/symex" xmlns:wpg="http://schemas.microsoft.com/office/word/2010/wordprocessingGroup" xmlns:wpi="http://schemas.microsoft.com/office/word/2010/wordprocessingInk" xmlns:wne="http://schemas.microsoft.com/office/word/2006/wordml" xmlns:wps="http://schemas.microsoft.com/office/word/2010/wordprocessingShape" mc:Ignorable="w14 w15 w16se w16cid w16 w16cex wp14">
+  <w15:commentEx w15:paraId="1AC88E0A" w15:done="0"/>
+</w15:commentsEx>
+</file>
+
+<file path=word/commentsExtensible.xml><?xml version="1.0" encoding="utf-8"?>
+<w16cex:commentsExtensible xmlns:wpc="http://schemas.microsoft.com/office/word/2010/wordprocessingCanvas" xmlns:cx="http://schemas.microsoft.com/office/drawing/2014/chartex" xmlns:cx1="http://schemas.microsoft.com/office/drawing/2015/9/8/chartex" xmlns:cx2="http://schemas.microsoft.com/office/drawing/2015/10/21/chartex" xmlns:cx3="http://schemas.microsoft.com/office/drawing/2016/5/9/chartex" xmlns:cx4="http://schemas.microsoft.com/office/drawing/2016/5/10/chartex" xmlns:cx5="http://schemas.microsoft.com/office/drawing/2016/5/11/chartex" xmlns:cx6="http://schemas.microsoft.com/office/drawing/2016/5/12/chartex" xmlns:cx7="http://schemas.microsoft.com/office/drawing/2016/5/13/chartex" xmlns:cx8="http://schemas.microsoft.com/office/drawing/2016/5/14/chartex" xmlns:mc="http://schemas.openxmlformats.org/markup-compatibility/2006" xmlns:aink="http://schemas.microsoft.com/office/drawing/2016/ink" xmlns:am3d="http://schemas.microsoft.com/office/drawing/2017/model3d" xmlns:o="urn:schemas-microsoft-com:office:office" xmlns:r="http://schemas.openxmlformats.org/officeDocument/2006/relationships" xmlns:m="http://schemas.openxmlformats.org/officeDocument/2006/math" xmlns:v="urn:schemas-microsoft-com:vml" xmlns:wp14="http://schemas.microsoft.com/office/word/2010/wordprocessingDrawing" xmlns:wp="http://schemas.openxmlformats.org/drawingml/2006/wordprocessingDrawing" xmlns:w10="urn:schemas-microsoft-com:office:word" xmlns:w="http://schemas.openxmlformats.org/wordprocessingml/2006/main" xmlns:w14="http://schemas.microsoft.com/office/word/2010/wordml" xmlns:w15="http://schemas.microsoft.com/office/word/2012/wordml" xmlns:w16cex="http://schemas.microsoft.com/office/word/2018/wordml/cex" xmlns:w16cid="http://schemas.microsoft.com/office/word/2016/wordml/cid" xmlns:w16="http://schemas.microsoft.com/office/word/2018/wordml" xmlns:w16se="http://schemas.microsoft.com/office/word/2015/wordml/symex" xmlns:wpg="http://schemas.microsoft.com/office/word/2010/wordprocessingGroup" xmlns:wpi="http://schemas.microsoft.com/office/word/2010/wordprocessingInk" xmlns:wne="http://schemas.microsoft.com/office/word/2006/wordml" xmlns:wps="http://schemas.microsoft.com/office/word/2010/wordprocessingShape" mc:Ignorable="w14 w15 w16se w16cid w16 w16cex wp14">
+  <w16cex:commentExtensible w16cex:durableId="22DD1E22" w16cex:dateUtc="2020-08-11T11:39:00Z"/>
+</w16cex:commentsExtensible>
+</file>
+
+<file path=word/commentsIds.xml><?xml version="1.0" encoding="utf-8"?>
+<w16cid:commentsIds xmlns:wpc="http://schemas.microsoft.com/office/word/2010/wordprocessingCanvas" xmlns:cx="http://schemas.microsoft.com/office/drawing/2014/chartex" xmlns:cx1="http://schemas.microsoft.com/office/drawing/2015/9/8/chartex" xmlns:cx2="http://schemas.microsoft.com/office/drawing/2015/10/21/chartex" xmlns:cx3="http://schemas.microsoft.com/office/drawing/2016/5/9/chartex" xmlns:cx4="http://schemas.microsoft.com/office/drawing/2016/5/10/chartex" xmlns:cx5="http://schemas.microsoft.com/office/drawing/2016/5/11/chartex" xmlns:cx6="http://schemas.microsoft.com/office/drawing/2016/5/12/chartex" xmlns:cx7="http://schemas.microsoft.com/office/drawing/2016/5/13/chartex" xmlns:cx8="http://schemas.microsoft.com/office/drawing/2016/5/14/chartex" xmlns:mc="http://schemas.openxmlformats.org/markup-compatibility/2006" xmlns:aink="http://schemas.microsoft.com/office/drawing/2016/ink" xmlns:am3d="http://schemas.microsoft.com/office/drawing/2017/model3d" xmlns:o="urn:schemas-microsoft-com:office:office" xmlns:r="http://schemas.openxmlformats.org/officeDocument/2006/relationships" xmlns:m="http://schemas.openxmlformats.org/officeDocument/2006/math" xmlns:v="urn:schemas-microsoft-com:vml" xmlns:wp14="http://schemas.microsoft.com/office/word/2010/wordprocessingDrawing" xmlns:wp="http://schemas.openxmlformats.org/drawingml/2006/wordprocessingDrawing" xmlns:w10="urn:schemas-microsoft-com:office:word" xmlns:w="http://schemas.openxmlformats.org/wordprocessingml/2006/main" xmlns:w14="http://schemas.microsoft.com/office/word/2010/wordml" xmlns:w15="http://schemas.microsoft.com/office/word/2012/wordml" xmlns:w16cex="http://schemas.microsoft.com/office/word/2018/wordml/cex" xmlns:w16cid="http://schemas.microsoft.com/office/word/2016/wordml/cid" xmlns:w16="http://schemas.microsoft.com/office/word/2018/wordml" xmlns:w16se="http://schemas.microsoft.com/office/word/2015/wordml/symex" xmlns:wpg="http://schemas.microsoft.com/office/word/2010/wordprocessingGroup" xmlns:wpi="http://schemas.microsoft.com/office/word/2010/wordprocessingInk" xmlns:wne="http://schemas.microsoft.com/office/word/2006/wordml" xmlns:wps="http://schemas.microsoft.com/office/word/2010/wordprocessingShape" mc:Ignorable="w14 w15 w16se w16cid w16 w16cex wp14">
+  <w16cid:commentId w16cid:paraId="1AC88E0A" w16cid:durableId="22DD1E22"/>
+</w16cid:commentsIds>
+</file>
+
+<file path=word/people.xml><?xml version="1.0" encoding="utf-8"?>
+<w15:people xmlns:wpc="http://schemas.microsoft.com/office/word/2010/wordprocessingCanvas" xmlns:cx="http://schemas.microsoft.com/office/drawing/2014/chartex" xmlns:cx1="http://schemas.microsoft.com/office/drawing/2015/9/8/chartex" xmlns:cx2="http://schemas.microsoft.com/office/drawing/2015/10/21/chartex" xmlns:cx3="http://schemas.microsoft.com/office/drawing/2016/5/9/chartex" xmlns:cx4="http://schemas.microsoft.com/office/drawing/2016/5/10/chartex" xmlns:cx5="http://schemas.microsoft.com/office/drawing/2016/5/11/chartex" xmlns:cx6="http://schemas.microsoft.com/office/drawing/2016/5/12/chartex" xmlns:cx7="http://schemas.microsoft.com/office/drawing/2016/5/13/chartex" xmlns:cx8="http://schemas.microsoft.com/office/drawing/2016/5/14/chartex" xmlns:mc="http://schemas.openxmlformats.org/markup-compatibility/2006" xmlns:aink="http://schemas.microsoft.com/office/drawing/2016/ink" xmlns:am3d="http://schemas.microsoft.com/office/drawing/2017/model3d" xmlns:o="urn:schemas-microsoft-com:office:office" xmlns:r="http://schemas.openxmlformats.org/officeDocument/2006/relationships" xmlns:m="http://schemas.openxmlformats.org/officeDocument/2006/math" xmlns:v="urn:schemas-microsoft-com:vml" xmlns:wp14="http://schemas.microsoft.com/office/word/2010/wordprocessingDrawing" xmlns:wp="http://schemas.openxmlformats.org/drawingml/2006/wordprocessingDrawing" xmlns:w10="urn:schemas-microsoft-com:office:word" xmlns:w="http://schemas.openxmlformats.org/wordprocessingml/2006/main" xmlns:w14="http://schemas.microsoft.com/office/word/2010/wordml" xmlns:w15="http://schemas.microsoft.com/office/word/2012/wordml" xmlns:w16cex="http://schemas.microsoft.com/office/word/2018/wordml/cex" xmlns:w16cid="http://schemas.microsoft.com/office/word/2016/wordml/cid" xmlns:w16="http://schemas.microsoft.com/office/word/2018/wordml" xmlns:w16se="http://schemas.microsoft.com/office/word/2015/wordml/symex" xmlns:wpg="http://schemas.microsoft.com/office/word/2010/wordprocessingGroup" xmlns:wpi="http://schemas.microsoft.com/office/word/2010/wordprocessingInk" xmlns:wne="http://schemas.microsoft.com/office/word/2006/wordml" xmlns:wps="http://schemas.microsoft.com/office/word/2010/wordprocessingShape" mc:Ignorable="w14 w15 w16se w16cid w16 w16cex wp14">
+  <w15:person w15:author="Wincel Michał (STUD)">
+    <w15:presenceInfo w15:providerId="None" w15:userId="Wincel Michał (STUD)"/>
+  </w15:person>
+</w15:people>
 </file>
 
 <file path=word/styles.xml><?xml version="1.0" encoding="utf-8"?>
@@ -1614,6 +3243,114 @@
       <w:szCs w:val="18"/>
     </w:rPr>
   </w:style>
+  <w:style w:type="character" w:styleId="UyteHipercze">
+    <w:name w:val="FollowedHyperlink"/>
+    <w:basedOn w:val="Domylnaczcionkaakapitu"/>
+    <w:uiPriority w:val="99"/>
+    <w:semiHidden/>
+    <w:unhideWhenUsed/>
+    <w:rsid w:val="00D25276"/>
+    <w:rPr>
+      <w:color w:val="954F72" w:themeColor="followedHyperlink"/>
+      <w:u w:val="single"/>
+    </w:rPr>
+  </w:style>
+  <w:style w:type="character" w:styleId="Odwoaniedokomentarza">
+    <w:name w:val="annotation reference"/>
+    <w:basedOn w:val="Domylnaczcionkaakapitu"/>
+    <w:uiPriority w:val="99"/>
+    <w:semiHidden/>
+    <w:unhideWhenUsed/>
+    <w:rsid w:val="00BB43F2"/>
+    <w:rPr>
+      <w:sz w:val="16"/>
+      <w:szCs w:val="16"/>
+    </w:rPr>
+  </w:style>
+  <w:style w:type="paragraph" w:styleId="Tekstkomentarza">
+    <w:name w:val="annotation text"/>
+    <w:basedOn w:val="Normalny"/>
+    <w:link w:val="TekstkomentarzaZnak"/>
+    <w:uiPriority w:val="99"/>
+    <w:unhideWhenUsed/>
+    <w:rsid w:val="00BB43F2"/>
+    <w:pPr>
+      <w:spacing w:line="240" w:lineRule="auto"/>
+    </w:pPr>
+    <w:rPr>
+      <w:sz w:val="20"/>
+      <w:szCs w:val="20"/>
+    </w:rPr>
+  </w:style>
+  <w:style w:type="character" w:customStyle="1" w:styleId="TekstkomentarzaZnak">
+    <w:name w:val="Tekst komentarza Znak"/>
+    <w:basedOn w:val="Domylnaczcionkaakapitu"/>
+    <w:link w:val="Tekstkomentarza"/>
+    <w:uiPriority w:val="99"/>
+    <w:rsid w:val="00BB43F2"/>
+    <w:rPr>
+      <w:sz w:val="20"/>
+      <w:szCs w:val="20"/>
+    </w:rPr>
+  </w:style>
+  <w:style w:type="paragraph" w:styleId="Tematkomentarza">
+    <w:name w:val="annotation subject"/>
+    <w:basedOn w:val="Tekstkomentarza"/>
+    <w:next w:val="Tekstkomentarza"/>
+    <w:link w:val="TematkomentarzaZnak"/>
+    <w:uiPriority w:val="99"/>
+    <w:semiHidden/>
+    <w:unhideWhenUsed/>
+    <w:rsid w:val="00BB43F2"/>
+    <w:rPr>
+      <w:b/>
+      <w:bCs/>
+    </w:rPr>
+  </w:style>
+  <w:style w:type="character" w:customStyle="1" w:styleId="TematkomentarzaZnak">
+    <w:name w:val="Temat komentarza Znak"/>
+    <w:basedOn w:val="TekstkomentarzaZnak"/>
+    <w:link w:val="Tematkomentarza"/>
+    <w:uiPriority w:val="99"/>
+    <w:semiHidden/>
+    <w:rsid w:val="00BB43F2"/>
+    <w:rPr>
+      <w:b/>
+      <w:bCs/>
+      <w:sz w:val="20"/>
+      <w:szCs w:val="20"/>
+    </w:rPr>
+  </w:style>
+  <w:style w:type="paragraph" w:styleId="Tekstdymka">
+    <w:name w:val="Balloon Text"/>
+    <w:basedOn w:val="Normalny"/>
+    <w:link w:val="TekstdymkaZnak"/>
+    <w:uiPriority w:val="99"/>
+    <w:semiHidden/>
+    <w:unhideWhenUsed/>
+    <w:rsid w:val="00BB43F2"/>
+    <w:pPr>
+      <w:spacing w:after="0" w:line="240" w:lineRule="auto"/>
+    </w:pPr>
+    <w:rPr>
+      <w:rFonts w:ascii="Segoe UI" w:hAnsi="Segoe UI" w:cs="Segoe UI"/>
+      <w:sz w:val="18"/>
+      <w:szCs w:val="18"/>
+    </w:rPr>
+  </w:style>
+  <w:style w:type="character" w:customStyle="1" w:styleId="TekstdymkaZnak">
+    <w:name w:val="Tekst dymka Znak"/>
+    <w:basedOn w:val="Domylnaczcionkaakapitu"/>
+    <w:link w:val="Tekstdymka"/>
+    <w:uiPriority w:val="99"/>
+    <w:semiHidden/>
+    <w:rsid w:val="00BB43F2"/>
+    <w:rPr>
+      <w:rFonts w:ascii="Segoe UI" w:hAnsi="Segoe UI" w:cs="Segoe UI"/>
+      <w:sz w:val="18"/>
+      <w:szCs w:val="18"/>
+    </w:rPr>
+  </w:style>
 </w:styles>
 </file>
 

</xml_diff>

<commit_message>
Dodano opis zastosowanych układów elektronicznych.
</commit_message>
<xml_diff>
--- a/Elektronika/MUM_MW_niedokonczone.docx
+++ b/Elektronika/MUM_MW_niedokonczone.docx
@@ -206,27 +206,14 @@
       <w:r>
         <w:t xml:space="preserve">Rysunek </w:t>
       </w:r>
-      <w:r>
-        <w:fldChar w:fldCharType="begin"/>
-      </w:r>
-      <w:r>
-        <w:instrText xml:space="preserve"> SEQ Rysunek \* ARABIC </w:instrText>
-      </w:r>
-      <w:r>
-        <w:fldChar w:fldCharType="separate"/>
-      </w:r>
-      <w:r>
-        <w:rPr>
-          <w:noProof/>
-        </w:rPr>
-        <w:t>1</w:t>
-      </w:r>
-      <w:r>
-        <w:rPr>
-          <w:noProof/>
-        </w:rPr>
-        <w:fldChar w:fldCharType="end"/>
-      </w:r>
+      <w:fldSimple w:instr=" SEQ Rysunek \* ARABIC ">
+        <w:r>
+          <w:rPr>
+            <w:noProof/>
+          </w:rPr>
+          <w:t>1</w:t>
+        </w:r>
+      </w:fldSimple>
       <w:r>
         <w:t xml:space="preserve"> Osie w teleskopie o montażu </w:t>
       </w:r>
@@ -339,27 +326,14 @@
       <w:r>
         <w:t xml:space="preserve">Rysunek </w:t>
       </w:r>
-      <w:r>
-        <w:fldChar w:fldCharType="begin"/>
-      </w:r>
-      <w:r>
-        <w:instrText xml:space="preserve"> SEQ Rysunek \* ARABIC </w:instrText>
-      </w:r>
-      <w:r>
-        <w:fldChar w:fldCharType="separate"/>
-      </w:r>
-      <w:r>
-        <w:rPr>
-          <w:noProof/>
-        </w:rPr>
-        <w:t>2</w:t>
-      </w:r>
-      <w:r>
-        <w:rPr>
-          <w:noProof/>
-        </w:rPr>
-        <w:fldChar w:fldCharType="end"/>
-      </w:r>
+      <w:fldSimple w:instr=" SEQ Rysunek \* ARABIC ">
+        <w:r>
+          <w:rPr>
+            <w:noProof/>
+          </w:rPr>
+          <w:t>2</w:t>
+        </w:r>
+      </w:fldSimple>
       <w:r>
         <w:t xml:space="preserve"> Zobrazowanie znaczenia ustawienie kąta szerokości</w:t>
       </w:r>
@@ -463,27 +437,14 @@
       <w:r>
         <w:t xml:space="preserve">Rysunek </w:t>
       </w:r>
-      <w:r>
-        <w:fldChar w:fldCharType="begin"/>
-      </w:r>
-      <w:r>
-        <w:instrText xml:space="preserve"> SEQ Rysunek \* ARABIC </w:instrText>
-      </w:r>
-      <w:r>
-        <w:fldChar w:fldCharType="separate"/>
-      </w:r>
-      <w:r>
-        <w:rPr>
-          <w:noProof/>
-        </w:rPr>
-        <w:t>3</w:t>
-      </w:r>
-      <w:r>
-        <w:rPr>
-          <w:noProof/>
-        </w:rPr>
-        <w:fldChar w:fldCharType="end"/>
-      </w:r>
+      <w:fldSimple w:instr=" SEQ Rysunek \* ARABIC ">
+        <w:r>
+          <w:rPr>
+            <w:noProof/>
+          </w:rPr>
+          <w:t>3</w:t>
+        </w:r>
+      </w:fldSimple>
       <w:r>
         <w:t xml:space="preserve"> Zobrazowanie znaczenia deklinacji i rektascensji</w:t>
       </w:r>
@@ -651,6 +612,7 @@
         <w:rPr>
           <w:b/>
           <w:bCs/>
+          <w:noProof/>
         </w:rPr>
         <w:lastRenderedPageBreak/>
         <w:drawing>
@@ -691,12 +653,600 @@
       </w:r>
     </w:p>
     <w:p>
+      <w:r>
+        <w:t xml:space="preserve">Użyte </w:t>
+      </w:r>
+      <w:r>
+        <w:t xml:space="preserve">komponenty: </w:t>
+      </w:r>
+    </w:p>
+    <w:p>
+      <w:proofErr w:type="spellStart"/>
+      <w:r>
+        <w:t>Arduino</w:t>
+      </w:r>
+      <w:proofErr w:type="spellEnd"/>
+      <w:r>
+        <w:t xml:space="preserve"> Uno Rev3</w:t>
+      </w:r>
+    </w:p>
+    <w:p>
+      <w:r>
+        <w:rPr>
+          <w:noProof/>
+        </w:rPr>
+        <w:drawing>
+          <wp:anchor distT="0" distB="0" distL="114300" distR="114300" simplePos="0" relativeHeight="251658240" behindDoc="0" locked="0" layoutInCell="1" allowOverlap="1" wp14:anchorId="55BB3BFD" wp14:editId="287EC214">
+            <wp:simplePos x="0" y="0"/>
+            <wp:positionH relativeFrom="margin">
+              <wp:align>left</wp:align>
+            </wp:positionH>
+            <wp:positionV relativeFrom="paragraph">
+              <wp:posOffset>5080</wp:posOffset>
+            </wp:positionV>
+            <wp:extent cx="2047875" cy="2047875"/>
+            <wp:effectExtent l="0" t="0" r="9525" b="9525"/>
+            <wp:wrapSquare wrapText="bothSides"/>
+            <wp:docPr id="5" name="Obraz 5"/>
+            <wp:cNvGraphicFramePr>
+              <a:graphicFrameLocks xmlns:a="http://schemas.openxmlformats.org/drawingml/2006/main" noChangeAspect="1"/>
+            </wp:cNvGraphicFramePr>
+            <a:graphic xmlns:a="http://schemas.openxmlformats.org/drawingml/2006/main">
+              <a:graphicData uri="http://schemas.openxmlformats.org/drawingml/2006/picture">
+                <pic:pic xmlns:pic="http://schemas.openxmlformats.org/drawingml/2006/picture">
+                  <pic:nvPicPr>
+                    <pic:cNvPr id="0" name="Picture 1"/>
+                    <pic:cNvPicPr>
+                      <a:picLocks noChangeAspect="1" noChangeArrowheads="1"/>
+                    </pic:cNvPicPr>
+                  </pic:nvPicPr>
+                  <pic:blipFill>
+                    <a:blip r:embed="rId14" cstate="print">
+                      <a:extLst>
+                        <a:ext uri="{28A0092B-C50C-407E-A947-70E740481C1C}">
+                          <a14:useLocalDpi xmlns:a14="http://schemas.microsoft.com/office/drawing/2010/main" val="0"/>
+                        </a:ext>
+                      </a:extLst>
+                    </a:blip>
+                    <a:srcRect/>
+                    <a:stretch>
+                      <a:fillRect/>
+                    </a:stretch>
+                  </pic:blipFill>
+                  <pic:spPr bwMode="auto">
+                    <a:xfrm>
+                      <a:off x="0" y="0"/>
+                      <a:ext cx="2047875" cy="2047875"/>
+                    </a:xfrm>
+                    <a:prstGeom prst="rect">
+                      <a:avLst/>
+                    </a:prstGeom>
+                    <a:noFill/>
+                    <a:ln>
+                      <a:noFill/>
+                    </a:ln>
+                  </pic:spPr>
+                </pic:pic>
+              </a:graphicData>
+            </a:graphic>
+            <wp14:sizeRelH relativeFrom="margin">
+              <wp14:pctWidth>0</wp14:pctWidth>
+            </wp14:sizeRelH>
+            <wp14:sizeRelV relativeFrom="margin">
+              <wp14:pctHeight>0</wp14:pctHeight>
+            </wp14:sizeRelV>
+          </wp:anchor>
+        </w:drawing>
+      </w:r>
+      <w:r>
+        <w:t xml:space="preserve">Został użyty </w:t>
+      </w:r>
+      <w:r>
+        <w:t xml:space="preserve">ze względu na odpowiednią moc obliczeniową, wystarczającą ilość wyprowadzeń </w:t>
+      </w:r>
+      <w:proofErr w:type="spellStart"/>
+      <w:r>
+        <w:t>pinów</w:t>
+      </w:r>
+      <w:proofErr w:type="spellEnd"/>
+      <w:r>
+        <w:t xml:space="preserve"> cyfrowych, posiadanie interfejsów komunikacyjnych UART i USB. </w:t>
+      </w:r>
+      <w:r>
+        <w:t xml:space="preserve">Może być zasilane prądem o napięciu 7-12V. </w:t>
+      </w:r>
+      <w:r>
+        <w:t>Również ważne jest to, że moduł jest bardzo łatwo programować, oraz jest w posiadaniu członków zespołu.</w:t>
+      </w:r>
+    </w:p>
+    <w:p>
       <w:pPr>
         <w:rPr>
           <w:b/>
           <w:bCs/>
         </w:rPr>
       </w:pPr>
+    </w:p>
+    <w:p>
+      <w:pPr>
+        <w:rPr>
+          <w:b/>
+          <w:bCs/>
+        </w:rPr>
+      </w:pPr>
+    </w:p>
+    <w:p>
+      <w:pPr>
+        <w:rPr>
+          <w:b/>
+          <w:bCs/>
+        </w:rPr>
+      </w:pPr>
+    </w:p>
+    <w:p>
+      <w:pPr>
+        <w:rPr>
+          <w:b/>
+          <w:bCs/>
+        </w:rPr>
+      </w:pPr>
+    </w:p>
+    <w:p>
+      <w:r>
+        <w:t>Zasilanie</w:t>
+      </w:r>
+      <w:r>
+        <w:t xml:space="preserve"> – akumulator Li-</w:t>
+      </w:r>
+      <w:proofErr w:type="spellStart"/>
+      <w:r>
+        <w:t>Ion</w:t>
+      </w:r>
+      <w:proofErr w:type="spellEnd"/>
+      <w:r>
+        <w:t xml:space="preserve"> LG INR18650 MG1 3,7V 2900mAh 10A</w:t>
+      </w:r>
+    </w:p>
+    <w:p>
+      <w:r>
+        <w:rPr>
+          <w:noProof/>
+        </w:rPr>
+        <w:drawing>
+          <wp:anchor distT="0" distB="0" distL="114300" distR="114300" simplePos="0" relativeHeight="251659264" behindDoc="0" locked="0" layoutInCell="1" allowOverlap="1" wp14:anchorId="5DE4F10C" wp14:editId="2B249580">
+            <wp:simplePos x="0" y="0"/>
+            <wp:positionH relativeFrom="column">
+              <wp:posOffset>-4445</wp:posOffset>
+            </wp:positionH>
+            <wp:positionV relativeFrom="paragraph">
+              <wp:posOffset>-4445</wp:posOffset>
+            </wp:positionV>
+            <wp:extent cx="1971675" cy="1314450"/>
+            <wp:effectExtent l="0" t="0" r="9525" b="0"/>
+            <wp:wrapSquare wrapText="bothSides"/>
+            <wp:docPr id="6" name="Obraz 6"/>
+            <wp:cNvGraphicFramePr>
+              <a:graphicFrameLocks xmlns:a="http://schemas.openxmlformats.org/drawingml/2006/main" noChangeAspect="1"/>
+            </wp:cNvGraphicFramePr>
+            <a:graphic xmlns:a="http://schemas.openxmlformats.org/drawingml/2006/main">
+              <a:graphicData uri="http://schemas.openxmlformats.org/drawingml/2006/picture">
+                <pic:pic xmlns:pic="http://schemas.openxmlformats.org/drawingml/2006/picture">
+                  <pic:nvPicPr>
+                    <pic:cNvPr id="0" name="Picture 3"/>
+                    <pic:cNvPicPr>
+                      <a:picLocks noChangeAspect="1" noChangeArrowheads="1"/>
+                    </pic:cNvPicPr>
+                  </pic:nvPicPr>
+                  <pic:blipFill>
+                    <a:blip r:embed="rId15" cstate="print">
+                      <a:extLst>
+                        <a:ext uri="{28A0092B-C50C-407E-A947-70E740481C1C}">
+                          <a14:useLocalDpi xmlns:a14="http://schemas.microsoft.com/office/drawing/2010/main" val="0"/>
+                        </a:ext>
+                      </a:extLst>
+                    </a:blip>
+                    <a:srcRect/>
+                    <a:stretch>
+                      <a:fillRect/>
+                    </a:stretch>
+                  </pic:blipFill>
+                  <pic:spPr bwMode="auto">
+                    <a:xfrm>
+                      <a:off x="0" y="0"/>
+                      <a:ext cx="1971675" cy="1314450"/>
+                    </a:xfrm>
+                    <a:prstGeom prst="rect">
+                      <a:avLst/>
+                    </a:prstGeom>
+                    <a:noFill/>
+                    <a:ln>
+                      <a:noFill/>
+                    </a:ln>
+                  </pic:spPr>
+                </pic:pic>
+              </a:graphicData>
+            </a:graphic>
+          </wp:anchor>
+        </w:drawing>
+      </w:r>
+      <w:r>
+        <w:t xml:space="preserve">Ze względu na to, że teleskop będzie działał bez możliwości pobierania prądu z sieci, postanowiono użyć zasilania akumulatorowego. Parametrami branymi do wyboru zasilania całej elektroniki i mikrosilników były napięcie znamionowe, pojemność oraz prąd rozładowywania. Do prawidłowego funkcjonowania całej elektroniki napięcie musi być 6V dla silników oraz 7V-12V dla modułu </w:t>
+      </w:r>
+      <w:proofErr w:type="spellStart"/>
+      <w:r>
+        <w:t>Arduino</w:t>
+      </w:r>
+      <w:proofErr w:type="spellEnd"/>
+      <w:r>
+        <w:t>.</w:t>
+      </w:r>
+      <w:r>
+        <w:t xml:space="preserve"> </w:t>
+      </w:r>
+      <w:r>
+        <w:t>Akumulatory są podłączone szeregowo w celu zapewnienia docelowego napięcia 7,4V</w:t>
+      </w:r>
+      <w:r>
+        <w:t xml:space="preserve">. </w:t>
+      </w:r>
+      <w:r>
+        <w:t xml:space="preserve"> </w:t>
+      </w:r>
+      <w:commentRangeStart w:id="1"/>
+      <w:r>
+        <w:t>Oprócz tego, prądy rozładowania zgodnie z obliczeniami będą wynosiły do 6A</w:t>
+      </w:r>
+      <w:commentRangeEnd w:id="1"/>
+      <w:r>
+        <w:rPr>
+          <w:rStyle w:val="Odwoaniedokomentarza"/>
+        </w:rPr>
+        <w:commentReference w:id="1"/>
+      </w:r>
+      <w:r>
+        <w:t xml:space="preserve">. </w:t>
+      </w:r>
+      <w:r>
+        <w:t xml:space="preserve">Akumulatory to gwarantują z dużą nawiązką, co jest szczególnie ważne w momencie, gdy cały system jest uruchamiany i przez krótki czas są duże prądy rozładowywania. </w:t>
+      </w:r>
+      <w:r>
+        <w:t xml:space="preserve">Również ważnym czynnikiem jest pojemność, która powinna być wystarczająca do zasilania całego </w:t>
+      </w:r>
+      <w:commentRangeStart w:id="2"/>
+      <w:r>
+        <w:t>systemu przez określony czas.</w:t>
+      </w:r>
+      <w:commentRangeEnd w:id="2"/>
+      <w:r>
+        <w:rPr>
+          <w:rStyle w:val="Odwoaniedokomentarza"/>
+        </w:rPr>
+        <w:commentReference w:id="2"/>
+      </w:r>
+      <w:r>
+        <w:t xml:space="preserve"> </w:t>
+      </w:r>
+      <w:r>
+        <w:t xml:space="preserve"> Innym ważną przyczyną wyboru tych ogniw był rozmiar AA, co ułatwia dobór</w:t>
+      </w:r>
+      <w:r>
+        <w:t xml:space="preserve"> ładowarki przez użytkownika</w:t>
+      </w:r>
+      <w:r>
+        <w:t>.</w:t>
+      </w:r>
+      <w:r>
+        <w:t xml:space="preserve"> Pewnym mankament jest to, że ten typ akumulatorów ma zmniejszoną pojemność w temperaturach poniżej 0 stopni Celsjusza.</w:t>
+      </w:r>
+    </w:p>
+    <w:p>
+      <w:r>
+        <w:t xml:space="preserve">Przetwornica step down – D24V150F6 6V 15A – </w:t>
+      </w:r>
+      <w:proofErr w:type="spellStart"/>
+      <w:r>
+        <w:t>Pololu</w:t>
+      </w:r>
+      <w:proofErr w:type="spellEnd"/>
+      <w:r>
+        <w:t xml:space="preserve"> 2882</w:t>
+      </w:r>
+    </w:p>
+    <w:p>
+      <w:r>
+        <w:rPr>
+          <w:noProof/>
+        </w:rPr>
+        <w:drawing>
+          <wp:anchor distT="0" distB="0" distL="114300" distR="114300" simplePos="0" relativeHeight="251660288" behindDoc="0" locked="0" layoutInCell="1" allowOverlap="1" wp14:anchorId="1554F3D4" wp14:editId="4AB3F3F4">
+            <wp:simplePos x="0" y="0"/>
+            <wp:positionH relativeFrom="column">
+              <wp:posOffset>-4445</wp:posOffset>
+            </wp:positionH>
+            <wp:positionV relativeFrom="paragraph">
+              <wp:posOffset>3810</wp:posOffset>
+            </wp:positionV>
+            <wp:extent cx="2819400" cy="2819400"/>
+            <wp:effectExtent l="0" t="0" r="0" b="0"/>
+            <wp:wrapSquare wrapText="bothSides"/>
+            <wp:docPr id="9" name="Obraz 9"/>
+            <wp:cNvGraphicFramePr>
+              <a:graphicFrameLocks xmlns:a="http://schemas.openxmlformats.org/drawingml/2006/main" noChangeAspect="1"/>
+            </wp:cNvGraphicFramePr>
+            <a:graphic xmlns:a="http://schemas.openxmlformats.org/drawingml/2006/main">
+              <a:graphicData uri="http://schemas.openxmlformats.org/drawingml/2006/picture">
+                <pic:pic xmlns:pic="http://schemas.openxmlformats.org/drawingml/2006/picture">
+                  <pic:nvPicPr>
+                    <pic:cNvPr id="0" name="Picture 5"/>
+                    <pic:cNvPicPr>
+                      <a:picLocks noChangeAspect="1" noChangeArrowheads="1"/>
+                    </pic:cNvPicPr>
+                  </pic:nvPicPr>
+                  <pic:blipFill>
+                    <a:blip r:embed="rId16">
+                      <a:extLst>
+                        <a:ext uri="{28A0092B-C50C-407E-A947-70E740481C1C}">
+                          <a14:useLocalDpi xmlns:a14="http://schemas.microsoft.com/office/drawing/2010/main" val="0"/>
+                        </a:ext>
+                      </a:extLst>
+                    </a:blip>
+                    <a:srcRect/>
+                    <a:stretch>
+                      <a:fillRect/>
+                    </a:stretch>
+                  </pic:blipFill>
+                  <pic:spPr bwMode="auto">
+                    <a:xfrm>
+                      <a:off x="0" y="0"/>
+                      <a:ext cx="2819400" cy="2819400"/>
+                    </a:xfrm>
+                    <a:prstGeom prst="rect">
+                      <a:avLst/>
+                    </a:prstGeom>
+                    <a:noFill/>
+                    <a:ln>
+                      <a:noFill/>
+                    </a:ln>
+                  </pic:spPr>
+                </pic:pic>
+              </a:graphicData>
+            </a:graphic>
+          </wp:anchor>
+        </w:drawing>
+      </w:r>
+      <w:r>
+        <w:t xml:space="preserve">Wybór tej przetwornicy wynika </w:t>
+      </w:r>
+      <w:r>
+        <w:t xml:space="preserve">z posiadania odpowiednego napięcia wejściowego 7,2V do 40V zasilanego ogniwami, napięcia wyjściowego 6V umożliwiające uzyskanie odpowiednich napięć na silnikach, oraz wysoki prąd wyjściowy 15A, co bez problemowo zasili zastosowane silniki i pozwala na ewentualne zastosowanie bardziej </w:t>
+      </w:r>
+      <w:proofErr w:type="spellStart"/>
+      <w:r>
+        <w:t>prądożernych</w:t>
+      </w:r>
+      <w:proofErr w:type="spellEnd"/>
+      <w:r>
+        <w:t xml:space="preserve"> silników w przyszłych modyfikacjach.</w:t>
+      </w:r>
+    </w:p>
+    <w:p/>
+    <w:p/>
+    <w:p/>
+    <w:p/>
+    <w:p>
+      <w:pPr>
+        <w:rPr>
+          <w:noProof/>
+        </w:rPr>
+      </w:pPr>
+      <w:r>
+        <w:rPr>
+          <w:noProof/>
+        </w:rPr>
+        <w:t>Sterownik silnika krokowego – Dual TB9051FTG Motor Driver Shield</w:t>
+      </w:r>
+    </w:p>
+    <w:p>
+      <w:r>
+        <w:rPr>
+          <w:noProof/>
+        </w:rPr>
+        <w:lastRenderedPageBreak/>
+        <w:drawing>
+          <wp:anchor distT="0" distB="0" distL="114300" distR="114300" simplePos="0" relativeHeight="251661312" behindDoc="0" locked="0" layoutInCell="1" allowOverlap="1" wp14:anchorId="1435F6A0" wp14:editId="608EBEF2">
+            <wp:simplePos x="0" y="0"/>
+            <wp:positionH relativeFrom="column">
+              <wp:posOffset>-4445</wp:posOffset>
+            </wp:positionH>
+            <wp:positionV relativeFrom="paragraph">
+              <wp:posOffset>-635</wp:posOffset>
+            </wp:positionV>
+            <wp:extent cx="2657475" cy="2125980"/>
+            <wp:effectExtent l="0" t="0" r="9525" b="7620"/>
+            <wp:wrapSquare wrapText="bothSides"/>
+            <wp:docPr id="11" name="Obraz 11"/>
+            <wp:cNvGraphicFramePr>
+              <a:graphicFrameLocks xmlns:a="http://schemas.openxmlformats.org/drawingml/2006/main" noChangeAspect="1"/>
+            </wp:cNvGraphicFramePr>
+            <a:graphic xmlns:a="http://schemas.openxmlformats.org/drawingml/2006/main">
+              <a:graphicData uri="http://schemas.openxmlformats.org/drawingml/2006/picture">
+                <pic:pic xmlns:pic="http://schemas.openxmlformats.org/drawingml/2006/picture">
+                  <pic:nvPicPr>
+                    <pic:cNvPr id="0" name="Picture 9"/>
+                    <pic:cNvPicPr>
+                      <a:picLocks noChangeAspect="1" noChangeArrowheads="1"/>
+                    </pic:cNvPicPr>
+                  </pic:nvPicPr>
+                  <pic:blipFill>
+                    <a:blip r:embed="rId17">
+                      <a:extLst>
+                        <a:ext uri="{28A0092B-C50C-407E-A947-70E740481C1C}">
+                          <a14:useLocalDpi xmlns:a14="http://schemas.microsoft.com/office/drawing/2010/main" val="0"/>
+                        </a:ext>
+                      </a:extLst>
+                    </a:blip>
+                    <a:srcRect/>
+                    <a:stretch>
+                      <a:fillRect/>
+                    </a:stretch>
+                  </pic:blipFill>
+                  <pic:spPr bwMode="auto">
+                    <a:xfrm>
+                      <a:off x="0" y="0"/>
+                      <a:ext cx="2657475" cy="2125980"/>
+                    </a:xfrm>
+                    <a:prstGeom prst="rect">
+                      <a:avLst/>
+                    </a:prstGeom>
+                    <a:noFill/>
+                    <a:ln>
+                      <a:noFill/>
+                    </a:ln>
+                  </pic:spPr>
+                </pic:pic>
+              </a:graphicData>
+            </a:graphic>
+          </wp:anchor>
+        </w:drawing>
+      </w:r>
+      <w:r>
+        <w:t>Silniki krokowe wy</w:t>
+      </w:r>
+      <w:r>
+        <w:t xml:space="preserve">magają sterowników, by móc łatwiej nimi sterować za pomocą mikrokontrolera. Stosuje się zwykle dedykowany układ elektroniczny. Zastosowanie powyższego układu wynika z tego, że </w:t>
+      </w:r>
+      <w:r>
+        <w:t xml:space="preserve">jest dedykowany do zastosowanych silników. Oprócz tego producent zapewnia odpowiednie wsparcie w postaci bibliotek na </w:t>
+      </w:r>
+      <w:proofErr w:type="spellStart"/>
+      <w:r>
+        <w:t>Arduino</w:t>
+      </w:r>
+      <w:proofErr w:type="spellEnd"/>
+      <w:r>
+        <w:t>.</w:t>
+      </w:r>
+    </w:p>
+    <w:p/>
+    <w:p/>
+    <w:p/>
+    <w:p>
+      <w:r>
+        <w:t>Moduł GPS – L76X Multi GNSS</w:t>
+      </w:r>
+    </w:p>
+    <w:p>
+      <w:r>
+        <w:rPr>
+          <w:noProof/>
+        </w:rPr>
+        <w:drawing>
+          <wp:anchor distT="0" distB="0" distL="114300" distR="114300" simplePos="0" relativeHeight="251662336" behindDoc="0" locked="0" layoutInCell="1" allowOverlap="1" wp14:anchorId="3DABE2DA" wp14:editId="3B644B90">
+            <wp:simplePos x="0" y="0"/>
+            <wp:positionH relativeFrom="column">
+              <wp:posOffset>-4445</wp:posOffset>
+            </wp:positionH>
+            <wp:positionV relativeFrom="paragraph">
+              <wp:posOffset>0</wp:posOffset>
+            </wp:positionV>
+            <wp:extent cx="2857500" cy="2857500"/>
+            <wp:effectExtent l="0" t="0" r="0" b="0"/>
+            <wp:wrapSquare wrapText="bothSides"/>
+            <wp:docPr id="12" name="Obraz 12" descr="Moduł L76X Multi-GNSS GPS/BDS/QZSS - Waveshare 16332"/>
+            <wp:cNvGraphicFramePr>
+              <a:graphicFrameLocks xmlns:a="http://schemas.openxmlformats.org/drawingml/2006/main" noChangeAspect="1"/>
+            </wp:cNvGraphicFramePr>
+            <a:graphic xmlns:a="http://schemas.openxmlformats.org/drawingml/2006/main">
+              <a:graphicData uri="http://schemas.openxmlformats.org/drawingml/2006/picture">
+                <pic:pic xmlns:pic="http://schemas.openxmlformats.org/drawingml/2006/picture">
+                  <pic:nvPicPr>
+                    <pic:cNvPr id="0" name="Picture 11" descr="Moduł L76X Multi-GNSS GPS/BDS/QZSS - Waveshare 16332"/>
+                    <pic:cNvPicPr>
+                      <a:picLocks noChangeAspect="1" noChangeArrowheads="1"/>
+                    </pic:cNvPicPr>
+                  </pic:nvPicPr>
+                  <pic:blipFill>
+                    <a:blip r:embed="rId18">
+                      <a:extLst>
+                        <a:ext uri="{28A0092B-C50C-407E-A947-70E740481C1C}">
+                          <a14:useLocalDpi xmlns:a14="http://schemas.microsoft.com/office/drawing/2010/main" val="0"/>
+                        </a:ext>
+                      </a:extLst>
+                    </a:blip>
+                    <a:srcRect/>
+                    <a:stretch>
+                      <a:fillRect/>
+                    </a:stretch>
+                  </pic:blipFill>
+                  <pic:spPr bwMode="auto">
+                    <a:xfrm>
+                      <a:off x="0" y="0"/>
+                      <a:ext cx="2857500" cy="2857500"/>
+                    </a:xfrm>
+                    <a:prstGeom prst="rect">
+                      <a:avLst/>
+                    </a:prstGeom>
+                    <a:noFill/>
+                    <a:ln>
+                      <a:noFill/>
+                    </a:ln>
+                  </pic:spPr>
+                </pic:pic>
+              </a:graphicData>
+            </a:graphic>
+          </wp:anchor>
+        </w:drawing>
+      </w:r>
+      <w:r>
+        <w:t xml:space="preserve"> </w:t>
+      </w:r>
+      <w:r>
+        <w:t xml:space="preserve">Powyższy moduł lokalizacyjny zastosowano ze względu na szybkie i dokładne pozycjonowanie (do 30s), małe zużycie energii, napięcie zasilania umożliwiające zasilanie bezpośrednio z </w:t>
+      </w:r>
+      <w:proofErr w:type="spellStart"/>
+      <w:r>
+        <w:t>pinu</w:t>
+      </w:r>
+      <w:proofErr w:type="spellEnd"/>
+      <w:r>
+        <w:t xml:space="preserve"> </w:t>
+      </w:r>
+      <w:proofErr w:type="spellStart"/>
+      <w:r>
+        <w:t>Arduino</w:t>
+      </w:r>
+      <w:proofErr w:type="spellEnd"/>
+      <w:r>
+        <w:t xml:space="preserve">, posiadanie już gotowych bibliotek na </w:t>
+      </w:r>
+      <w:proofErr w:type="spellStart"/>
+      <w:r>
+        <w:t>Arduino</w:t>
+      </w:r>
+      <w:proofErr w:type="spellEnd"/>
+      <w:r>
+        <w:t xml:space="preserve"> oraz małe rozmiary (32x25 mm)</w:t>
+      </w:r>
+      <w:r>
+        <w:t>.</w:t>
+      </w:r>
+    </w:p>
+    <w:p/>
+    <w:p/>
+    <w:p/>
+    <w:p/>
+    <w:p/>
+    <w:p/>
+    <w:p/>
+    <w:p>
+      <w:commentRangeStart w:id="3"/>
+      <w:commentRangeEnd w:id="3"/>
+      <w:r>
+        <w:rPr>
+          <w:rStyle w:val="Odwoaniedokomentarza"/>
+        </w:rPr>
+        <w:commentReference w:id="3"/>
+      </w:r>
     </w:p>
     <w:p>
       <w:pPr>
@@ -1832,7 +2382,15 @@
                 <w:color w:val="000000"/>
                 <w:lang w:eastAsia="pl-PL"/>
               </w:rPr>
-              <w:t>Kondensatory 220nF/kable itd.</w:t>
+              <w:t>Drobny osprzęt: k</w:t>
+            </w:r>
+            <w:r>
+              <w:rPr>
+                <w:rFonts w:ascii="Calibri" w:eastAsia="Times New Roman" w:hAnsi="Calibri" w:cs="Calibri"/>
+                <w:color w:val="000000"/>
+                <w:lang w:eastAsia="pl-PL"/>
+              </w:rPr>
+              <w:t>ondensatory 220nF/kable itd.</w:t>
             </w:r>
           </w:p>
         </w:tc>
@@ -2078,18 +2636,40 @@
       </w:tr>
     </w:tbl>
     <w:p>
-      <w:pPr>
-        <w:rPr>
-          <w:b/>
-          <w:bCs/>
-        </w:rPr>
-      </w:pPr>
-    </w:p>
-    <w:p/>
-    <w:p/>
-    <w:p/>
-    <w:p/>
-    <w:p/>
+      <w:r>
+        <w:t xml:space="preserve">Warto dodać, że komercyjne systemy kosztują tego typu kosztują zwykle od 5000$ dolarów w </w:t>
+      </w:r>
+      <w:commentRangeStart w:id="4"/>
+      <w:proofErr w:type="spellStart"/>
+      <w:r>
+        <w:t>góre</w:t>
+      </w:r>
+      <w:commentRangeEnd w:id="4"/>
+      <w:proofErr w:type="spellEnd"/>
+      <w:r>
+        <w:rPr>
+          <w:rStyle w:val="Odwoaniedokomentarza"/>
+        </w:rPr>
+        <w:commentReference w:id="4"/>
+      </w:r>
+      <w:r>
+        <w:t>.</w:t>
+      </w:r>
+    </w:p>
+    <w:p/>
+    <w:p/>
+    <w:p/>
+    <w:p/>
+    <w:p>
+      <w:commentRangeStart w:id="5"/>
+      <w:commentRangeEnd w:id="5"/>
+      <w:r>
+        <w:rPr>
+          <w:rStyle w:val="Odwoaniedokomentarza"/>
+        </w:rPr>
+        <w:commentReference w:id="5"/>
+      </w:r>
+    </w:p>
     <w:p>
       <w:r>
         <w:t>Moje notatki:</w:t>
@@ -2238,7 +2818,7 @@
     <w:p/>
     <w:p/>
     <w:p>
-      <w:hyperlink r:id="rId14" w:history="1">
+      <w:hyperlink r:id="rId19" w:history="1">
         <w:r>
           <w:rPr>
             <w:rStyle w:val="Hipercze"/>
@@ -2248,7 +2828,7 @@
       </w:hyperlink>
     </w:p>
     <w:p>
-      <w:hyperlink r:id="rId15" w:history="1">
+      <w:hyperlink r:id="rId20" w:history="1">
         <w:r>
           <w:rPr>
             <w:rStyle w:val="Hipercze"/>
@@ -2261,7 +2841,7 @@
       </w:r>
     </w:p>
     <w:p>
-      <w:hyperlink r:id="rId16" w:history="1">
+      <w:hyperlink r:id="rId21" w:history="1">
         <w:r>
           <w:rPr>
             <w:rStyle w:val="Hipercze"/>
@@ -2274,7 +2854,7 @@
       </w:r>
     </w:p>
     <w:p>
-      <w:hyperlink r:id="rId17" w:history="1">
+      <w:hyperlink r:id="rId22" w:history="1">
         <w:r>
           <w:rPr>
             <w:rStyle w:val="Hipercze"/>
@@ -2284,7 +2864,7 @@
       </w:hyperlink>
     </w:p>
     <w:p>
-      <w:hyperlink r:id="rId18" w:history="1">
+      <w:hyperlink r:id="rId23" w:history="1">
         <w:r>
           <w:rPr>
             <w:rStyle w:val="Hipercze"/>
@@ -2294,7 +2874,7 @@
       </w:hyperlink>
     </w:p>
     <w:p>
-      <w:hyperlink r:id="rId19" w:history="1">
+      <w:hyperlink r:id="rId24" w:history="1">
         <w:r>
           <w:rPr>
             <w:rStyle w:val="Hipercze"/>
@@ -2437,7 +3017,7 @@
       <w:r>
         <w:t xml:space="preserve"> oraz sterowniki: </w:t>
       </w:r>
-      <w:hyperlink r:id="rId20" w:history="1">
+      <w:hyperlink r:id="rId25" w:history="1">
         <w:r>
           <w:rPr>
             <w:rStyle w:val="Hipercze"/>
@@ -2464,7 +3044,7 @@
       <w:r>
         <w:t xml:space="preserve"> </w:t>
       </w:r>
-      <w:hyperlink r:id="rId21" w:history="1">
+      <w:hyperlink r:id="rId26" w:history="1">
         <w:r>
           <w:rPr>
             <w:rStyle w:val="Hipercze"/>
@@ -2539,7 +3119,7 @@
       <w:r>
         <w:t xml:space="preserve">18650, wtedy 7,4V (2xszeregowo) i 10A(1x równoległa; praca ciągła), czyli 2 ogniwa dla </w:t>
       </w:r>
-      <w:hyperlink r:id="rId22" w:history="1">
+      <w:hyperlink r:id="rId27" w:history="1">
         <w:r>
           <w:rPr>
             <w:rStyle w:val="Hipercze"/>
@@ -2558,18 +3138,12 @@
       <w:r>
         <w:t xml:space="preserve">) to się rozładuje w ok. 30 minut pracy ciągłej. Przetwornica step-down </w:t>
       </w:r>
-      <w:hyperlink r:id="rId23" w:history="1">
+      <w:hyperlink r:id="rId28" w:history="1">
         <w:r>
           <w:rPr>
             <w:rStyle w:val="Hipercze"/>
           </w:rPr>
-          <w:t>ht</w:t>
-        </w:r>
-        <w:r>
-          <w:rPr>
-            <w:rStyle w:val="Hipercze"/>
-          </w:rPr>
-          <w:t>tps://botland.com.pl/pl/przetwornice-step-down/7614-d24v150f6-przetwornica-step-down-6v-15a-pololu-2882.html</w:t>
+          <w:t>https://botland.com.pl/pl/przetwornice-step-down/7614-d24v150f6-przetwornica-step-down-6v-15a-pololu-2882.html</w:t>
         </w:r>
       </w:hyperlink>
       <w:r>
@@ -2591,7 +3165,7 @@
       <w:r>
         <w:t xml:space="preserve"> </w:t>
       </w:r>
-      <w:hyperlink r:id="rId24" w:history="1">
+      <w:hyperlink r:id="rId29" w:history="1">
         <w:r>
           <w:rPr>
             <w:rStyle w:val="Hipercze"/>
@@ -2612,7 +3186,7 @@
       <w:r>
         <w:t xml:space="preserve">- kompas </w:t>
       </w:r>
-      <w:hyperlink r:id="rId25" w:history="1">
+      <w:hyperlink r:id="rId30" w:history="1">
         <w:r>
           <w:rPr>
             <w:rStyle w:val="Hipercze"/>
@@ -2625,30 +3199,14 @@
       <w:r>
         <w:t xml:space="preserve">- GPS: </w:t>
       </w:r>
-      <w:r>
-        <w:fldChar w:fldCharType="begin"/>
-      </w:r>
-      <w:r>
-        <w:instrText xml:space="preserve"> HYPERLINK "</w:instrText>
-      </w:r>
-      <w:r>
-        <w:instrText>https://botland.com.pl/pl/moduly-gps/14643-modul-l76x-multi-gnss-gpsbdsqzss-waveshare-16332.html</w:instrText>
-      </w:r>
-      <w:r>
-        <w:instrText xml:space="preserve">" </w:instrText>
-      </w:r>
-      <w:r>
-        <w:fldChar w:fldCharType="separate"/>
-      </w:r>
-      <w:r>
-        <w:rPr>
-          <w:rStyle w:val="Hipercze"/>
-        </w:rPr>
-        <w:t>https://botland.com.pl/pl/moduly-gps/14643-modul-l76x-multi-gnss-gpsbdsqzss-waveshare-16332.html</w:t>
-      </w:r>
-      <w:r>
-        <w:fldChar w:fldCharType="end"/>
-      </w:r>
+      <w:hyperlink r:id="rId31" w:history="1">
+        <w:r>
+          <w:rPr>
+            <w:rStyle w:val="Hipercze"/>
+          </w:rPr>
+          <w:t>https://botland.com.pl/pl/moduly-gps/14643-modul-l76x-multi-gnss-gpsbdsqzss-waveshare-16332.html</w:t>
+        </w:r>
+      </w:hyperlink>
       <w:r>
         <w:t xml:space="preserve"> </w:t>
       </w:r>
@@ -2685,7 +3243,7 @@
                     <pic:cNvPicPr/>
                   </pic:nvPicPr>
                   <pic:blipFill>
-                    <a:blip r:embed="rId26"/>
+                    <a:blip r:embed="rId32"/>
                     <a:stretch>
                       <a:fillRect/>
                     </a:stretch>
@@ -2707,7 +3265,7 @@
       </w:r>
     </w:p>
     <w:p>
-      <w:hyperlink r:id="rId27" w:history="1">
+      <w:hyperlink r:id="rId33" w:history="1">
         <w:r>
           <w:rPr>
             <w:rStyle w:val="Hipercze"/>
@@ -2746,24 +3304,124 @@
       </w:r>
     </w:p>
   </w:comment>
+  <w:comment w:id="1" w:author="Wincel Michał (STUD)" w:date="2020-08-17T17:43:00Z" w:initials="WM(">
+    <w:p>
+      <w:pPr>
+        <w:pStyle w:val="Tekstkomentarza"/>
+      </w:pPr>
+      <w:r>
+        <w:rPr>
+          <w:rStyle w:val="Odwoaniedokomentarza"/>
+        </w:rPr>
+        <w:annotationRef/>
+      </w:r>
+      <w:r>
+        <w:t>Zrobić obliczenia i ewentualnie poprawić!</w:t>
+      </w:r>
+    </w:p>
+  </w:comment>
+  <w:comment w:id="2" w:author="Wincel Michał (STUD)" w:date="2020-08-17T17:45:00Z" w:initials="WM(">
+    <w:p>
+      <w:pPr>
+        <w:pStyle w:val="Tekstkomentarza"/>
+      </w:pPr>
+      <w:r>
+        <w:rPr>
+          <w:rStyle w:val="Odwoaniedokomentarza"/>
+        </w:rPr>
+        <w:annotationRef/>
+      </w:r>
+      <w:r>
+        <w:t>Ile czasu? Napisać!</w:t>
+      </w:r>
+    </w:p>
+  </w:comment>
+  <w:comment w:id="3" w:author="Wincel Michał (STUD)" w:date="2020-08-17T18:08:00Z" w:initials="WM(">
+    <w:p>
+      <w:pPr>
+        <w:pStyle w:val="Tekstkomentarza"/>
+      </w:pPr>
+      <w:r>
+        <w:rPr>
+          <w:rStyle w:val="Odwoaniedokomentarza"/>
+        </w:rPr>
+        <w:annotationRef/>
+      </w:r>
+      <w:r>
+        <w:t>Bez dodania silnika. To chyba nie moja działka.</w:t>
+      </w:r>
+    </w:p>
+  </w:comment>
+  <w:comment w:id="4" w:author="Wincel Michał (STUD)" w:date="2020-08-17T17:28:00Z" w:initials="WM(">
+    <w:p>
+      <w:pPr>
+        <w:pStyle w:val="Tekstkomentarza"/>
+      </w:pPr>
+      <w:r>
+        <w:rPr>
+          <w:rStyle w:val="Odwoaniedokomentarza"/>
+        </w:rPr>
+        <w:annotationRef/>
+      </w:r>
+      <w:r>
+        <w:t xml:space="preserve">Zrobić </w:t>
+      </w:r>
+      <w:proofErr w:type="spellStart"/>
+      <w:r>
+        <w:t>fact-check</w:t>
+      </w:r>
+      <w:proofErr w:type="spellEnd"/>
+    </w:p>
+  </w:comment>
+  <w:comment w:id="5" w:author="Wincel Michał (STUD)" w:date="2020-08-17T19:16:00Z" w:initials="WM(">
+    <w:p>
+      <w:pPr>
+        <w:pStyle w:val="Tekstkomentarza"/>
+      </w:pPr>
+      <w:r>
+        <w:rPr>
+          <w:rStyle w:val="Odwoaniedokomentarza"/>
+        </w:rPr>
+        <w:annotationRef/>
+      </w:r>
+      <w:r>
+        <w:t>Poniżej do usunięcia.</w:t>
+      </w:r>
+    </w:p>
+  </w:comment>
 </w:comments>
 </file>
 
 <file path=word/commentsExtended.xml><?xml version="1.0" encoding="utf-8"?>
 <w15:commentsEx xmlns:wpc="http://schemas.microsoft.com/office/word/2010/wordprocessingCanvas" xmlns:cx="http://schemas.microsoft.com/office/drawing/2014/chartex" xmlns:cx1="http://schemas.microsoft.com/office/drawing/2015/9/8/chartex" xmlns:cx2="http://schemas.microsoft.com/office/drawing/2015/10/21/chartex" xmlns:cx3="http://schemas.microsoft.com/office/drawing/2016/5/9/chartex" xmlns:cx4="http://schemas.microsoft.com/office/drawing/2016/5/10/chartex" xmlns:cx5="http://schemas.microsoft.com/office/drawing/2016/5/11/chartex" xmlns:cx6="http://schemas.microsoft.com/office/drawing/2016/5/12/chartex" xmlns:cx7="http://schemas.microsoft.com/office/drawing/2016/5/13/chartex" xmlns:cx8="http://schemas.microsoft.com/office/drawing/2016/5/14/chartex" xmlns:mc="http://schemas.openxmlformats.org/markup-compatibility/2006" xmlns:aink="http://schemas.microsoft.com/office/drawing/2016/ink" xmlns:am3d="http://schemas.microsoft.com/office/drawing/2017/model3d" xmlns:o="urn:schemas-microsoft-com:office:office" xmlns:r="http://schemas.openxmlformats.org/officeDocument/2006/relationships" xmlns:m="http://schemas.openxmlformats.org/officeDocument/2006/math" xmlns:v="urn:schemas-microsoft-com:vml" xmlns:wp14="http://schemas.microsoft.com/office/word/2010/wordprocessingDrawing" xmlns:wp="http://schemas.openxmlformats.org/drawingml/2006/wordprocessingDrawing" xmlns:w10="urn:schemas-microsoft-com:office:word" xmlns:w="http://schemas.openxmlformats.org/wordprocessingml/2006/main" xmlns:w14="http://schemas.microsoft.com/office/word/2010/wordml" xmlns:w15="http://schemas.microsoft.com/office/word/2012/wordml" xmlns:w16cex="http://schemas.microsoft.com/office/word/2018/wordml/cex" xmlns:w16cid="http://schemas.microsoft.com/office/word/2016/wordml/cid" xmlns:w16="http://schemas.microsoft.com/office/word/2018/wordml" xmlns:w16se="http://schemas.microsoft.com/office/word/2015/wordml/symex" xmlns:wpg="http://schemas.microsoft.com/office/word/2010/wordprocessingGroup" xmlns:wpi="http://schemas.microsoft.com/office/word/2010/wordprocessingInk" xmlns:wne="http://schemas.microsoft.com/office/word/2006/wordml" xmlns:wps="http://schemas.microsoft.com/office/word/2010/wordprocessingShape" mc:Ignorable="w14 w15 w16se w16cid w16 w16cex wp14">
   <w15:commentEx w15:paraId="1AC88E0A" w15:done="0"/>
+  <w15:commentEx w15:paraId="3E36F87D" w15:done="0"/>
+  <w15:commentEx w15:paraId="40B4CCE3" w15:done="0"/>
+  <w15:commentEx w15:paraId="3D13ABDD" w15:done="0"/>
+  <w15:commentEx w15:paraId="0D79BF7F" w15:done="0"/>
+  <w15:commentEx w15:paraId="5DDC3606" w15:done="0"/>
 </w15:commentsEx>
 </file>
 
 <file path=word/commentsExtensible.xml><?xml version="1.0" encoding="utf-8"?>
 <w16cex:commentsExtensible xmlns:wpc="http://schemas.microsoft.com/office/word/2010/wordprocessingCanvas" xmlns:cx="http://schemas.microsoft.com/office/drawing/2014/chartex" xmlns:cx1="http://schemas.microsoft.com/office/drawing/2015/9/8/chartex" xmlns:cx2="http://schemas.microsoft.com/office/drawing/2015/10/21/chartex" xmlns:cx3="http://schemas.microsoft.com/office/drawing/2016/5/9/chartex" xmlns:cx4="http://schemas.microsoft.com/office/drawing/2016/5/10/chartex" xmlns:cx5="http://schemas.microsoft.com/office/drawing/2016/5/11/chartex" xmlns:cx6="http://schemas.microsoft.com/office/drawing/2016/5/12/chartex" xmlns:cx7="http://schemas.microsoft.com/office/drawing/2016/5/13/chartex" xmlns:cx8="http://schemas.microsoft.com/office/drawing/2016/5/14/chartex" xmlns:mc="http://schemas.openxmlformats.org/markup-compatibility/2006" xmlns:aink="http://schemas.microsoft.com/office/drawing/2016/ink" xmlns:am3d="http://schemas.microsoft.com/office/drawing/2017/model3d" xmlns:o="urn:schemas-microsoft-com:office:office" xmlns:r="http://schemas.openxmlformats.org/officeDocument/2006/relationships" xmlns:m="http://schemas.openxmlformats.org/officeDocument/2006/math" xmlns:v="urn:schemas-microsoft-com:vml" xmlns:wp14="http://schemas.microsoft.com/office/word/2010/wordprocessingDrawing" xmlns:wp="http://schemas.openxmlformats.org/drawingml/2006/wordprocessingDrawing" xmlns:w10="urn:schemas-microsoft-com:office:word" xmlns:w="http://schemas.openxmlformats.org/wordprocessingml/2006/main" xmlns:w14="http://schemas.microsoft.com/office/word/2010/wordml" xmlns:w15="http://schemas.microsoft.com/office/word/2012/wordml" xmlns:w16cex="http://schemas.microsoft.com/office/word/2018/wordml/cex" xmlns:w16cid="http://schemas.microsoft.com/office/word/2016/wordml/cid" xmlns:w16="http://schemas.microsoft.com/office/word/2018/wordml" xmlns:w16se="http://schemas.microsoft.com/office/word/2015/wordml/symex" xmlns:wpg="http://schemas.microsoft.com/office/word/2010/wordprocessingGroup" xmlns:wpi="http://schemas.microsoft.com/office/word/2010/wordprocessingInk" xmlns:wne="http://schemas.microsoft.com/office/word/2006/wordml" xmlns:wps="http://schemas.microsoft.com/office/word/2010/wordprocessingShape" mc:Ignorable="w14 w15 w16se w16cid w16 w16cex wp14">
   <w16cex:commentExtensible w16cex:durableId="22DD1E22" w16cex:dateUtc="2020-08-11T11:39:00Z"/>
+  <w16cex:commentExtensible w16cex:durableId="22E5405D" w16cex:dateUtc="2020-08-17T15:43:00Z"/>
+  <w16cex:commentExtensible w16cex:durableId="22E540B7" w16cex:dateUtc="2020-08-17T15:45:00Z"/>
+  <w16cex:commentExtensible w16cex:durableId="22E54612" w16cex:dateUtc="2020-08-17T16:08:00Z"/>
+  <w16cex:commentExtensible w16cex:durableId="22E53CAA" w16cex:dateUtc="2020-08-17T15:28:00Z"/>
+  <w16cex:commentExtensible w16cex:durableId="22E5560F" w16cex:dateUtc="2020-08-17T17:16:00Z"/>
 </w16cex:commentsExtensible>
 </file>
 
 <file path=word/commentsIds.xml><?xml version="1.0" encoding="utf-8"?>
 <w16cid:commentsIds xmlns:wpc="http://schemas.microsoft.com/office/word/2010/wordprocessingCanvas" xmlns:cx="http://schemas.microsoft.com/office/drawing/2014/chartex" xmlns:cx1="http://schemas.microsoft.com/office/drawing/2015/9/8/chartex" xmlns:cx2="http://schemas.microsoft.com/office/drawing/2015/10/21/chartex" xmlns:cx3="http://schemas.microsoft.com/office/drawing/2016/5/9/chartex" xmlns:cx4="http://schemas.microsoft.com/office/drawing/2016/5/10/chartex" xmlns:cx5="http://schemas.microsoft.com/office/drawing/2016/5/11/chartex" xmlns:cx6="http://schemas.microsoft.com/office/drawing/2016/5/12/chartex" xmlns:cx7="http://schemas.microsoft.com/office/drawing/2016/5/13/chartex" xmlns:cx8="http://schemas.microsoft.com/office/drawing/2016/5/14/chartex" xmlns:mc="http://schemas.openxmlformats.org/markup-compatibility/2006" xmlns:aink="http://schemas.microsoft.com/office/drawing/2016/ink" xmlns:am3d="http://schemas.microsoft.com/office/drawing/2017/model3d" xmlns:o="urn:schemas-microsoft-com:office:office" xmlns:r="http://schemas.openxmlformats.org/officeDocument/2006/relationships" xmlns:m="http://schemas.openxmlformats.org/officeDocument/2006/math" xmlns:v="urn:schemas-microsoft-com:vml" xmlns:wp14="http://schemas.microsoft.com/office/word/2010/wordprocessingDrawing" xmlns:wp="http://schemas.openxmlformats.org/drawingml/2006/wordprocessingDrawing" xmlns:w10="urn:schemas-microsoft-com:office:word" xmlns:w="http://schemas.openxmlformats.org/wordprocessingml/2006/main" xmlns:w14="http://schemas.microsoft.com/office/word/2010/wordml" xmlns:w15="http://schemas.microsoft.com/office/word/2012/wordml" xmlns:w16cex="http://schemas.microsoft.com/office/word/2018/wordml/cex" xmlns:w16cid="http://schemas.microsoft.com/office/word/2016/wordml/cid" xmlns:w16="http://schemas.microsoft.com/office/word/2018/wordml" xmlns:w16se="http://schemas.microsoft.com/office/word/2015/wordml/symex" xmlns:wpg="http://schemas.microsoft.com/office/word/2010/wordprocessingGroup" xmlns:wpi="http://schemas.microsoft.com/office/word/2010/wordprocessingInk" xmlns:wne="http://schemas.microsoft.com/office/word/2006/wordml" xmlns:wps="http://schemas.microsoft.com/office/word/2010/wordprocessingShape" mc:Ignorable="w14 w15 w16se w16cid w16 w16cex wp14">
   <w16cid:commentId w16cid:paraId="1AC88E0A" w16cid:durableId="22DD1E22"/>
+  <w16cid:commentId w16cid:paraId="3E36F87D" w16cid:durableId="22E5405D"/>
+  <w16cid:commentId w16cid:paraId="40B4CCE3" w16cid:durableId="22E540B7"/>
+  <w16cid:commentId w16cid:paraId="3D13ABDD" w16cid:durableId="22E54612"/>
+  <w16cid:commentId w16cid:paraId="0D79BF7F" w16cid:durableId="22E53CAA"/>
+  <w16cid:commentId w16cid:paraId="5DDC3606" w16cid:durableId="22E5560F"/>
 </w16cid:commentsIds>
 </file>
 

</xml_diff>

<commit_message>
Poprawiono czcionkę na 12
</commit_message>
<xml_diff>
--- a/Elektronika/MUM_MW_niedokonczone.docx
+++ b/Elektronika/MUM_MW_niedokonczone.docx
@@ -7,12 +7,16 @@
         <w:rPr>
           <w:b/>
           <w:bCs/>
+          <w:sz w:val="24"/>
+          <w:szCs w:val="24"/>
         </w:rPr>
       </w:pPr>
       <w:r>
         <w:rPr>
           <w:b/>
           <w:bCs/>
+          <w:sz w:val="24"/>
+          <w:szCs w:val="24"/>
         </w:rPr>
         <w:t xml:space="preserve">Elektronika i </w:t>
       </w:r>
@@ -20,6 +24,8 @@
         <w:rPr>
           <w:b/>
           <w:bCs/>
+          <w:sz w:val="24"/>
+          <w:szCs w:val="24"/>
         </w:rPr>
         <w:t>oprogramowanie urządzenia</w:t>
       </w:r>
@@ -29,111 +35,170 @@
         <w:rPr>
           <w:b/>
           <w:bCs/>
+          <w:sz w:val="24"/>
+          <w:szCs w:val="24"/>
         </w:rPr>
       </w:pPr>
       <w:r>
         <w:rPr>
           <w:b/>
           <w:bCs/>
-        </w:rPr>
-        <w:t>W</w:t>
-      </w:r>
-      <w:r>
+          <w:sz w:val="24"/>
+          <w:szCs w:val="24"/>
+        </w:rPr>
+        <w:t>Wstęp:</w:t>
+      </w:r>
+    </w:p>
+    <w:p>
+      <w:pPr>
+        <w:rPr>
+          <w:sz w:val="24"/>
+          <w:szCs w:val="24"/>
+        </w:rPr>
+      </w:pPr>
+      <w:r>
+        <w:rPr>
+          <w:sz w:val="24"/>
+          <w:szCs w:val="24"/>
+        </w:rPr>
+        <w:t>Głównym zadaniem elektroniki i zaimplementowanego programu jest sterowanie silnikami krokowymi w taki sposób, by teleskop ustawił się na konkretną gwiazdę, a następnie ją śledził w miarę jej</w:t>
+      </w:r>
+      <w:r>
+        <w:rPr>
+          <w:sz w:val="24"/>
+          <w:szCs w:val="24"/>
+        </w:rPr>
+        <w:t xml:space="preserve"> ruchu </w:t>
+      </w:r>
+      <w:r>
+        <w:rPr>
+          <w:sz w:val="24"/>
+          <w:szCs w:val="24"/>
+        </w:rPr>
+        <w:t>po nocnym niebie. W tym rozdziale będą omówione podstawy teoretyczne</w:t>
+      </w:r>
+      <w:r>
+        <w:rPr>
+          <w:sz w:val="24"/>
+          <w:szCs w:val="24"/>
+        </w:rPr>
+        <w:t xml:space="preserve">, które posłużą </w:t>
+      </w:r>
+      <w:r>
+        <w:rPr>
+          <w:sz w:val="24"/>
+          <w:szCs w:val="24"/>
+        </w:rPr>
+        <w:t>do napisania algorytmów sterowania silnikami, zaprojektowany układ elektroniczny, schemat blokowy sterowania silnikami oraz zademonstrowan</w:t>
+      </w:r>
+      <w:r>
+        <w:rPr>
+          <w:sz w:val="24"/>
+          <w:szCs w:val="24"/>
+        </w:rPr>
+        <w:t>e zostanie</w:t>
+      </w:r>
+      <w:r>
+        <w:rPr>
+          <w:sz w:val="24"/>
+          <w:szCs w:val="24"/>
+        </w:rPr>
+        <w:t xml:space="preserve"> działani</w:t>
+      </w:r>
+      <w:r>
+        <w:rPr>
+          <w:sz w:val="24"/>
+          <w:szCs w:val="24"/>
+        </w:rPr>
+        <w:t>e</w:t>
+      </w:r>
+      <w:r>
+        <w:rPr>
+          <w:sz w:val="24"/>
+          <w:szCs w:val="24"/>
+        </w:rPr>
+        <w:t xml:space="preserve"> programu</w:t>
+      </w:r>
+      <w:r>
+        <w:rPr>
+          <w:sz w:val="24"/>
+          <w:szCs w:val="24"/>
+        </w:rPr>
+        <w:t>.</w:t>
+      </w:r>
+    </w:p>
+    <w:p>
+      <w:pPr>
         <w:rPr>
           <w:b/>
           <w:bCs/>
-        </w:rPr>
-        <w:t>stęp:</w:t>
-      </w:r>
-    </w:p>
-    <w:p>
-      <w:r>
-        <w:t xml:space="preserve">Głównym zadaniem elektroniki i zaimplementowanego </w:t>
-      </w:r>
-      <w:r>
-        <w:t>programu jest sterowanie silnikami krokowymi w taki sposób, by teleskop ustawił się na konkretną gwiazdę, a następnie ją śledził w miarę jej</w:t>
-      </w:r>
-      <w:r>
-        <w:t xml:space="preserve"> ruchu </w:t>
-      </w:r>
-      <w:r>
-        <w:t>po nocnym niebie. W tym rozdziale będą</w:t>
-      </w:r>
-      <w:r>
-        <w:t xml:space="preserve"> omówione podstawy teoretyczne</w:t>
-      </w:r>
-      <w:r>
-        <w:t xml:space="preserve">, które posłużą </w:t>
-      </w:r>
-      <w:r>
-        <w:t>do napisania algorytmów sterowa</w:t>
-      </w:r>
-      <w:r>
-        <w:t>nia silnikami, zaprojektowany układ elektroniczny, schemat blokowy sterowania silnikami oraz zademonstrowan</w:t>
-      </w:r>
-      <w:r>
-        <w:t>e zostanie</w:t>
-      </w:r>
-      <w:r>
-        <w:t xml:space="preserve"> działani</w:t>
-      </w:r>
-      <w:r>
-        <w:t>e</w:t>
-      </w:r>
-      <w:r>
-        <w:t xml:space="preserve"> programu</w:t>
-      </w:r>
-      <w:r>
-        <w:t>.</w:t>
-      </w:r>
-    </w:p>
-    <w:p>
-      <w:pPr>
+          <w:sz w:val="24"/>
+          <w:szCs w:val="24"/>
+        </w:rPr>
+      </w:pPr>
+      <w:r>
         <w:rPr>
           <w:b/>
           <w:bCs/>
-        </w:rPr>
-      </w:pPr>
-      <w:r>
-        <w:rPr>
-          <w:b/>
-          <w:bCs/>
+          <w:sz w:val="24"/>
+          <w:szCs w:val="24"/>
         </w:rPr>
         <w:t>Podstawy teoretyczne</w:t>
       </w:r>
     </w:p>
     <w:p>
+      <w:pPr>
+        <w:rPr>
+          <w:sz w:val="24"/>
+          <w:szCs w:val="24"/>
+        </w:rPr>
+      </w:pPr>
       <w:commentRangeStart w:id="0"/>
       <w:commentRangeStart w:id="1"/>
       <w:r>
+        <w:rPr>
+          <w:sz w:val="24"/>
+          <w:szCs w:val="24"/>
+        </w:rPr>
         <w:t>Uwagi do poniższego punktu</w:t>
       </w:r>
       <w:commentRangeEnd w:id="0"/>
       <w:r>
+        <w:rPr>
+          <w:sz w:val="24"/>
+          <w:szCs w:val="24"/>
+        </w:rPr>
         <w:commentReference w:id="0"/>
       </w:r>
       <w:commentRangeEnd w:id="1"/>
       <w:r>
         <w:rPr>
           <w:rStyle w:val="Odwoaniedokomentarza"/>
+          <w:sz w:val="18"/>
+          <w:szCs w:val="18"/>
         </w:rPr>
         <w:commentReference w:id="1"/>
       </w:r>
       <w:r>
-        <w:t xml:space="preserve">: opis skupia się na prostym wytłumaczeniu zjawisk zachodzących podczas ruchu naszej planety bez zagłębiania się w szczegółowe zagadnienia i problemy jak różnica pomiędzy dobą słoneczną, a dobą gwiezdną albo nieliniowość czasu gwiezdnego. Takie podejście </w:t>
-      </w:r>
-      <w:r>
-        <w:t>wynika z tego, że byłby potrzebny bardzo obszerny opis tych zjawisk, a i tak algorytm programu nie będzie ich brał pod uwagę ze względu na bardzo trudną implementację – przykładowo: doba gwiezdna trwa 23h i 56 minut albo wpływ położenia naszej planety w uk</w:t>
-      </w:r>
-      <w:r>
-        <w:t>ładzie słonecznym. Uznano, że</w:t>
-      </w:r>
-      <w:r>
-        <w:t xml:space="preserve"> błędy są pomijalnie małe oraz głównym celem jest obserwacja odległych gwiazd, a nie np. Marsa. </w:t>
-      </w:r>
-    </w:p>
-    <w:p>
-      <w:r>
+        <w:rPr>
+          <w:sz w:val="24"/>
+          <w:szCs w:val="24"/>
+        </w:rPr>
+        <w:t xml:space="preserve">: opis skupia się na prostym wytłumaczeniu zjawisk zachodzących podczas ruchu naszej planety bez zagłębiania się w szczegółowe zagadnienia i problemy jak różnica pomiędzy dobą słoneczną, a dobą gwiezdną albo nieliniowość czasu gwiezdnego. Takie podejście wynika z tego, że byłby potrzebny bardzo obszerny opis tych zjawisk, a i tak algorytm programu nie będzie ich brał pod uwagę ze względu na bardzo trudną implementację – przykładowo: doba gwiezdna trwa 23h i 56 minut albo wpływ położenia naszej planety w układzie słonecznym. Uznano, że błędy są pomijalnie małe oraz głównym celem jest obserwacja odległych gwiazd, a nie np. Marsa. </w:t>
+      </w:r>
+    </w:p>
+    <w:p>
+      <w:pPr>
+        <w:rPr>
+          <w:sz w:val="24"/>
+          <w:szCs w:val="24"/>
+        </w:rPr>
+      </w:pPr>
+      <w:r>
+        <w:rPr>
+          <w:sz w:val="24"/>
+          <w:szCs w:val="24"/>
+        </w:rPr>
         <w:t xml:space="preserve">Na poniższym rysunku 1 przedstawiono oznaczenie poszczególnych osi w teleskopie o montażu paralaktycznym. </w:t>
       </w:r>
     </w:p>
@@ -141,10 +206,16 @@
       <w:pPr>
         <w:keepNext/>
         <w:jc w:val="center"/>
+        <w:rPr>
+          <w:sz w:val="24"/>
+          <w:szCs w:val="24"/>
+        </w:rPr>
       </w:pPr>
       <w:r>
         <w:rPr>
           <w:noProof/>
+          <w:sz w:val="24"/>
+          <w:szCs w:val="24"/>
         </w:rPr>
         <w:drawing>
           <wp:inline distT="0" distB="0" distL="0" distR="0" wp14:anchorId="6CBAE9BB" wp14:editId="59A5A7FD">
@@ -189,80 +260,90 @@
       <w:pPr>
         <w:pStyle w:val="Legenda"/>
         <w:jc w:val="center"/>
-      </w:pPr>
-      <w:r>
+        <w:rPr>
+          <w:sz w:val="20"/>
+          <w:szCs w:val="20"/>
+        </w:rPr>
+      </w:pPr>
+      <w:r>
+        <w:rPr>
+          <w:sz w:val="20"/>
+          <w:szCs w:val="20"/>
+        </w:rPr>
         <w:t xml:space="preserve">Rysunek </w:t>
       </w:r>
       <w:r>
+        <w:rPr>
+          <w:sz w:val="20"/>
+          <w:szCs w:val="20"/>
+        </w:rPr>
         <w:fldChar w:fldCharType="begin"/>
       </w:r>
       <w:r>
-        <w:instrText>SEQ Rysune</w:instrText>
-      </w:r>
-      <w:r>
-        <w:instrText>k \* ARABIC</w:instrText>
-      </w:r>
-      <w:r>
+        <w:rPr>
+          <w:sz w:val="20"/>
+          <w:szCs w:val="20"/>
+        </w:rPr>
+        <w:instrText>SEQ Rysunek \* ARABIC</w:instrText>
+      </w:r>
+      <w:r>
+        <w:rPr>
+          <w:sz w:val="20"/>
+          <w:szCs w:val="20"/>
+        </w:rPr>
         <w:fldChar w:fldCharType="separate"/>
       </w:r>
       <w:r>
+        <w:rPr>
+          <w:sz w:val="20"/>
+          <w:szCs w:val="20"/>
+        </w:rPr>
         <w:t>1</w:t>
       </w:r>
       <w:r>
+        <w:rPr>
+          <w:sz w:val="20"/>
+          <w:szCs w:val="20"/>
+        </w:rPr>
         <w:fldChar w:fldCharType="end"/>
       </w:r>
       <w:r>
-        <w:t xml:space="preserve"> Osie w teleskopie o montażu paralaktycznym. </w:t>
-      </w:r>
-      <w:proofErr w:type="spellStart"/>
-      <w:r>
-        <w:t>Latitude</w:t>
-      </w:r>
-      <w:proofErr w:type="spellEnd"/>
-      <w:r>
-        <w:t xml:space="preserve"> - szerokość, Polar </w:t>
-      </w:r>
-      <w:proofErr w:type="spellStart"/>
-      <w:r>
-        <w:t>Axis</w:t>
-      </w:r>
-      <w:proofErr w:type="spellEnd"/>
-      <w:r>
-        <w:t xml:space="preserve"> - oś biegunowa; </w:t>
-      </w:r>
-      <w:proofErr w:type="spellStart"/>
-      <w:r>
-        <w:t>Declination</w:t>
-      </w:r>
-      <w:proofErr w:type="spellEnd"/>
-      <w:r>
-        <w:t xml:space="preserve"> </w:t>
-      </w:r>
-      <w:proofErr w:type="spellStart"/>
-      <w:r>
-        <w:t>Axis</w:t>
-      </w:r>
-      <w:proofErr w:type="spellEnd"/>
-      <w:r>
-        <w:t xml:space="preserve"> - oś deklinacji</w:t>
-      </w:r>
-    </w:p>
-    <w:p>
-      <w:r>
-        <w:t xml:space="preserve">Kąt szerokości ustawiamy na zgodny z naszą szerokością geograficzną oraz kątem pochylenia teleskopu. Na rysunku 2 </w:t>
-      </w:r>
-      <w:r>
-        <w:t xml:space="preserve">przedstawiono jakie ma znaczenie prawidłowe ustawienie tego kąta. </w:t>
+        <w:rPr>
+          <w:sz w:val="20"/>
+          <w:szCs w:val="20"/>
+        </w:rPr>
+        <w:t xml:space="preserve"> Osie w teleskopie o montażu paralaktycznym. Latitude - szerokość, Polar Axis - oś biegunowa; Declination Axis - oś deklinacji</w:t>
+      </w:r>
+    </w:p>
+    <w:p>
+      <w:pPr>
+        <w:rPr>
+          <w:sz w:val="24"/>
+          <w:szCs w:val="24"/>
+        </w:rPr>
+      </w:pPr>
+      <w:r>
+        <w:rPr>
+          <w:sz w:val="24"/>
+          <w:szCs w:val="24"/>
+        </w:rPr>
+        <w:t xml:space="preserve">Kąt szerokości ustawiamy na zgodny z naszą szerokością geograficzną oraz kątem pochylenia teleskopu. Na rysunku 2 przedstawiono jakie ma znaczenie prawidłowe ustawienie tego kąta. </w:t>
       </w:r>
     </w:p>
     <w:p>
       <w:pPr>
         <w:keepNext/>
         <w:jc w:val="center"/>
+        <w:rPr>
+          <w:sz w:val="24"/>
+          <w:szCs w:val="24"/>
+        </w:rPr>
       </w:pPr>
       <w:r>
         <w:rPr>
           <w:noProof/>
+          <w:sz w:val="24"/>
+          <w:szCs w:val="24"/>
         </w:rPr>
         <w:lastRenderedPageBreak/>
         <w:drawing>
@@ -308,105 +389,195 @@
       <w:pPr>
         <w:pStyle w:val="Legenda"/>
         <w:jc w:val="center"/>
-      </w:pPr>
-      <w:r>
+        <w:rPr>
+          <w:sz w:val="20"/>
+          <w:szCs w:val="20"/>
+        </w:rPr>
+      </w:pPr>
+      <w:r>
+        <w:rPr>
+          <w:sz w:val="20"/>
+          <w:szCs w:val="20"/>
+        </w:rPr>
         <w:t xml:space="preserve">Rysunek </w:t>
       </w:r>
       <w:r>
+        <w:rPr>
+          <w:sz w:val="20"/>
+          <w:szCs w:val="20"/>
+        </w:rPr>
         <w:fldChar w:fldCharType="begin"/>
       </w:r>
       <w:r>
+        <w:rPr>
+          <w:sz w:val="20"/>
+          <w:szCs w:val="20"/>
+        </w:rPr>
         <w:instrText>SEQ Rysunek \* ARABIC</w:instrText>
       </w:r>
       <w:r>
+        <w:rPr>
+          <w:sz w:val="20"/>
+          <w:szCs w:val="20"/>
+        </w:rPr>
         <w:fldChar w:fldCharType="separate"/>
       </w:r>
       <w:r>
+        <w:rPr>
+          <w:sz w:val="20"/>
+          <w:szCs w:val="20"/>
+        </w:rPr>
         <w:t>2</w:t>
       </w:r>
       <w:r>
+        <w:rPr>
+          <w:sz w:val="20"/>
+          <w:szCs w:val="20"/>
+        </w:rPr>
         <w:fldChar w:fldCharType="end"/>
       </w:r>
       <w:r>
+        <w:rPr>
+          <w:sz w:val="20"/>
+          <w:szCs w:val="20"/>
+        </w:rPr>
         <w:t xml:space="preserve"> Zobrazowanie znaczenia ustawienie kąta szerokości</w:t>
       </w:r>
     </w:p>
     <w:p>
-      <w:r>
-        <w:t xml:space="preserve">Oś deklinacji </w:t>
-      </w:r>
-      <w:r>
-        <w:t xml:space="preserve">ustawiamy </w:t>
-      </w:r>
-      <w:r>
+      <w:pPr>
+        <w:rPr>
+          <w:sz w:val="24"/>
+          <w:szCs w:val="24"/>
+        </w:rPr>
+      </w:pPr>
+      <w:r>
+        <w:rPr>
+          <w:sz w:val="24"/>
+          <w:szCs w:val="24"/>
+        </w:rPr>
+        <w:t xml:space="preserve">Oś deklinacji ustawiamy </w:t>
+      </w:r>
+      <w:r>
+        <w:rPr>
+          <w:sz w:val="24"/>
+          <w:szCs w:val="24"/>
+        </w:rPr>
         <w:t xml:space="preserve">na </w:t>
       </w:r>
       <w:r>
+        <w:rPr>
+          <w:sz w:val="24"/>
+          <w:szCs w:val="24"/>
+        </w:rPr>
         <w:t xml:space="preserve">wartość równą </w:t>
       </w:r>
       <w:r>
-        <w:t xml:space="preserve"> p</w:t>
-      </w:r>
-      <w:r>
-        <w:t>ozycji na nieboskłonie naszej obserwowanej gwiazdy</w:t>
-      </w:r>
-      <w:r>
-        <w:t>. Na</w:t>
-      </w:r>
-      <w:r>
-        <w:t xml:space="preserve"> rysunku 3 przedstawiono z</w:t>
-      </w:r>
-      <w:r>
-        <w:t>obrazowanie znaczenia ustawieni</w:t>
-      </w:r>
-      <w:r>
+        <w:rPr>
+          <w:sz w:val="24"/>
+          <w:szCs w:val="24"/>
+        </w:rPr>
+        <w:t xml:space="preserve"> pozycji na nieboskłonie naszej obserwowanej gwiazdy</w:t>
+      </w:r>
+      <w:r>
+        <w:rPr>
+          <w:sz w:val="24"/>
+          <w:szCs w:val="24"/>
+        </w:rPr>
+        <w:t>. Na rysunku 3 przedstawiono zobrazowanie znaczenia ustawieni</w:t>
+      </w:r>
+      <w:r>
+        <w:rPr>
+          <w:sz w:val="24"/>
+          <w:szCs w:val="24"/>
+        </w:rPr>
         <w:t xml:space="preserve">a </w:t>
       </w:r>
       <w:r>
+        <w:rPr>
+          <w:sz w:val="24"/>
+          <w:szCs w:val="24"/>
+        </w:rPr>
         <w:t xml:space="preserve">kąta deklinacji. Dzięki ustawieniu tych dwóch omówionych parametrów nasz teleskop jest </w:t>
       </w:r>
       <w:r>
+        <w:rPr>
+          <w:sz w:val="24"/>
+          <w:szCs w:val="24"/>
+        </w:rPr>
         <w:t>na</w:t>
       </w:r>
       <w:r>
+        <w:rPr>
+          <w:sz w:val="24"/>
+          <w:szCs w:val="24"/>
+        </w:rPr>
         <w:t xml:space="preserve">kierowany </w:t>
       </w:r>
       <w:r>
+        <w:rPr>
+          <w:sz w:val="24"/>
+          <w:szCs w:val="24"/>
+        </w:rPr>
         <w:t>na</w:t>
       </w:r>
       <w:r>
+        <w:rPr>
+          <w:sz w:val="24"/>
+          <w:szCs w:val="24"/>
+        </w:rPr>
         <w:t xml:space="preserve"> wybrany przez nas punkt</w:t>
       </w:r>
       <w:r>
+        <w:rPr>
+          <w:sz w:val="24"/>
+          <w:szCs w:val="24"/>
+        </w:rPr>
         <w:t xml:space="preserve"> – obiekt astronomiczny.</w:t>
       </w:r>
       <w:r>
-        <w:t xml:space="preserve"> Nie</w:t>
-      </w:r>
-      <w:r>
-        <w:t>mniej</w:t>
-      </w:r>
-      <w:r>
-        <w:t xml:space="preserve"> ze względu na ciągły obrót kuli ziemskiej wokół własnej osi</w:t>
-      </w:r>
-      <w:r>
+        <w:rPr>
+          <w:sz w:val="24"/>
+          <w:szCs w:val="24"/>
+        </w:rPr>
+        <w:t xml:space="preserve"> Niemniej ze względu na ciągły obrót kuli ziemskiej wokół własnej osi</w:t>
+      </w:r>
+      <w:r>
+        <w:rPr>
+          <w:sz w:val="24"/>
+          <w:szCs w:val="24"/>
+        </w:rPr>
         <w:t xml:space="preserve"> obserwujemy pozorny ruch gwiazd na niebi</w:t>
       </w:r>
       <w:r>
         <w:rPr>
           <w:color w:val="FF0000"/>
+          <w:sz w:val="24"/>
+          <w:szCs w:val="24"/>
         </w:rPr>
         <w:t xml:space="preserve">e. Należy stosować w takim wypadku nadążano korekcję, by móc zastosować m.in. długą ekspozycję do zdjęć. </w:t>
       </w:r>
       <w:r>
         <w:rPr>
           <w:color w:val="FF0000"/>
+          <w:sz w:val="24"/>
+          <w:szCs w:val="24"/>
         </w:rPr>
         <w:t xml:space="preserve"> </w:t>
       </w:r>
     </w:p>
     <w:p>
-      <w:r>
+      <w:pPr>
+        <w:rPr>
+          <w:sz w:val="24"/>
+          <w:szCs w:val="24"/>
+        </w:rPr>
+      </w:pPr>
+      <w:r>
+        <w:rPr>
+          <w:sz w:val="24"/>
+          <w:szCs w:val="24"/>
+        </w:rPr>
         <w:t>Do w pełni prawidłowego ustawienia teleskopu trzeba ustawić oś biegunową.</w:t>
       </w:r>
     </w:p>
@@ -414,10 +585,16 @@
       <w:pPr>
         <w:keepNext/>
         <w:jc w:val="center"/>
+        <w:rPr>
+          <w:sz w:val="24"/>
+          <w:szCs w:val="24"/>
+        </w:rPr>
       </w:pPr>
       <w:r>
         <w:rPr>
           <w:noProof/>
+          <w:sz w:val="24"/>
+          <w:szCs w:val="24"/>
         </w:rPr>
         <w:drawing>
           <wp:inline distT="0" distB="0" distL="0" distR="0" wp14:anchorId="19B72CA9" wp14:editId="233915FB">
@@ -462,81 +639,144 @@
       <w:pPr>
         <w:pStyle w:val="Legenda"/>
         <w:jc w:val="center"/>
-      </w:pPr>
-      <w:r>
+        <w:rPr>
+          <w:sz w:val="20"/>
+          <w:szCs w:val="20"/>
+        </w:rPr>
+      </w:pPr>
+      <w:r>
+        <w:rPr>
+          <w:sz w:val="20"/>
+          <w:szCs w:val="20"/>
+        </w:rPr>
         <w:t xml:space="preserve">Rysunek </w:t>
       </w:r>
       <w:r>
+        <w:rPr>
+          <w:sz w:val="20"/>
+          <w:szCs w:val="20"/>
+        </w:rPr>
         <w:fldChar w:fldCharType="begin"/>
       </w:r>
       <w:r>
+        <w:rPr>
+          <w:sz w:val="20"/>
+          <w:szCs w:val="20"/>
+        </w:rPr>
         <w:instrText>SEQ Rysunek \* ARABIC</w:instrText>
       </w:r>
       <w:r>
+        <w:rPr>
+          <w:sz w:val="20"/>
+          <w:szCs w:val="20"/>
+        </w:rPr>
         <w:fldChar w:fldCharType="separate"/>
       </w:r>
       <w:r>
+        <w:rPr>
+          <w:sz w:val="20"/>
+          <w:szCs w:val="20"/>
+        </w:rPr>
         <w:t>3</w:t>
       </w:r>
       <w:r>
+        <w:rPr>
+          <w:sz w:val="20"/>
+          <w:szCs w:val="20"/>
+        </w:rPr>
         <w:fldChar w:fldCharType="end"/>
       </w:r>
       <w:r>
+        <w:rPr>
+          <w:sz w:val="20"/>
+          <w:szCs w:val="20"/>
+        </w:rPr>
         <w:t xml:space="preserve"> Zobrazowanie znaczenia deklinacji i rektascensji</w:t>
       </w:r>
     </w:p>
     <w:p>
-      <w:r>
+      <w:pPr>
+        <w:rPr>
+          <w:sz w:val="24"/>
+          <w:szCs w:val="24"/>
+        </w:rPr>
+      </w:pPr>
+      <w:r>
+        <w:rPr>
+          <w:sz w:val="24"/>
+          <w:szCs w:val="24"/>
+        </w:rPr>
+        <w:lastRenderedPageBreak/>
         <w:t xml:space="preserve">Oś biegunową teleskopu powinniśmy ustawić zgodnie z wynikiem sumy: </w:t>
       </w:r>
     </w:p>
     <w:p>
+      <w:pPr>
+        <w:rPr>
+          <w:sz w:val="24"/>
+          <w:szCs w:val="24"/>
+        </w:rPr>
+      </w:pPr>
       <w:commentRangeStart w:id="2"/>
       <w:commentRangeStart w:id="3"/>
       <w:r>
-        <w:lastRenderedPageBreak/>
-        <w:t xml:space="preserve">Lokalny czas gwiazdowy </w:t>
-      </w:r>
-      <w:proofErr w:type="spellStart"/>
-      <w:r>
-        <w:t>Greenwhich</w:t>
-      </w:r>
-      <w:proofErr w:type="spellEnd"/>
-      <w:r>
-        <w:t xml:space="preserve">  + długość geograficzna obserwatora - Rektascensja poszukiwanej gwiazdy = lokalny kąt</w:t>
+        <w:rPr>
+          <w:sz w:val="24"/>
+          <w:szCs w:val="24"/>
+        </w:rPr>
+        <w:t>Lokalny czas gwiazdowy Greenwhich  + długość geograficzna obserwatora - Rektascensja poszukiwanej gwiazdy = lokalny kąt</w:t>
       </w:r>
       <w:commentRangeEnd w:id="2"/>
       <w:r>
+        <w:rPr>
+          <w:sz w:val="24"/>
+          <w:szCs w:val="24"/>
+        </w:rPr>
         <w:commentReference w:id="2"/>
       </w:r>
       <w:commentRangeEnd w:id="3"/>
       <w:r>
         <w:rPr>
           <w:rStyle w:val="Odwoaniedokomentarza"/>
+          <w:sz w:val="18"/>
+          <w:szCs w:val="18"/>
         </w:rPr>
         <w:commentReference w:id="3"/>
       </w:r>
       <w:r>
+        <w:rPr>
+          <w:sz w:val="24"/>
+          <w:szCs w:val="24"/>
+        </w:rPr>
         <w:t xml:space="preserve"> godzinny. </w:t>
       </w:r>
     </w:p>
     <w:p>
-      <w:r>
-        <w:t>W praktyce błędne ustawienie osi rektascensji teleskopu wpływa jedynie na to, że obraz będzie obrócony o pewien kąt</w:t>
-      </w:r>
-      <w:r>
-        <w:t>. Nie</w:t>
-      </w:r>
-      <w:r>
-        <w:t>mniej</w:t>
-      </w:r>
-      <w:r>
-        <w:t xml:space="preserve"> kompensując obrót ziemi </w:t>
-      </w:r>
-      <w:r>
+      <w:pPr>
+        <w:rPr>
+          <w:sz w:val="24"/>
+          <w:szCs w:val="24"/>
+        </w:rPr>
+      </w:pPr>
+      <w:r>
+        <w:rPr>
+          <w:sz w:val="24"/>
+          <w:szCs w:val="24"/>
+        </w:rPr>
+        <w:t xml:space="preserve">W praktyce błędne ustawienie osi rektascensji teleskopu wpływa jedynie na to, że obraz będzie obrócony o pewien kąt. Niemniej kompensując obrót ziemi </w:t>
+      </w:r>
+      <w:r>
+        <w:rPr>
+          <w:sz w:val="24"/>
+          <w:szCs w:val="24"/>
+        </w:rPr>
         <w:t xml:space="preserve">względem własnej osi </w:t>
       </w:r>
       <w:r>
+        <w:rPr>
+          <w:sz w:val="24"/>
+          <w:szCs w:val="24"/>
+        </w:rPr>
         <w:t>obraz w obiektywie będzie nieruchomy.</w:t>
       </w:r>
     </w:p>
@@ -545,51 +785,70 @@
         <w:rPr>
           <w:b/>
           <w:bCs/>
+          <w:sz w:val="24"/>
+          <w:szCs w:val="24"/>
         </w:rPr>
       </w:pPr>
       <w:r>
         <w:rPr>
           <w:b/>
           <w:bCs/>
+          <w:sz w:val="24"/>
+          <w:szCs w:val="24"/>
         </w:rPr>
         <w:t>Schemat blokowy algorytmu</w:t>
       </w:r>
     </w:p>
     <w:p>
-      <w:r>
-        <w:t>Uwaga, teleskop musi być</w:t>
-      </w:r>
-      <w:r>
-        <w:t xml:space="preserve"> ustawiony w osi </w:t>
-      </w:r>
-      <w:r>
-        <w:t xml:space="preserve">Północ-Południe. Wynika to z tego, że użytkownik będzie wstanie znacznie precyzyjnej ustawić w tej osi niż program z absolutnymi </w:t>
-      </w:r>
-      <w:proofErr w:type="spellStart"/>
-      <w:r>
-        <w:t>enkoderami</w:t>
-      </w:r>
-      <w:proofErr w:type="spellEnd"/>
-      <w:r>
-        <w:t xml:space="preserve">. </w:t>
+      <w:pPr>
+        <w:rPr>
+          <w:sz w:val="24"/>
+          <w:szCs w:val="24"/>
+        </w:rPr>
+      </w:pPr>
+      <w:r>
+        <w:rPr>
+          <w:sz w:val="24"/>
+          <w:szCs w:val="24"/>
+        </w:rPr>
+        <w:t xml:space="preserve">Uwaga, teleskop musi być ustawiony w osi </w:t>
+      </w:r>
+      <w:r>
+        <w:rPr>
+          <w:sz w:val="24"/>
+          <w:szCs w:val="24"/>
+        </w:rPr>
+        <w:t xml:space="preserve">Północ-Południe. Wynika to z tego, że użytkownik będzie wstanie znacznie precyzyjnej ustawić w tej osi niż program z absolutnymi enkoderami. </w:t>
       </w:r>
       <w:r>
         <w:rPr>
           <w:color w:val="FF0000"/>
+          <w:sz w:val="24"/>
+          <w:szCs w:val="24"/>
         </w:rPr>
         <w:t xml:space="preserve">Wynika to m.in. z błędów od deklinacji magnetycznych oraz </w:t>
       </w:r>
       <w:r>
         <w:rPr>
           <w:color w:val="FF0000"/>
+          <w:sz w:val="24"/>
+          <w:szCs w:val="24"/>
         </w:rPr>
         <w:t>że nie każdy teleskop ma ruchomą 4 oś.</w:t>
       </w:r>
     </w:p>
     <w:p>
+      <w:pPr>
+        <w:rPr>
+          <w:sz w:val="24"/>
+          <w:szCs w:val="24"/>
+        </w:rPr>
+      </w:pPr>
       <w:r>
         <w:rPr>
           <w:noProof/>
+          <w:sz w:val="24"/>
+          <w:szCs w:val="24"/>
         </w:rPr>
         <w:drawing>
           <wp:inline distT="0" distB="0" distL="0" distR="0" wp14:anchorId="600CF5B4" wp14:editId="6C3AEB15">
@@ -635,12 +894,16 @@
         <w:rPr>
           <w:b/>
           <w:bCs/>
+          <w:sz w:val="24"/>
+          <w:szCs w:val="24"/>
         </w:rPr>
       </w:pPr>
       <w:r>
         <w:rPr>
           <w:b/>
           <w:bCs/>
+          <w:sz w:val="24"/>
+          <w:szCs w:val="24"/>
         </w:rPr>
         <w:t>Zaprojektowany układ elektronicznych</w:t>
       </w:r>
@@ -650,6 +913,8 @@
         <w:rPr>
           <w:b/>
           <w:bCs/>
+          <w:sz w:val="24"/>
+          <w:szCs w:val="24"/>
         </w:rPr>
       </w:pPr>
       <w:commentRangeStart w:id="4"/>
@@ -658,6 +923,8 @@
         <w:rPr>
           <w:b/>
           <w:bCs/>
+          <w:sz w:val="24"/>
+          <w:szCs w:val="24"/>
         </w:rPr>
         <w:commentReference w:id="4"/>
       </w:r>
@@ -667,11 +934,15 @@
         <w:rPr>
           <w:b/>
           <w:bCs/>
+          <w:sz w:val="24"/>
+          <w:szCs w:val="24"/>
         </w:rPr>
       </w:pPr>
       <w:r>
         <w:rPr>
           <w:noProof/>
+          <w:sz w:val="24"/>
+          <w:szCs w:val="24"/>
         </w:rPr>
         <w:lastRenderedPageBreak/>
         <w:drawing>
@@ -714,24 +985,47 @@
       </w:r>
     </w:p>
     <w:p>
-      <w:r>
+      <w:pPr>
+        <w:rPr>
+          <w:sz w:val="24"/>
+          <w:szCs w:val="24"/>
+        </w:rPr>
+      </w:pPr>
+      <w:r>
+        <w:rPr>
+          <w:sz w:val="24"/>
+          <w:szCs w:val="24"/>
+        </w:rPr>
         <w:t xml:space="preserve">Użyte komponenty: </w:t>
       </w:r>
     </w:p>
     <w:p>
-      <w:proofErr w:type="spellStart"/>
-      <w:r>
-        <w:t>Arduino</w:t>
-      </w:r>
-      <w:proofErr w:type="spellEnd"/>
-      <w:r>
-        <w:t xml:space="preserve"> Uno Rev3</w:t>
-      </w:r>
-    </w:p>
-    <w:p>
+      <w:pPr>
+        <w:rPr>
+          <w:sz w:val="24"/>
+          <w:szCs w:val="24"/>
+        </w:rPr>
+      </w:pPr>
+      <w:r>
+        <w:rPr>
+          <w:sz w:val="24"/>
+          <w:szCs w:val="24"/>
+        </w:rPr>
+        <w:t>Arduino Uno Rev3</w:t>
+      </w:r>
+    </w:p>
+    <w:p>
+      <w:pPr>
+        <w:rPr>
+          <w:sz w:val="24"/>
+          <w:szCs w:val="24"/>
+        </w:rPr>
+      </w:pPr>
       <w:r>
         <w:rPr>
           <w:noProof/>
+          <w:sz w:val="24"/>
+          <w:szCs w:val="24"/>
         </w:rPr>
         <w:drawing>
           <wp:anchor distT="0" distB="0" distL="0" distR="114300" simplePos="0" relativeHeight="2" behindDoc="0" locked="0" layoutInCell="1" allowOverlap="1" wp14:anchorId="07B0E678" wp14:editId="2886514D">
@@ -780,18 +1074,11 @@
         </w:drawing>
       </w:r>
       <w:r>
-        <w:t xml:space="preserve">Został użyty ze względu na odpowiednią moc obliczeniową, wystarczającą ilość wyprowadzeń </w:t>
-      </w:r>
-      <w:proofErr w:type="spellStart"/>
-      <w:r>
-        <w:t>pinów</w:t>
-      </w:r>
-      <w:proofErr w:type="spellEnd"/>
-      <w:r>
-        <w:t xml:space="preserve"> cyfrowych, posiadanie interfejsów komunikacyjnych UART </w:t>
-      </w:r>
-      <w:r>
-        <w:t>i USB. Może być zasilane prądem o napięciu 7-12V. Również ważne jest to, że moduł jest bardzo łatwo programować, oraz jest w posiadaniu członków zespołu.</w:t>
+        <w:rPr>
+          <w:sz w:val="24"/>
+          <w:szCs w:val="24"/>
+        </w:rPr>
+        <w:t>Został użyty ze względu na odpowiednią moc obliczeniową, wystarczającą ilość wyprowadzeń pinów cyfrowych, posiadanie interfejsów komunikacyjnych UART i USB. Może być zasilane prądem o napięciu 7-12V. Również ważne jest to, że moduł jest bardzo łatwo programować, oraz jest w posiadaniu członków zespołu.</w:t>
       </w:r>
     </w:p>
     <w:p>
@@ -799,6 +1086,8 @@
         <w:rPr>
           <w:b/>
           <w:bCs/>
+          <w:sz w:val="24"/>
+          <w:szCs w:val="24"/>
         </w:rPr>
       </w:pPr>
     </w:p>
@@ -807,6 +1096,8 @@
         <w:rPr>
           <w:b/>
           <w:bCs/>
+          <w:sz w:val="24"/>
+          <w:szCs w:val="24"/>
         </w:rPr>
       </w:pPr>
     </w:p>
@@ -815,6 +1106,8 @@
         <w:rPr>
           <w:b/>
           <w:bCs/>
+          <w:sz w:val="24"/>
+          <w:szCs w:val="24"/>
         </w:rPr>
       </w:pPr>
     </w:p>
@@ -823,26 +1116,38 @@
         <w:rPr>
           <w:b/>
           <w:bCs/>
-        </w:rPr>
-      </w:pPr>
-    </w:p>
-    <w:p>
-      <w:r>
-        <w:t>Zasilanie – akumulator Li-</w:t>
-      </w:r>
-      <w:proofErr w:type="spellStart"/>
-      <w:r>
-        <w:t>Ion</w:t>
-      </w:r>
-      <w:proofErr w:type="spellEnd"/>
-      <w:r>
-        <w:t xml:space="preserve"> LG INR18650 MG1 3,7V 2900mAh 10A</w:t>
-      </w:r>
-    </w:p>
-    <w:p>
+          <w:sz w:val="24"/>
+          <w:szCs w:val="24"/>
+        </w:rPr>
+      </w:pPr>
+    </w:p>
+    <w:p>
+      <w:pPr>
+        <w:rPr>
+          <w:sz w:val="24"/>
+          <w:szCs w:val="24"/>
+        </w:rPr>
+      </w:pPr>
+      <w:r>
+        <w:rPr>
+          <w:sz w:val="24"/>
+          <w:szCs w:val="24"/>
+        </w:rPr>
+        <w:t>Zasilanie – akumulator Li-Ion LG INR18650 MG1 3,7V 2900mAh 10A</w:t>
+      </w:r>
+    </w:p>
+    <w:p>
+      <w:pPr>
+        <w:rPr>
+          <w:sz w:val="24"/>
+          <w:szCs w:val="24"/>
+        </w:rPr>
+      </w:pPr>
       <w:r>
         <w:rPr>
           <w:noProof/>
+          <w:sz w:val="24"/>
+          <w:szCs w:val="24"/>
         </w:rPr>
         <w:drawing>
           <wp:anchor distT="0" distB="0" distL="114300" distR="114300" simplePos="0" relativeHeight="3" behindDoc="0" locked="0" layoutInCell="1" allowOverlap="1" wp14:anchorId="43E9CA4B" wp14:editId="7B02787B">
@@ -891,71 +1196,86 @@
         </w:drawing>
       </w:r>
       <w:r>
-        <w:t>Ze względu na to, że teleskop będz</w:t>
-      </w:r>
-      <w:r>
-        <w:t>ie działał bez możliwości pobierania prądu z sieci, postanowiono użyć zasilania akumulatorowego. Parametrami branymi do wyboru zasilania całej elektroniki i mikrosilników były napięcie znamionowe, pojemność oraz prąd rozładowywania. Do prawidłowego funkcjo</w:t>
-      </w:r>
-      <w:r>
-        <w:t xml:space="preserve">nowania całej elektroniki napięcie musi być 6V dla silników oraz 7V-12V dla modułu </w:t>
-      </w:r>
-      <w:proofErr w:type="spellStart"/>
-      <w:r>
-        <w:t>Arduino</w:t>
-      </w:r>
-      <w:proofErr w:type="spellEnd"/>
-      <w:r>
-        <w:t xml:space="preserve">. Akumulatory są podłączone szeregowo w celu zapewnienia docelowego napięcia 7,4V.  </w:t>
+        <w:rPr>
+          <w:sz w:val="24"/>
+          <w:szCs w:val="24"/>
+        </w:rPr>
+        <w:t xml:space="preserve">Ze względu na to, że teleskop będzie działał bez możliwości pobierania prądu z sieci, postanowiono użyć zasilania akumulatorowego. Parametrami branymi do wyboru zasilania całej elektroniki i mikrosilników były napięcie znamionowe, pojemność oraz prąd rozładowywania. Do prawidłowego funkcjonowania całej elektroniki napięcie musi być 6V dla silników oraz 7V-12V dla modułu Arduino. Akumulatory są podłączone szeregowo w celu zapewnienia docelowego napięcia 7,4V.  </w:t>
       </w:r>
       <w:commentRangeStart w:id="5"/>
       <w:r>
+        <w:rPr>
+          <w:sz w:val="24"/>
+          <w:szCs w:val="24"/>
+        </w:rPr>
         <w:t>Oprócz tego, prądy rozładowania zgodnie z obliczeniami będą wynosiły do 6A</w:t>
       </w:r>
       <w:commentRangeEnd w:id="5"/>
       <w:r>
+        <w:rPr>
+          <w:sz w:val="24"/>
+          <w:szCs w:val="24"/>
+        </w:rPr>
         <w:commentReference w:id="5"/>
       </w:r>
       <w:r>
-        <w:t>. Aku</w:t>
-      </w:r>
-      <w:r>
-        <w:t xml:space="preserve">mulatory to gwarantują z dużą nawiązką, co jest szczególnie ważne w momencie, gdy cały system jest uruchamiany i przez krótki czas są duże prądy rozładowywania. Również ważnym czynnikiem jest pojemność, która powinna być wystarczająca do zasilania całego </w:t>
+        <w:rPr>
+          <w:sz w:val="24"/>
+          <w:szCs w:val="24"/>
+        </w:rPr>
+        <w:t xml:space="preserve">. Akumulatory to gwarantują z dużą nawiązką, co jest szczególnie ważne w momencie, gdy cały system jest uruchamiany i przez krótki czas są duże prądy rozładowywania. Również ważnym czynnikiem jest pojemność, która powinna być wystarczająca do zasilania całego </w:t>
       </w:r>
       <w:commentRangeStart w:id="6"/>
       <w:r>
-        <w:t>s</w:t>
-      </w:r>
-      <w:r>
-        <w:t>ystemu przez określony czas.</w:t>
+        <w:rPr>
+          <w:sz w:val="24"/>
+          <w:szCs w:val="24"/>
+        </w:rPr>
+        <w:t>systemu przez określony czas.</w:t>
       </w:r>
       <w:commentRangeEnd w:id="6"/>
       <w:r>
+        <w:rPr>
+          <w:sz w:val="24"/>
+          <w:szCs w:val="24"/>
+        </w:rPr>
         <w:commentReference w:id="6"/>
       </w:r>
       <w:r>
+        <w:rPr>
+          <w:sz w:val="24"/>
+          <w:szCs w:val="24"/>
+        </w:rPr>
         <w:t xml:space="preserve">  Innym ważną przyczyną wyboru tych ogniw był rozmiar AA, co ułatwia dobór ładowarki przez użytkownika. Pewnym mankament jest to, że ten typ akumulatorów ma zmniejszoną pojemność w temperaturach poniżej 0 stopni Celsjusza.</w:t>
       </w:r>
     </w:p>
     <w:p>
-      <w:r>
-        <w:t>Pr</w:t>
-      </w:r>
-      <w:r>
-        <w:t xml:space="preserve">zetwornica step down – D24V150F6 6V 15A – </w:t>
-      </w:r>
-      <w:proofErr w:type="spellStart"/>
-      <w:r>
-        <w:t>Pololu</w:t>
-      </w:r>
-      <w:proofErr w:type="spellEnd"/>
-      <w:r>
-        <w:t xml:space="preserve"> 2882</w:t>
-      </w:r>
-    </w:p>
-    <w:p>
+      <w:pPr>
+        <w:rPr>
+          <w:sz w:val="24"/>
+          <w:szCs w:val="24"/>
+        </w:rPr>
+      </w:pPr>
+      <w:r>
+        <w:rPr>
+          <w:sz w:val="24"/>
+          <w:szCs w:val="24"/>
+        </w:rPr>
+        <w:t>Przetwornica step down – D24V150F6 6V 15A – Pololu 2882</w:t>
+      </w:r>
+    </w:p>
+    <w:p>
+      <w:pPr>
+        <w:rPr>
+          <w:sz w:val="24"/>
+          <w:szCs w:val="24"/>
+        </w:rPr>
+      </w:pPr>
       <w:r>
         <w:rPr>
           <w:noProof/>
+          <w:sz w:val="24"/>
+          <w:szCs w:val="24"/>
         </w:rPr>
         <w:drawing>
           <wp:anchor distT="0" distB="0" distL="114300" distR="114300" simplePos="0" relativeHeight="4" behindDoc="0" locked="0" layoutInCell="1" allowOverlap="1" wp14:anchorId="28D513B3" wp14:editId="11618E2D">
@@ -1004,38 +1324,72 @@
         </w:drawing>
       </w:r>
       <w:r>
-        <w:t>Wybór tej przetwornicy wynika z posiadania odpowiednego napięcia wejściowego 7,2V do 40V zasilanego ogniwami, napięcia wyjściowego 6V umożliwiające uzyskanie odpowiednich napięć na silnikach, oraz wyso</w:t>
-      </w:r>
-      <w:r>
-        <w:t xml:space="preserve">ki prąd wyjściowy 15A, co bez problemowo zasili zastosowane silniki i pozwala na ewentualne zastosowanie bardziej </w:t>
-      </w:r>
-      <w:proofErr w:type="spellStart"/>
-      <w:r>
-        <w:t>prądożernych</w:t>
-      </w:r>
-      <w:proofErr w:type="spellEnd"/>
-      <w:r>
-        <w:t xml:space="preserve"> silników w przyszłych modyfikacjach.</w:t>
-      </w:r>
-    </w:p>
-    <w:p/>
-    <w:p/>
-    <w:p/>
-    <w:p/>
-    <w:p>
-      <w:r>
-        <w:t xml:space="preserve">Sterownik silnika krokowego – Dual TB9051FTG Motor Driver </w:t>
-      </w:r>
-      <w:proofErr w:type="spellStart"/>
-      <w:r>
-        <w:t>Shield</w:t>
-      </w:r>
-      <w:proofErr w:type="spellEnd"/>
-    </w:p>
-    <w:p>
+        <w:rPr>
+          <w:sz w:val="24"/>
+          <w:szCs w:val="24"/>
+        </w:rPr>
+        <w:t>Wybór tej przetwornicy wynika z posiadania odpowiednego napięcia wejściowego 7,2V do 40V zasilanego ogniwami, napięcia wyjściowego 6V umożliwiające uzyskanie odpowiednich napięć na silnikach, oraz wysoki prąd wyjściowy 15A, co bez problemowo zasili zastosowane silniki i pozwala na ewentualne zastosowanie bardziej prądożernych silników w przyszłych modyfikacjach.</w:t>
+      </w:r>
+    </w:p>
+    <w:p>
+      <w:pPr>
+        <w:rPr>
+          <w:sz w:val="24"/>
+          <w:szCs w:val="24"/>
+        </w:rPr>
+      </w:pPr>
+    </w:p>
+    <w:p>
+      <w:pPr>
+        <w:rPr>
+          <w:sz w:val="24"/>
+          <w:szCs w:val="24"/>
+        </w:rPr>
+      </w:pPr>
+    </w:p>
+    <w:p>
+      <w:pPr>
+        <w:rPr>
+          <w:sz w:val="24"/>
+          <w:szCs w:val="24"/>
+        </w:rPr>
+      </w:pPr>
+    </w:p>
+    <w:p>
+      <w:pPr>
+        <w:rPr>
+          <w:sz w:val="24"/>
+          <w:szCs w:val="24"/>
+        </w:rPr>
+      </w:pPr>
+    </w:p>
+    <w:p>
+      <w:pPr>
+        <w:rPr>
+          <w:sz w:val="24"/>
+          <w:szCs w:val="24"/>
+        </w:rPr>
+      </w:pPr>
+      <w:r>
+        <w:rPr>
+          <w:sz w:val="24"/>
+          <w:szCs w:val="24"/>
+        </w:rPr>
+        <w:t>Sterownik silnika krokowego – Dual TB9051FTG Motor Driver Shield</w:t>
+      </w:r>
+    </w:p>
+    <w:p>
+      <w:pPr>
+        <w:rPr>
+          <w:sz w:val="24"/>
+          <w:szCs w:val="24"/>
+        </w:rPr>
+      </w:pPr>
       <w:r>
         <w:rPr>
           <w:noProof/>
+          <w:sz w:val="24"/>
+          <w:szCs w:val="24"/>
         </w:rPr>
         <w:lastRenderedPageBreak/>
         <w:drawing>
@@ -1085,35 +1439,64 @@
         </w:drawing>
       </w:r>
       <w:r>
-        <w:t xml:space="preserve">Silniki krokowe </w:t>
-      </w:r>
-      <w:r>
-        <w:t>wymagają sterowników, by móc łatwiej nimi sterować za pomocą mikrokontrolera. Stosuje się zwykle dedykowany układ elektroniczny. Zastosowanie powyższego układu wynika z tego, że jest dedykowany do zastosowanych silników. Oprócz tego producent zapewnia odpo</w:t>
-      </w:r>
-      <w:r>
-        <w:t xml:space="preserve">wiednie wsparcie w postaci bibliotek na </w:t>
-      </w:r>
-      <w:proofErr w:type="spellStart"/>
-      <w:r>
-        <w:t>Arduino</w:t>
-      </w:r>
-      <w:proofErr w:type="spellEnd"/>
-      <w:r>
-        <w:t>.</w:t>
-      </w:r>
-    </w:p>
-    <w:p/>
-    <w:p/>
-    <w:p/>
-    <w:p>
-      <w:r>
+        <w:rPr>
+          <w:sz w:val="24"/>
+          <w:szCs w:val="24"/>
+        </w:rPr>
+        <w:t>Silniki krokowe wymagają sterowników, by móc łatwiej nimi sterować za pomocą mikrokontrolera. Stosuje się zwykle dedykowany układ elektroniczny. Zastosowanie powyższego układu wynika z tego, że jest dedykowany do zastosowanych silników. Oprócz tego producent zapewnia odpowiednie wsparcie w postaci bibliotek na Arduino.</w:t>
+      </w:r>
+    </w:p>
+    <w:p>
+      <w:pPr>
+        <w:rPr>
+          <w:sz w:val="24"/>
+          <w:szCs w:val="24"/>
+        </w:rPr>
+      </w:pPr>
+    </w:p>
+    <w:p>
+      <w:pPr>
+        <w:rPr>
+          <w:sz w:val="24"/>
+          <w:szCs w:val="24"/>
+        </w:rPr>
+      </w:pPr>
+    </w:p>
+    <w:p>
+      <w:pPr>
+        <w:rPr>
+          <w:sz w:val="24"/>
+          <w:szCs w:val="24"/>
+        </w:rPr>
+      </w:pPr>
+    </w:p>
+    <w:p>
+      <w:pPr>
+        <w:rPr>
+          <w:sz w:val="24"/>
+          <w:szCs w:val="24"/>
+        </w:rPr>
+      </w:pPr>
+      <w:r>
+        <w:rPr>
+          <w:sz w:val="24"/>
+          <w:szCs w:val="24"/>
+        </w:rPr>
         <w:t>Moduł GPS – L76X Multi GNSS</w:t>
       </w:r>
     </w:p>
     <w:p>
+      <w:pPr>
+        <w:rPr>
+          <w:sz w:val="24"/>
+          <w:szCs w:val="24"/>
+        </w:rPr>
+      </w:pPr>
       <w:r>
         <w:rPr>
           <w:noProof/>
+          <w:sz w:val="24"/>
+          <w:szCs w:val="24"/>
         </w:rPr>
         <w:drawing>
           <wp:anchor distT="0" distB="0" distL="114300" distR="114300" simplePos="0" relativeHeight="6" behindDoc="0" locked="0" layoutInCell="1" allowOverlap="1" wp14:anchorId="35ECBF87" wp14:editId="567C68E5">
@@ -1162,54 +1545,92 @@
         </w:drawing>
       </w:r>
       <w:r>
-        <w:t xml:space="preserve"> Powyższy moduł lokalizacyjny zastosowano ze względu na szybkie i dokładne pozycjonowanie (do 30s), małe zużycie energii, napięcie zasilania umożliwiające zasilanie bezpośredn</w:t>
-      </w:r>
-      <w:r>
-        <w:t xml:space="preserve">io z </w:t>
-      </w:r>
-      <w:proofErr w:type="spellStart"/>
-      <w:r>
-        <w:t>pinu</w:t>
-      </w:r>
-      <w:proofErr w:type="spellEnd"/>
-      <w:r>
-        <w:t xml:space="preserve"> </w:t>
-      </w:r>
-      <w:proofErr w:type="spellStart"/>
-      <w:r>
-        <w:t>Arduino</w:t>
-      </w:r>
-      <w:proofErr w:type="spellEnd"/>
-      <w:r>
-        <w:t xml:space="preserve">, posiadanie już gotowych bibliotek na </w:t>
-      </w:r>
-      <w:proofErr w:type="spellStart"/>
-      <w:r>
-        <w:t>Arduino</w:t>
-      </w:r>
-      <w:proofErr w:type="spellEnd"/>
-      <w:r>
-        <w:t xml:space="preserve"> oraz małe rozmiary (32x25 mm).</w:t>
-      </w:r>
-    </w:p>
-    <w:p/>
-    <w:p/>
-    <w:p/>
-    <w:p/>
-    <w:p/>
-    <w:p/>
-    <w:p/>
-    <w:p>
+        <w:rPr>
+          <w:sz w:val="24"/>
+          <w:szCs w:val="24"/>
+        </w:rPr>
+        <w:t xml:space="preserve"> Powyższy moduł lokalizacyjny zastosowano ze względu na szybkie i dokładne pozycjonowanie (do 30s), małe zużycie energii, napięcie zasilania umożliwiające zasilanie bezpośrednio z pinu Arduino, posiadanie już gotowych bibliotek na Arduino oraz małe rozmiary (32x25 mm).</w:t>
+      </w:r>
+    </w:p>
+    <w:p>
+      <w:pPr>
+        <w:rPr>
+          <w:sz w:val="24"/>
+          <w:szCs w:val="24"/>
+        </w:rPr>
+      </w:pPr>
+    </w:p>
+    <w:p>
+      <w:pPr>
+        <w:rPr>
+          <w:sz w:val="24"/>
+          <w:szCs w:val="24"/>
+        </w:rPr>
+      </w:pPr>
+    </w:p>
+    <w:p>
+      <w:pPr>
+        <w:rPr>
+          <w:sz w:val="24"/>
+          <w:szCs w:val="24"/>
+        </w:rPr>
+      </w:pPr>
+    </w:p>
+    <w:p>
+      <w:pPr>
+        <w:rPr>
+          <w:sz w:val="24"/>
+          <w:szCs w:val="24"/>
+        </w:rPr>
+      </w:pPr>
+    </w:p>
+    <w:p>
+      <w:pPr>
+        <w:rPr>
+          <w:sz w:val="24"/>
+          <w:szCs w:val="24"/>
+        </w:rPr>
+      </w:pPr>
+    </w:p>
+    <w:p>
+      <w:pPr>
+        <w:rPr>
+          <w:sz w:val="24"/>
+          <w:szCs w:val="24"/>
+        </w:rPr>
+      </w:pPr>
+    </w:p>
+    <w:p>
+      <w:pPr>
+        <w:rPr>
+          <w:sz w:val="24"/>
+          <w:szCs w:val="24"/>
+        </w:rPr>
+      </w:pPr>
+    </w:p>
+    <w:p>
+      <w:pPr>
+        <w:rPr>
+          <w:sz w:val="24"/>
+          <w:szCs w:val="24"/>
+        </w:rPr>
+      </w:pPr>
       <w:commentRangeStart w:id="7"/>
       <w:commentRangeStart w:id="8"/>
       <w:commentRangeEnd w:id="7"/>
       <w:r>
+        <w:rPr>
+          <w:sz w:val="24"/>
+          <w:szCs w:val="24"/>
+        </w:rPr>
         <w:commentReference w:id="7"/>
       </w:r>
       <w:commentRangeEnd w:id="8"/>
       <w:r>
         <w:rPr>
           <w:rStyle w:val="Odwoaniedokomentarza"/>
+          <w:sz w:val="18"/>
+          <w:szCs w:val="18"/>
         </w:rPr>
         <w:commentReference w:id="8"/>
       </w:r>
@@ -1219,54 +1640,158 @@
         <w:rPr>
           <w:b/>
           <w:bCs/>
+          <w:sz w:val="24"/>
+          <w:szCs w:val="24"/>
         </w:rPr>
       </w:pPr>
       <w:r>
         <w:rPr>
           <w:b/>
           <w:bCs/>
+          <w:sz w:val="24"/>
+          <w:szCs w:val="24"/>
         </w:rPr>
         <w:t>Implementacja programu w wersji uproszczonej</w:t>
       </w:r>
     </w:p>
-    <w:p/>
-    <w:p/>
-    <w:p>
+    <w:p>
+      <w:pPr>
+        <w:rPr>
+          <w:sz w:val="24"/>
+          <w:szCs w:val="24"/>
+        </w:rPr>
+      </w:pPr>
+    </w:p>
+    <w:p>
+      <w:pPr>
+        <w:rPr>
+          <w:sz w:val="24"/>
+          <w:szCs w:val="24"/>
+        </w:rPr>
+      </w:pPr>
+    </w:p>
+    <w:p>
+      <w:pPr>
+        <w:rPr>
+          <w:sz w:val="24"/>
+          <w:szCs w:val="24"/>
+        </w:rPr>
+      </w:pPr>
       <w:commentRangeStart w:id="9"/>
       <w:commentRangeStart w:id="10"/>
       <w:commentRangeEnd w:id="9"/>
       <w:r>
+        <w:rPr>
+          <w:sz w:val="24"/>
+          <w:szCs w:val="24"/>
+        </w:rPr>
         <w:commentReference w:id="9"/>
       </w:r>
       <w:commentRangeEnd w:id="10"/>
       <w:r>
         <w:rPr>
           <w:rStyle w:val="Odwoaniedokomentarza"/>
+          <w:sz w:val="18"/>
+          <w:szCs w:val="18"/>
         </w:rPr>
         <w:commentReference w:id="10"/>
       </w:r>
     </w:p>
-    <w:p/>
-    <w:p/>
-    <w:p/>
-    <w:p/>
-    <w:p/>
-    <w:p/>
-    <w:p/>
-    <w:p/>
-    <w:p/>
-    <w:p/>
+    <w:p>
+      <w:pPr>
+        <w:rPr>
+          <w:sz w:val="24"/>
+          <w:szCs w:val="24"/>
+        </w:rPr>
+      </w:pPr>
+    </w:p>
+    <w:p>
+      <w:pPr>
+        <w:rPr>
+          <w:sz w:val="24"/>
+          <w:szCs w:val="24"/>
+        </w:rPr>
+      </w:pPr>
+    </w:p>
+    <w:p>
+      <w:pPr>
+        <w:rPr>
+          <w:sz w:val="24"/>
+          <w:szCs w:val="24"/>
+        </w:rPr>
+      </w:pPr>
+    </w:p>
+    <w:p>
+      <w:pPr>
+        <w:rPr>
+          <w:sz w:val="24"/>
+          <w:szCs w:val="24"/>
+        </w:rPr>
+      </w:pPr>
+    </w:p>
+    <w:p>
+      <w:pPr>
+        <w:rPr>
+          <w:sz w:val="24"/>
+          <w:szCs w:val="24"/>
+        </w:rPr>
+      </w:pPr>
+    </w:p>
+    <w:p>
+      <w:pPr>
+        <w:rPr>
+          <w:sz w:val="24"/>
+          <w:szCs w:val="24"/>
+        </w:rPr>
+      </w:pPr>
+    </w:p>
+    <w:p>
+      <w:pPr>
+        <w:rPr>
+          <w:sz w:val="24"/>
+          <w:szCs w:val="24"/>
+        </w:rPr>
+      </w:pPr>
+    </w:p>
+    <w:p>
+      <w:pPr>
+        <w:rPr>
+          <w:sz w:val="24"/>
+          <w:szCs w:val="24"/>
+        </w:rPr>
+      </w:pPr>
+    </w:p>
+    <w:p>
+      <w:pPr>
+        <w:rPr>
+          <w:sz w:val="24"/>
+          <w:szCs w:val="24"/>
+        </w:rPr>
+      </w:pPr>
+    </w:p>
+    <w:p>
+      <w:pPr>
+        <w:rPr>
+          <w:sz w:val="24"/>
+          <w:szCs w:val="24"/>
+        </w:rPr>
+      </w:pPr>
+    </w:p>
     <w:p>
       <w:pPr>
         <w:rPr>
           <w:b/>
           <w:bCs/>
+          <w:sz w:val="24"/>
+          <w:szCs w:val="24"/>
         </w:rPr>
       </w:pPr>
       <w:r>
         <w:rPr>
           <w:b/>
           <w:bCs/>
+          <w:sz w:val="24"/>
+          <w:szCs w:val="24"/>
         </w:rPr>
         <w:t>Kosztorys</w:t>
       </w:r>
@@ -1308,6 +1833,8 @@
               <w:rPr>
                 <w:rFonts w:ascii="Calibri" w:eastAsia="Times New Roman" w:hAnsi="Calibri" w:cs="Calibri"/>
                 <w:color w:val="000000"/>
+                <w:sz w:val="24"/>
+                <w:szCs w:val="24"/>
                 <w:lang w:eastAsia="pl-PL"/>
               </w:rPr>
             </w:pPr>
@@ -1315,6 +1842,8 @@
               <w:rPr>
                 <w:rFonts w:eastAsia="Times New Roman" w:cs="Calibri"/>
                 <w:color w:val="000000"/>
+                <w:sz w:val="24"/>
+                <w:szCs w:val="24"/>
                 <w:lang w:eastAsia="pl-PL"/>
               </w:rPr>
               <w:t>Nazwa</w:t>
@@ -1338,6 +1867,8 @@
               <w:rPr>
                 <w:rFonts w:ascii="Calibri" w:eastAsia="Times New Roman" w:hAnsi="Calibri" w:cs="Calibri"/>
                 <w:color w:val="000000"/>
+                <w:sz w:val="24"/>
+                <w:szCs w:val="24"/>
                 <w:lang w:eastAsia="pl-PL"/>
               </w:rPr>
             </w:pPr>
@@ -1345,6 +1876,8 @@
               <w:rPr>
                 <w:rFonts w:eastAsia="Times New Roman" w:cs="Calibri"/>
                 <w:color w:val="000000"/>
+                <w:sz w:val="24"/>
+                <w:szCs w:val="24"/>
                 <w:lang w:eastAsia="pl-PL"/>
               </w:rPr>
               <w:t>Sztuk</w:t>
@@ -1368,6 +1901,8 @@
               <w:rPr>
                 <w:rFonts w:ascii="Calibri" w:eastAsia="Times New Roman" w:hAnsi="Calibri" w:cs="Calibri"/>
                 <w:color w:val="000000"/>
+                <w:sz w:val="24"/>
+                <w:szCs w:val="24"/>
                 <w:lang w:eastAsia="pl-PL"/>
               </w:rPr>
             </w:pPr>
@@ -1375,6 +1910,8 @@
               <w:rPr>
                 <w:rFonts w:eastAsia="Times New Roman" w:cs="Calibri"/>
                 <w:color w:val="000000"/>
+                <w:sz w:val="24"/>
+                <w:szCs w:val="24"/>
                 <w:lang w:eastAsia="pl-PL"/>
               </w:rPr>
               <w:t>Cena za 1 szt.</w:t>
@@ -1398,6 +1935,8 @@
               <w:rPr>
                 <w:rFonts w:ascii="Calibri" w:eastAsia="Times New Roman" w:hAnsi="Calibri" w:cs="Calibri"/>
                 <w:color w:val="000000"/>
+                <w:sz w:val="24"/>
+                <w:szCs w:val="24"/>
                 <w:lang w:eastAsia="pl-PL"/>
               </w:rPr>
             </w:pPr>
@@ -1405,6 +1944,8 @@
               <w:rPr>
                 <w:rFonts w:eastAsia="Times New Roman" w:cs="Calibri"/>
                 <w:color w:val="000000"/>
+                <w:sz w:val="24"/>
+                <w:szCs w:val="24"/>
                 <w:lang w:eastAsia="pl-PL"/>
               </w:rPr>
               <w:t xml:space="preserve">Koszt </w:t>
@@ -1433,26 +1974,20 @@
               <w:rPr>
                 <w:rFonts w:ascii="Calibri" w:eastAsia="Times New Roman" w:hAnsi="Calibri" w:cs="Calibri"/>
                 <w:color w:val="000000"/>
+                <w:sz w:val="24"/>
+                <w:szCs w:val="24"/>
                 <w:lang w:eastAsia="pl-PL"/>
               </w:rPr>
             </w:pPr>
-            <w:proofErr w:type="spellStart"/>
             <w:r>
               <w:rPr>
                 <w:rFonts w:eastAsia="Times New Roman" w:cs="Calibri"/>
                 <w:color w:val="000000"/>
-                <w:lang w:eastAsia="pl-PL"/>
-              </w:rPr>
-              <w:t>Arduino</w:t>
-            </w:r>
-            <w:proofErr w:type="spellEnd"/>
-            <w:r>
-              <w:rPr>
-                <w:rFonts w:eastAsia="Times New Roman" w:cs="Calibri"/>
-                <w:color w:val="000000"/>
-                <w:lang w:eastAsia="pl-PL"/>
-              </w:rPr>
-              <w:t xml:space="preserve"> UNO</w:t>
+                <w:sz w:val="24"/>
+                <w:szCs w:val="24"/>
+                <w:lang w:eastAsia="pl-PL"/>
+              </w:rPr>
+              <w:t>Arduino UNO</w:t>
             </w:r>
           </w:p>
         </w:tc>
@@ -1473,6 +2008,8 @@
               <w:rPr>
                 <w:rFonts w:ascii="Calibri" w:eastAsia="Times New Roman" w:hAnsi="Calibri" w:cs="Calibri"/>
                 <w:color w:val="000000"/>
+                <w:sz w:val="24"/>
+                <w:szCs w:val="24"/>
                 <w:lang w:eastAsia="pl-PL"/>
               </w:rPr>
             </w:pPr>
@@ -1480,6 +2017,8 @@
               <w:rPr>
                 <w:rFonts w:eastAsia="Times New Roman" w:cs="Calibri"/>
                 <w:color w:val="000000"/>
+                <w:sz w:val="24"/>
+                <w:szCs w:val="24"/>
                 <w:lang w:eastAsia="pl-PL"/>
               </w:rPr>
               <w:t>1</w:t>
@@ -1503,6 +2042,8 @@
               <w:rPr>
                 <w:rFonts w:ascii="Calibri" w:eastAsia="Times New Roman" w:hAnsi="Calibri" w:cs="Calibri"/>
                 <w:color w:val="000000"/>
+                <w:sz w:val="24"/>
+                <w:szCs w:val="24"/>
                 <w:lang w:eastAsia="pl-PL"/>
               </w:rPr>
             </w:pPr>
@@ -1510,6 +2051,8 @@
               <w:rPr>
                 <w:rFonts w:eastAsia="Times New Roman" w:cs="Calibri"/>
                 <w:color w:val="000000"/>
+                <w:sz w:val="24"/>
+                <w:szCs w:val="24"/>
                 <w:lang w:eastAsia="pl-PL"/>
               </w:rPr>
               <w:t>92,00 zł</w:t>
@@ -1533,6 +2076,8 @@
               <w:rPr>
                 <w:rFonts w:ascii="Calibri" w:eastAsia="Times New Roman" w:hAnsi="Calibri" w:cs="Calibri"/>
                 <w:color w:val="000000"/>
+                <w:sz w:val="24"/>
+                <w:szCs w:val="24"/>
                 <w:lang w:eastAsia="pl-PL"/>
               </w:rPr>
             </w:pPr>
@@ -1540,6 +2085,8 @@
               <w:rPr>
                 <w:rFonts w:eastAsia="Times New Roman" w:cs="Calibri"/>
                 <w:color w:val="000000"/>
+                <w:sz w:val="24"/>
+                <w:szCs w:val="24"/>
                 <w:lang w:eastAsia="pl-PL"/>
               </w:rPr>
               <w:t>92,00 zł</w:t>
@@ -1568,6 +2115,8 @@
               <w:rPr>
                 <w:rFonts w:ascii="Calibri" w:eastAsia="Times New Roman" w:hAnsi="Calibri" w:cs="Calibri"/>
                 <w:color w:val="000000"/>
+                <w:sz w:val="24"/>
+                <w:szCs w:val="24"/>
                 <w:lang w:eastAsia="pl-PL"/>
               </w:rPr>
             </w:pPr>
@@ -1575,56 +2124,12 @@
               <w:rPr>
                 <w:rFonts w:eastAsia="Times New Roman" w:cs="Calibri"/>
                 <w:color w:val="000000"/>
-                <w:lang w:eastAsia="pl-PL"/>
-              </w:rPr>
-              <w:t xml:space="preserve">499:1 Metal </w:t>
+                <w:sz w:val="24"/>
+                <w:szCs w:val="24"/>
+                <w:lang w:eastAsia="pl-PL"/>
+              </w:rPr>
+              <w:t>499:1 Metal Gearmotor 25Dx73L mm LP 6V with 48 CPR Encodera firmy Pololu</w:t>
             </w:r>
-            <w:proofErr w:type="spellStart"/>
-            <w:r>
-              <w:rPr>
-                <w:rFonts w:eastAsia="Times New Roman" w:cs="Calibri"/>
-                <w:color w:val="000000"/>
-                <w:lang w:eastAsia="pl-PL"/>
-              </w:rPr>
-              <w:t>Gearmotor</w:t>
-            </w:r>
-            <w:proofErr w:type="spellEnd"/>
-            <w:r>
-              <w:rPr>
-                <w:rFonts w:eastAsia="Times New Roman" w:cs="Calibri"/>
-                <w:color w:val="000000"/>
-                <w:lang w:eastAsia="pl-PL"/>
-              </w:rPr>
-              <w:t xml:space="preserve"> 25Dx73L mm LP 6V with 48 CPR </w:t>
-            </w:r>
-            <w:proofErr w:type="spellStart"/>
-            <w:r>
-              <w:rPr>
-                <w:rFonts w:eastAsia="Times New Roman" w:cs="Calibri"/>
-                <w:color w:val="000000"/>
-                <w:lang w:eastAsia="pl-PL"/>
-              </w:rPr>
-              <w:t>Encodera</w:t>
-            </w:r>
-            <w:proofErr w:type="spellEnd"/>
-            <w:r>
-              <w:rPr>
-                <w:rFonts w:eastAsia="Times New Roman" w:cs="Calibri"/>
-                <w:color w:val="000000"/>
-                <w:lang w:eastAsia="pl-PL"/>
-              </w:rPr>
-              <w:t xml:space="preserve"> firmy </w:t>
-            </w:r>
-            <w:proofErr w:type="spellStart"/>
-            <w:r>
-              <w:rPr>
-                <w:rFonts w:eastAsia="Times New Roman" w:cs="Calibri"/>
-                <w:color w:val="000000"/>
-                <w:lang w:eastAsia="pl-PL"/>
-              </w:rPr>
-              <w:t>Pololu</w:t>
-            </w:r>
-            <w:proofErr w:type="spellEnd"/>
           </w:p>
         </w:tc>
         <w:tc>
@@ -1644,6 +2149,8 @@
               <w:rPr>
                 <w:rFonts w:ascii="Calibri" w:eastAsia="Times New Roman" w:hAnsi="Calibri" w:cs="Calibri"/>
                 <w:color w:val="000000"/>
+                <w:sz w:val="24"/>
+                <w:szCs w:val="24"/>
                 <w:lang w:eastAsia="pl-PL"/>
               </w:rPr>
             </w:pPr>
@@ -1651,6 +2158,8 @@
               <w:rPr>
                 <w:rFonts w:eastAsia="Times New Roman" w:cs="Calibri"/>
                 <w:color w:val="000000"/>
+                <w:sz w:val="24"/>
+                <w:szCs w:val="24"/>
                 <w:lang w:eastAsia="pl-PL"/>
               </w:rPr>
               <w:t>2</w:t>
@@ -1674,6 +2183,8 @@
               <w:rPr>
                 <w:rFonts w:ascii="Calibri" w:eastAsia="Times New Roman" w:hAnsi="Calibri" w:cs="Calibri"/>
                 <w:color w:val="000000"/>
+                <w:sz w:val="24"/>
+                <w:szCs w:val="24"/>
                 <w:lang w:eastAsia="pl-PL"/>
               </w:rPr>
             </w:pPr>
@@ -1681,6 +2192,8 @@
               <w:rPr>
                 <w:rFonts w:eastAsia="Times New Roman" w:cs="Calibri"/>
                 <w:color w:val="000000"/>
+                <w:sz w:val="24"/>
+                <w:szCs w:val="24"/>
                 <w:lang w:eastAsia="pl-PL"/>
               </w:rPr>
               <w:t>130,00 zł</w:t>
@@ -1704,6 +2217,8 @@
               <w:rPr>
                 <w:rFonts w:ascii="Calibri" w:eastAsia="Times New Roman" w:hAnsi="Calibri" w:cs="Calibri"/>
                 <w:color w:val="000000"/>
+                <w:sz w:val="24"/>
+                <w:szCs w:val="24"/>
                 <w:lang w:eastAsia="pl-PL"/>
               </w:rPr>
             </w:pPr>
@@ -1711,6 +2226,8 @@
               <w:rPr>
                 <w:rFonts w:eastAsia="Times New Roman" w:cs="Calibri"/>
                 <w:color w:val="000000"/>
+                <w:sz w:val="24"/>
+                <w:szCs w:val="24"/>
                 <w:lang w:eastAsia="pl-PL"/>
               </w:rPr>
               <w:t>260,00 zł</w:t>
@@ -1739,26 +2256,20 @@
               <w:rPr>
                 <w:rFonts w:ascii="Calibri" w:eastAsia="Times New Roman" w:hAnsi="Calibri" w:cs="Calibri"/>
                 <w:color w:val="000000"/>
+                <w:sz w:val="24"/>
+                <w:szCs w:val="24"/>
                 <w:lang w:eastAsia="pl-PL"/>
               </w:rPr>
             </w:pPr>
-            <w:proofErr w:type="spellStart"/>
             <w:r>
               <w:rPr>
                 <w:rFonts w:eastAsia="Times New Roman" w:cs="Calibri"/>
                 <w:color w:val="000000"/>
-                <w:lang w:eastAsia="pl-PL"/>
-              </w:rPr>
-              <w:t>Akmulator</w:t>
-            </w:r>
-            <w:proofErr w:type="spellEnd"/>
-            <w:r>
-              <w:rPr>
-                <w:rFonts w:eastAsia="Times New Roman" w:cs="Calibri"/>
-                <w:color w:val="000000"/>
-                <w:lang w:eastAsia="pl-PL"/>
-              </w:rPr>
-              <w:t xml:space="preserve"> LG INR18650 MG1</w:t>
+                <w:sz w:val="24"/>
+                <w:szCs w:val="24"/>
+                <w:lang w:eastAsia="pl-PL"/>
+              </w:rPr>
+              <w:t>Akmulator LG INR18650 MG1</w:t>
             </w:r>
           </w:p>
         </w:tc>
@@ -1779,6 +2290,8 @@
               <w:rPr>
                 <w:rFonts w:ascii="Calibri" w:eastAsia="Times New Roman" w:hAnsi="Calibri" w:cs="Calibri"/>
                 <w:color w:val="000000"/>
+                <w:sz w:val="24"/>
+                <w:szCs w:val="24"/>
                 <w:lang w:eastAsia="pl-PL"/>
               </w:rPr>
             </w:pPr>
@@ -1786,6 +2299,8 @@
               <w:rPr>
                 <w:rFonts w:eastAsia="Times New Roman" w:cs="Calibri"/>
                 <w:color w:val="000000"/>
+                <w:sz w:val="24"/>
+                <w:szCs w:val="24"/>
                 <w:lang w:eastAsia="pl-PL"/>
               </w:rPr>
               <w:t>2</w:t>
@@ -1809,6 +2324,8 @@
               <w:rPr>
                 <w:rFonts w:ascii="Calibri" w:eastAsia="Times New Roman" w:hAnsi="Calibri" w:cs="Calibri"/>
                 <w:color w:val="000000"/>
+                <w:sz w:val="24"/>
+                <w:szCs w:val="24"/>
                 <w:lang w:eastAsia="pl-PL"/>
               </w:rPr>
             </w:pPr>
@@ -1816,6 +2333,8 @@
               <w:rPr>
                 <w:rFonts w:eastAsia="Times New Roman" w:cs="Calibri"/>
                 <w:color w:val="000000"/>
+                <w:sz w:val="24"/>
+                <w:szCs w:val="24"/>
                 <w:lang w:eastAsia="pl-PL"/>
               </w:rPr>
               <w:t>7,00 zł</w:t>
@@ -1839,6 +2358,8 @@
               <w:rPr>
                 <w:rFonts w:ascii="Calibri" w:eastAsia="Times New Roman" w:hAnsi="Calibri" w:cs="Calibri"/>
                 <w:color w:val="000000"/>
+                <w:sz w:val="24"/>
+                <w:szCs w:val="24"/>
                 <w:lang w:eastAsia="pl-PL"/>
               </w:rPr>
             </w:pPr>
@@ -1846,6 +2367,8 @@
               <w:rPr>
                 <w:rFonts w:eastAsia="Times New Roman" w:cs="Calibri"/>
                 <w:color w:val="000000"/>
+                <w:sz w:val="24"/>
+                <w:szCs w:val="24"/>
                 <w:lang w:eastAsia="pl-PL"/>
               </w:rPr>
               <w:t>14,00 zł</w:t>
@@ -1874,6 +2397,8 @@
               <w:rPr>
                 <w:rFonts w:ascii="Calibri" w:eastAsia="Times New Roman" w:hAnsi="Calibri" w:cs="Calibri"/>
                 <w:color w:val="000000"/>
+                <w:sz w:val="24"/>
+                <w:szCs w:val="24"/>
                 <w:lang w:eastAsia="pl-PL"/>
               </w:rPr>
             </w:pPr>
@@ -1881,6 +2406,8 @@
               <w:rPr>
                 <w:rFonts w:eastAsia="Times New Roman" w:cs="Calibri"/>
                 <w:color w:val="000000"/>
+                <w:sz w:val="24"/>
+                <w:szCs w:val="24"/>
                 <w:lang w:eastAsia="pl-PL"/>
               </w:rPr>
               <w:t>L76X GPS Module</w:t>
@@ -1904,6 +2431,8 @@
               <w:rPr>
                 <w:rFonts w:ascii="Calibri" w:eastAsia="Times New Roman" w:hAnsi="Calibri" w:cs="Calibri"/>
                 <w:color w:val="000000"/>
+                <w:sz w:val="24"/>
+                <w:szCs w:val="24"/>
                 <w:lang w:eastAsia="pl-PL"/>
               </w:rPr>
             </w:pPr>
@@ -1911,6 +2440,8 @@
               <w:rPr>
                 <w:rFonts w:eastAsia="Times New Roman" w:cs="Calibri"/>
                 <w:color w:val="000000"/>
+                <w:sz w:val="24"/>
+                <w:szCs w:val="24"/>
                 <w:lang w:eastAsia="pl-PL"/>
               </w:rPr>
               <w:t>1</w:t>
@@ -1934,6 +2465,8 @@
               <w:rPr>
                 <w:rFonts w:ascii="Calibri" w:eastAsia="Times New Roman" w:hAnsi="Calibri" w:cs="Calibri"/>
                 <w:color w:val="000000"/>
+                <w:sz w:val="24"/>
+                <w:szCs w:val="24"/>
                 <w:lang w:eastAsia="pl-PL"/>
               </w:rPr>
             </w:pPr>
@@ -1941,6 +2474,8 @@
               <w:rPr>
                 <w:rFonts w:eastAsia="Times New Roman" w:cs="Calibri"/>
                 <w:color w:val="000000"/>
+                <w:sz w:val="24"/>
+                <w:szCs w:val="24"/>
                 <w:lang w:eastAsia="pl-PL"/>
               </w:rPr>
               <w:t>73,00 zł</w:t>
@@ -1964,6 +2499,8 @@
               <w:rPr>
                 <w:rFonts w:ascii="Calibri" w:eastAsia="Times New Roman" w:hAnsi="Calibri" w:cs="Calibri"/>
                 <w:color w:val="000000"/>
+                <w:sz w:val="24"/>
+                <w:szCs w:val="24"/>
                 <w:lang w:eastAsia="pl-PL"/>
               </w:rPr>
             </w:pPr>
@@ -1971,6 +2508,8 @@
               <w:rPr>
                 <w:rFonts w:eastAsia="Times New Roman" w:cs="Calibri"/>
                 <w:color w:val="000000"/>
+                <w:sz w:val="24"/>
+                <w:szCs w:val="24"/>
                 <w:lang w:eastAsia="pl-PL"/>
               </w:rPr>
               <w:t>73,00 zł</w:t>
@@ -1999,6 +2538,8 @@
               <w:rPr>
                 <w:rFonts w:ascii="Calibri" w:eastAsia="Times New Roman" w:hAnsi="Calibri" w:cs="Calibri"/>
                 <w:color w:val="000000"/>
+                <w:sz w:val="24"/>
+                <w:szCs w:val="24"/>
                 <w:lang w:eastAsia="pl-PL"/>
               </w:rPr>
             </w:pPr>
@@ -2006,6 +2547,8 @@
               <w:rPr>
                 <w:rFonts w:eastAsia="Times New Roman" w:cs="Calibri"/>
                 <w:color w:val="000000"/>
+                <w:sz w:val="24"/>
+                <w:szCs w:val="24"/>
                 <w:lang w:eastAsia="pl-PL"/>
               </w:rPr>
               <w:t>Przetwornica step-down D24V150F6</w:t>
@@ -2029,6 +2572,8 @@
               <w:rPr>
                 <w:rFonts w:ascii="Calibri" w:eastAsia="Times New Roman" w:hAnsi="Calibri" w:cs="Calibri"/>
                 <w:color w:val="000000"/>
+                <w:sz w:val="24"/>
+                <w:szCs w:val="24"/>
                 <w:lang w:eastAsia="pl-PL"/>
               </w:rPr>
             </w:pPr>
@@ -2036,6 +2581,8 @@
               <w:rPr>
                 <w:rFonts w:eastAsia="Times New Roman" w:cs="Calibri"/>
                 <w:color w:val="000000"/>
+                <w:sz w:val="24"/>
+                <w:szCs w:val="24"/>
                 <w:lang w:eastAsia="pl-PL"/>
               </w:rPr>
               <w:t>1</w:t>
@@ -2059,6 +2606,8 @@
               <w:rPr>
                 <w:rFonts w:ascii="Calibri" w:eastAsia="Times New Roman" w:hAnsi="Calibri" w:cs="Calibri"/>
                 <w:color w:val="000000"/>
+                <w:sz w:val="24"/>
+                <w:szCs w:val="24"/>
                 <w:lang w:eastAsia="pl-PL"/>
               </w:rPr>
             </w:pPr>
@@ -2066,6 +2615,8 @@
               <w:rPr>
                 <w:rFonts w:eastAsia="Times New Roman" w:cs="Calibri"/>
                 <w:color w:val="000000"/>
+                <w:sz w:val="24"/>
+                <w:szCs w:val="24"/>
                 <w:lang w:eastAsia="pl-PL"/>
               </w:rPr>
               <w:t>170,00 zł</w:t>
@@ -2089,6 +2640,8 @@
               <w:rPr>
                 <w:rFonts w:ascii="Calibri" w:eastAsia="Times New Roman" w:hAnsi="Calibri" w:cs="Calibri"/>
                 <w:color w:val="000000"/>
+                <w:sz w:val="24"/>
+                <w:szCs w:val="24"/>
                 <w:lang w:eastAsia="pl-PL"/>
               </w:rPr>
             </w:pPr>
@@ -2096,6 +2649,8 @@
               <w:rPr>
                 <w:rFonts w:eastAsia="Times New Roman" w:cs="Calibri"/>
                 <w:color w:val="000000"/>
+                <w:sz w:val="24"/>
+                <w:szCs w:val="24"/>
                 <w:lang w:eastAsia="pl-PL"/>
               </w:rPr>
               <w:t>170,00 zł</w:t>
@@ -2124,6 +2679,8 @@
               <w:rPr>
                 <w:rFonts w:ascii="Calibri" w:eastAsia="Times New Roman" w:hAnsi="Calibri" w:cs="Calibri"/>
                 <w:color w:val="000000"/>
+                <w:sz w:val="24"/>
+                <w:szCs w:val="24"/>
                 <w:lang w:eastAsia="pl-PL"/>
               </w:rPr>
             </w:pPr>
@@ -2131,17 +2688,11 @@
               <w:rPr>
                 <w:rFonts w:eastAsia="Times New Roman" w:cs="Calibri"/>
                 <w:color w:val="000000"/>
-                <w:lang w:eastAsia="pl-PL"/>
-              </w:rPr>
-              <w:t xml:space="preserve">Sterownik </w:t>
-            </w:r>
-            <w:r>
-              <w:rPr>
-                <w:rFonts w:eastAsia="Times New Roman" w:cs="Calibri"/>
-                <w:color w:val="000000"/>
-                <w:lang w:eastAsia="pl-PL"/>
-              </w:rPr>
-              <w:t>TB9051FTG</w:t>
+                <w:sz w:val="24"/>
+                <w:szCs w:val="24"/>
+                <w:lang w:eastAsia="pl-PL"/>
+              </w:rPr>
+              <w:t>Sterownik TB9051FTG</w:t>
             </w:r>
           </w:p>
         </w:tc>
@@ -2162,6 +2713,8 @@
               <w:rPr>
                 <w:rFonts w:ascii="Calibri" w:eastAsia="Times New Roman" w:hAnsi="Calibri" w:cs="Calibri"/>
                 <w:color w:val="000000"/>
+                <w:sz w:val="24"/>
+                <w:szCs w:val="24"/>
                 <w:lang w:eastAsia="pl-PL"/>
               </w:rPr>
             </w:pPr>
@@ -2169,6 +2722,8 @@
               <w:rPr>
                 <w:rFonts w:eastAsia="Times New Roman" w:cs="Calibri"/>
                 <w:color w:val="000000"/>
+                <w:sz w:val="24"/>
+                <w:szCs w:val="24"/>
                 <w:lang w:eastAsia="pl-PL"/>
               </w:rPr>
               <w:t>1</w:t>
@@ -2192,6 +2747,8 @@
               <w:rPr>
                 <w:rFonts w:ascii="Calibri" w:eastAsia="Times New Roman" w:hAnsi="Calibri" w:cs="Calibri"/>
                 <w:color w:val="000000"/>
+                <w:sz w:val="24"/>
+                <w:szCs w:val="24"/>
                 <w:lang w:eastAsia="pl-PL"/>
               </w:rPr>
             </w:pPr>
@@ -2199,6 +2756,8 @@
               <w:rPr>
                 <w:rFonts w:eastAsia="Times New Roman" w:cs="Calibri"/>
                 <w:color w:val="000000"/>
+                <w:sz w:val="24"/>
+                <w:szCs w:val="24"/>
                 <w:lang w:eastAsia="pl-PL"/>
               </w:rPr>
               <w:t>75,00 zł</w:t>
@@ -2222,6 +2781,8 @@
               <w:rPr>
                 <w:rFonts w:ascii="Calibri" w:eastAsia="Times New Roman" w:hAnsi="Calibri" w:cs="Calibri"/>
                 <w:color w:val="000000"/>
+                <w:sz w:val="24"/>
+                <w:szCs w:val="24"/>
                 <w:lang w:eastAsia="pl-PL"/>
               </w:rPr>
             </w:pPr>
@@ -2229,6 +2790,8 @@
               <w:rPr>
                 <w:rFonts w:eastAsia="Times New Roman" w:cs="Calibri"/>
                 <w:color w:val="000000"/>
+                <w:sz w:val="24"/>
+                <w:szCs w:val="24"/>
                 <w:lang w:eastAsia="pl-PL"/>
               </w:rPr>
               <w:t>75,00 zł</w:t>
@@ -2257,6 +2820,8 @@
               <w:rPr>
                 <w:rFonts w:ascii="Calibri" w:eastAsia="Times New Roman" w:hAnsi="Calibri" w:cs="Calibri"/>
                 <w:color w:val="000000"/>
+                <w:sz w:val="24"/>
+                <w:szCs w:val="24"/>
                 <w:lang w:eastAsia="pl-PL"/>
               </w:rPr>
             </w:pPr>
@@ -2264,6 +2829,8 @@
               <w:rPr>
                 <w:rFonts w:eastAsia="Times New Roman" w:cs="Calibri"/>
                 <w:color w:val="000000"/>
+                <w:sz w:val="24"/>
+                <w:szCs w:val="24"/>
                 <w:lang w:eastAsia="pl-PL"/>
               </w:rPr>
               <w:t>Drobny osprzęt: kondensatory 220nF/kable itd.</w:t>
@@ -2286,6 +2853,8 @@
               <w:rPr>
                 <w:rFonts w:ascii="Calibri" w:eastAsia="Times New Roman" w:hAnsi="Calibri" w:cs="Calibri"/>
                 <w:color w:val="000000"/>
+                <w:sz w:val="24"/>
+                <w:szCs w:val="24"/>
                 <w:lang w:eastAsia="pl-PL"/>
               </w:rPr>
             </w:pPr>
@@ -2293,6 +2862,8 @@
               <w:rPr>
                 <w:rFonts w:eastAsia="Times New Roman" w:cs="Calibri"/>
                 <w:color w:val="000000"/>
+                <w:sz w:val="24"/>
+                <w:szCs w:val="24"/>
                 <w:lang w:eastAsia="pl-PL"/>
               </w:rPr>
               <w:t>-</w:t>
@@ -2316,6 +2887,8 @@
               <w:rPr>
                 <w:rFonts w:ascii="Calibri" w:eastAsia="Times New Roman" w:hAnsi="Calibri" w:cs="Calibri"/>
                 <w:color w:val="000000"/>
+                <w:sz w:val="24"/>
+                <w:szCs w:val="24"/>
                 <w:lang w:eastAsia="pl-PL"/>
               </w:rPr>
             </w:pPr>
@@ -2323,6 +2896,8 @@
               <w:rPr>
                 <w:rFonts w:eastAsia="Times New Roman" w:cs="Calibri"/>
                 <w:color w:val="000000"/>
+                <w:sz w:val="24"/>
+                <w:szCs w:val="24"/>
                 <w:lang w:eastAsia="pl-PL"/>
               </w:rPr>
               <w:t>100,00 zł</w:t>
@@ -2346,6 +2921,8 @@
               <w:rPr>
                 <w:rFonts w:ascii="Calibri" w:eastAsia="Times New Roman" w:hAnsi="Calibri" w:cs="Calibri"/>
                 <w:color w:val="000000"/>
+                <w:sz w:val="24"/>
+                <w:szCs w:val="24"/>
                 <w:lang w:eastAsia="pl-PL"/>
               </w:rPr>
             </w:pPr>
@@ -2353,6 +2930,8 @@
               <w:rPr>
                 <w:rFonts w:eastAsia="Times New Roman" w:cs="Calibri"/>
                 <w:color w:val="000000"/>
+                <w:sz w:val="24"/>
+                <w:szCs w:val="24"/>
                 <w:lang w:eastAsia="pl-PL"/>
               </w:rPr>
               <w:t>100,00 zł</w:t>
@@ -2381,6 +2960,8 @@
               <w:rPr>
                 <w:rFonts w:ascii="Calibri" w:eastAsia="Times New Roman" w:hAnsi="Calibri" w:cs="Calibri"/>
                 <w:color w:val="000000"/>
+                <w:sz w:val="24"/>
+                <w:szCs w:val="24"/>
                 <w:lang w:eastAsia="pl-PL"/>
               </w:rPr>
             </w:pPr>
@@ -2388,6 +2969,8 @@
               <w:rPr>
                 <w:rFonts w:eastAsia="Times New Roman" w:cs="Calibri"/>
                 <w:color w:val="000000"/>
+                <w:sz w:val="24"/>
+                <w:szCs w:val="24"/>
                 <w:lang w:eastAsia="pl-PL"/>
               </w:rPr>
               <w:t> </w:t>
@@ -2410,6 +2993,8 @@
               <w:rPr>
                 <w:rFonts w:ascii="Calibri" w:eastAsia="Times New Roman" w:hAnsi="Calibri" w:cs="Calibri"/>
                 <w:color w:val="000000"/>
+                <w:sz w:val="24"/>
+                <w:szCs w:val="24"/>
                 <w:lang w:eastAsia="pl-PL"/>
               </w:rPr>
             </w:pPr>
@@ -2417,6 +3002,8 @@
               <w:rPr>
                 <w:rFonts w:eastAsia="Times New Roman" w:cs="Calibri"/>
                 <w:color w:val="000000"/>
+                <w:sz w:val="24"/>
+                <w:szCs w:val="24"/>
                 <w:lang w:eastAsia="pl-PL"/>
               </w:rPr>
               <w:t> </w:t>
@@ -2439,6 +3026,8 @@
               <w:rPr>
                 <w:rFonts w:ascii="Calibri" w:eastAsia="Times New Roman" w:hAnsi="Calibri" w:cs="Calibri"/>
                 <w:color w:val="000000"/>
+                <w:sz w:val="24"/>
+                <w:szCs w:val="24"/>
                 <w:lang w:eastAsia="pl-PL"/>
               </w:rPr>
             </w:pPr>
@@ -2446,6 +3035,8 @@
               <w:rPr>
                 <w:rFonts w:eastAsia="Times New Roman" w:cs="Calibri"/>
                 <w:color w:val="000000"/>
+                <w:sz w:val="24"/>
+                <w:szCs w:val="24"/>
                 <w:lang w:eastAsia="pl-PL"/>
               </w:rPr>
               <w:t>Całość:</w:t>
@@ -2469,6 +3060,8 @@
               <w:rPr>
                 <w:rFonts w:ascii="Calibri" w:eastAsia="Times New Roman" w:hAnsi="Calibri" w:cs="Calibri"/>
                 <w:color w:val="000000"/>
+                <w:sz w:val="24"/>
+                <w:szCs w:val="24"/>
                 <w:lang w:eastAsia="pl-PL"/>
               </w:rPr>
             </w:pPr>
@@ -2476,6 +3069,8 @@
               <w:rPr>
                 <w:rFonts w:eastAsia="Times New Roman" w:cs="Calibri"/>
                 <w:color w:val="000000"/>
+                <w:sz w:val="24"/>
+                <w:szCs w:val="24"/>
                 <w:lang w:eastAsia="pl-PL"/>
               </w:rPr>
               <w:t>784,00 zł</w:t>
@@ -2485,115 +3080,256 @@
       </w:tr>
     </w:tbl>
     <w:p>
-      <w:r>
+      <w:pPr>
+        <w:rPr>
+          <w:sz w:val="24"/>
+          <w:szCs w:val="24"/>
+        </w:rPr>
+      </w:pPr>
+      <w:r>
+        <w:rPr>
+          <w:sz w:val="24"/>
+          <w:szCs w:val="24"/>
+        </w:rPr>
         <w:t xml:space="preserve">Warto dodać, że komercyjne systemy kosztują tego typu kosztują zwykle od 5000$ dolarów w </w:t>
       </w:r>
       <w:commentRangeStart w:id="11"/>
-      <w:proofErr w:type="spellStart"/>
-      <w:r>
+      <w:r>
+        <w:rPr>
+          <w:sz w:val="24"/>
+          <w:szCs w:val="24"/>
+        </w:rPr>
         <w:t>góre</w:t>
       </w:r>
       <w:commentRangeEnd w:id="11"/>
-      <w:proofErr w:type="spellEnd"/>
-      <w:r>
+      <w:r>
+        <w:rPr>
+          <w:sz w:val="24"/>
+          <w:szCs w:val="24"/>
+        </w:rPr>
         <w:commentReference w:id="11"/>
       </w:r>
       <w:r>
+        <w:rPr>
+          <w:sz w:val="24"/>
+          <w:szCs w:val="24"/>
+        </w:rPr>
         <w:t>.</w:t>
       </w:r>
     </w:p>
-    <w:p/>
-    <w:p>
+    <w:p>
+      <w:pPr>
+        <w:rPr>
+          <w:sz w:val="24"/>
+          <w:szCs w:val="24"/>
+        </w:rPr>
+      </w:pPr>
+      <w:r>
+        <w:rPr>
+          <w:sz w:val="24"/>
+          <w:szCs w:val="24"/>
+        </w:rPr>
+        <w:t>Dodać porównanie z komercyjnymi rozwiązaniami?</w:t>
+      </w:r>
+    </w:p>
+    <w:p>
+      <w:pPr>
+        <w:rPr>
+          <w:sz w:val="24"/>
+          <w:szCs w:val="24"/>
+        </w:rPr>
+      </w:pPr>
       <w:commentRangeStart w:id="12"/>
       <w:commentRangeEnd w:id="12"/>
       <w:r>
+        <w:rPr>
+          <w:sz w:val="24"/>
+          <w:szCs w:val="24"/>
+        </w:rPr>
         <w:commentReference w:id="12"/>
       </w:r>
     </w:p>
-    <w:p/>
-    <w:p/>
-    <w:p>
+    <w:p>
+      <w:pPr>
+        <w:rPr>
+          <w:sz w:val="24"/>
+          <w:szCs w:val="24"/>
+        </w:rPr>
+      </w:pPr>
+    </w:p>
+    <w:p>
+      <w:pPr>
+        <w:rPr>
+          <w:sz w:val="24"/>
+          <w:szCs w:val="24"/>
+        </w:rPr>
+      </w:pPr>
+    </w:p>
+    <w:p>
+      <w:pPr>
+        <w:rPr>
+          <w:sz w:val="24"/>
+          <w:szCs w:val="24"/>
+        </w:rPr>
+      </w:pPr>
       <w:commentRangeStart w:id="13"/>
       <w:commentRangeEnd w:id="13"/>
       <w:r>
+        <w:rPr>
+          <w:sz w:val="24"/>
+          <w:szCs w:val="24"/>
+        </w:rPr>
         <w:commentReference w:id="13"/>
       </w:r>
     </w:p>
     <w:p>
-      <w:r>
+      <w:pPr>
+        <w:rPr>
+          <w:sz w:val="24"/>
+          <w:szCs w:val="24"/>
+        </w:rPr>
+      </w:pPr>
+      <w:r>
+        <w:rPr>
+          <w:sz w:val="24"/>
+          <w:szCs w:val="24"/>
+        </w:rPr>
         <w:t>Moje notatki:</w:t>
       </w:r>
     </w:p>
     <w:p>
-      <w:r>
+      <w:pPr>
+        <w:rPr>
+          <w:sz w:val="24"/>
+          <w:szCs w:val="24"/>
+        </w:rPr>
+      </w:pPr>
+      <w:r>
+        <w:rPr>
+          <w:sz w:val="24"/>
+          <w:szCs w:val="24"/>
+        </w:rPr>
         <w:t>Algorytm nastawiania:</w:t>
       </w:r>
     </w:p>
     <w:p>
-      <w:r>
-        <w:t xml:space="preserve">3 silniki w układzie german </w:t>
-      </w:r>
-      <w:proofErr w:type="spellStart"/>
-      <w:r>
-        <w:t>equatorial</w:t>
-      </w:r>
-      <w:proofErr w:type="spellEnd"/>
-      <w:r>
-        <w:t>:</w:t>
-      </w:r>
-    </w:p>
-    <w:p/>
-    <w:p/>
-    <w:p>
-      <w:r>
+      <w:pPr>
+        <w:rPr>
+          <w:sz w:val="24"/>
+          <w:szCs w:val="24"/>
+        </w:rPr>
+      </w:pPr>
+      <w:r>
+        <w:rPr>
+          <w:sz w:val="24"/>
+          <w:szCs w:val="24"/>
+        </w:rPr>
+        <w:t>3 silniki w układzie german equatorial:</w:t>
+      </w:r>
+    </w:p>
+    <w:p>
+      <w:pPr>
+        <w:rPr>
+          <w:sz w:val="24"/>
+          <w:szCs w:val="24"/>
+        </w:rPr>
+      </w:pPr>
+    </w:p>
+    <w:p>
+      <w:pPr>
+        <w:rPr>
+          <w:sz w:val="24"/>
+          <w:szCs w:val="24"/>
+        </w:rPr>
+      </w:pPr>
+    </w:p>
+    <w:p>
+      <w:pPr>
+        <w:rPr>
+          <w:sz w:val="24"/>
+          <w:szCs w:val="24"/>
+        </w:rPr>
+      </w:pPr>
+      <w:r>
+        <w:rPr>
+          <w:sz w:val="24"/>
+          <w:szCs w:val="24"/>
+        </w:rPr>
         <w:t>Do Deklinacji(raz dobrze ustawione):</w:t>
       </w:r>
     </w:p>
     <w:p>
-      <w:r>
-        <w:t xml:space="preserve">Odczytujemy obecny </w:t>
-      </w:r>
-      <w:r>
-        <w:t xml:space="preserve">kierunek w płaszczyźnie równika. Ustawiamy dla nowych warunków. np. 89o15’50,79” dla </w:t>
-      </w:r>
-      <w:proofErr w:type="spellStart"/>
-      <w:r>
-        <w:t>Polaris</w:t>
-      </w:r>
-      <w:proofErr w:type="spellEnd"/>
-      <w:r>
-        <w:t>.</w:t>
-      </w:r>
-    </w:p>
-    <w:p>
-      <w:r>
+      <w:pPr>
+        <w:rPr>
+          <w:sz w:val="24"/>
+          <w:szCs w:val="24"/>
+        </w:rPr>
+      </w:pPr>
+      <w:r>
+        <w:rPr>
+          <w:sz w:val="24"/>
+          <w:szCs w:val="24"/>
+        </w:rPr>
+        <w:t>Odczytujemy obecny kierunek w płaszczyźnie równika. Ustawiamy dla nowych warunków. np. 89o15’50,79” dla Polaris.</w:t>
+      </w:r>
+    </w:p>
+    <w:p>
+      <w:pPr>
+        <w:rPr>
+          <w:sz w:val="24"/>
+          <w:szCs w:val="24"/>
+        </w:rPr>
+      </w:pPr>
+      <w:r>
+        <w:rPr>
+          <w:sz w:val="24"/>
+          <w:szCs w:val="24"/>
+        </w:rPr>
         <w:t>Do Rektascensji(nadążnie):</w:t>
       </w:r>
     </w:p>
     <w:p>
-      <w:r>
-        <w:t>Względem południa Greenwich dodajemy różnice w czasie oraz poprawkę i mamy kąt godzinny dla naszych warunków lokalnych (a nie rektascen</w:t>
-      </w:r>
-      <w:r>
-        <w:t xml:space="preserve">sje dla </w:t>
-      </w:r>
-      <w:proofErr w:type="spellStart"/>
-      <w:r>
-        <w:t>Grennwich</w:t>
-      </w:r>
-      <w:proofErr w:type="spellEnd"/>
-      <w:r>
-        <w:t>).</w:t>
-      </w:r>
-    </w:p>
-    <w:p>
-      <w:r>
-        <w:lastRenderedPageBreak/>
+      <w:pPr>
+        <w:rPr>
+          <w:sz w:val="24"/>
+          <w:szCs w:val="24"/>
+        </w:rPr>
+      </w:pPr>
+      <w:r>
+        <w:rPr>
+          <w:sz w:val="24"/>
+          <w:szCs w:val="24"/>
+        </w:rPr>
+        <w:t>Względem południa Greenwich dodajemy różnice w czasie oraz poprawkę i mamy kąt godzinny dla naszych warunków lokalnych (a nie rektascensje dla Grennwich).</w:t>
+      </w:r>
+    </w:p>
+    <w:p>
+      <w:pPr>
+        <w:rPr>
+          <w:sz w:val="24"/>
+          <w:szCs w:val="24"/>
+        </w:rPr>
+      </w:pPr>
+      <w:r>
+        <w:rPr>
+          <w:sz w:val="24"/>
+          <w:szCs w:val="24"/>
+        </w:rPr>
         <w:t>Nie ma to jakoś dużego wpływu, po za tym, że gwiazdy będą obracana w czasie rzeczywistym. Czyli wystarczy, by się obracała oś rektascensji 1obr/24h.</w:t>
       </w:r>
     </w:p>
     <w:p>
-      <w:r>
+      <w:pPr>
+        <w:rPr>
+          <w:sz w:val="24"/>
+          <w:szCs w:val="24"/>
+        </w:rPr>
+      </w:pPr>
+      <w:r>
+        <w:rPr>
+          <w:sz w:val="24"/>
+          <w:szCs w:val="24"/>
+        </w:rPr>
         <w:t>Do Szerokości:</w:t>
       </w:r>
     </w:p>
@@ -2601,378 +3337,578 @@
       <w:pPr>
         <w:rPr>
           <w:color w:val="92D050"/>
+          <w:sz w:val="24"/>
+          <w:szCs w:val="24"/>
         </w:rPr>
       </w:pPr>
       <w:r>
         <w:rPr>
           <w:color w:val="92D050"/>
-        </w:rPr>
-        <w:t xml:space="preserve">Silnik, który ustawia szerokość zgodnie z naszym położeniem na półkuli. </w:t>
-      </w:r>
-      <w:r>
-        <w:rPr>
-          <w:color w:val="92D050"/>
-        </w:rPr>
-        <w:t>Warszawa to 52o13’56’’. + kąt pochylenia naszego teleskopu(np. wzgórze)</w:t>
-      </w:r>
-    </w:p>
-    <w:p/>
-    <w:p/>
-    <w:p/>
-    <w:p/>
-    <w:p/>
-    <w:p>
+          <w:sz w:val="24"/>
+          <w:szCs w:val="24"/>
+        </w:rPr>
+        <w:t>Silnik, który ustawia szerokość zgodnie z naszym położeniem na półkuli. Warszawa to 52o13’56’’. + kąt pochylenia naszego teleskopu(np. wzgórze)</w:t>
+      </w:r>
+    </w:p>
+    <w:p>
+      <w:pPr>
+        <w:rPr>
+          <w:sz w:val="24"/>
+          <w:szCs w:val="24"/>
+        </w:rPr>
+      </w:pPr>
+    </w:p>
+    <w:p>
+      <w:pPr>
+        <w:rPr>
+          <w:sz w:val="24"/>
+          <w:szCs w:val="24"/>
+        </w:rPr>
+      </w:pPr>
+    </w:p>
+    <w:p>
+      <w:pPr>
+        <w:rPr>
+          <w:sz w:val="24"/>
+          <w:szCs w:val="24"/>
+        </w:rPr>
+      </w:pPr>
+    </w:p>
+    <w:p>
+      <w:pPr>
+        <w:rPr>
+          <w:sz w:val="24"/>
+          <w:szCs w:val="24"/>
+        </w:rPr>
+      </w:pPr>
+    </w:p>
+    <w:p>
+      <w:pPr>
+        <w:rPr>
+          <w:sz w:val="24"/>
+          <w:szCs w:val="24"/>
+        </w:rPr>
+      </w:pPr>
+    </w:p>
+    <w:p>
+      <w:pPr>
+        <w:rPr>
+          <w:sz w:val="24"/>
+          <w:szCs w:val="24"/>
+        </w:rPr>
+      </w:pPr>
       <w:hyperlink r:id="rId19">
         <w:r>
           <w:rPr>
             <w:rStyle w:val="Hipercze"/>
+            <w:sz w:val="24"/>
+            <w:szCs w:val="24"/>
           </w:rPr>
           <w:t>https://teleskopy.pl/porady/images/ustawienie_teleskopu_na_biegun_2.jpg</w:t>
         </w:r>
       </w:hyperlink>
     </w:p>
     <w:p>
+      <w:pPr>
+        <w:rPr>
+          <w:sz w:val="24"/>
+          <w:szCs w:val="24"/>
+        </w:rPr>
+      </w:pPr>
       <w:hyperlink r:id="rId20">
         <w:r>
           <w:rPr>
             <w:rStyle w:val="Hipercze"/>
+            <w:sz w:val="24"/>
+            <w:szCs w:val="24"/>
           </w:rPr>
           <w:t>https://teleskopy.pl/ustawienie_teleskopu_z_montazem_paralaktycznym.html</w:t>
         </w:r>
       </w:hyperlink>
       <w:r>
+        <w:rPr>
+          <w:sz w:val="24"/>
+          <w:szCs w:val="24"/>
+        </w:rPr>
         <w:t xml:space="preserve"> </w:t>
       </w:r>
     </w:p>
     <w:p>
+      <w:pPr>
+        <w:rPr>
+          <w:sz w:val="24"/>
+          <w:szCs w:val="24"/>
+        </w:rPr>
+      </w:pPr>
       <w:hyperlink r:id="rId21">
         <w:r>
           <w:rPr>
             <w:rStyle w:val="Hipercze"/>
+            <w:sz w:val="24"/>
+            <w:szCs w:val="24"/>
           </w:rPr>
           <w:t>https://www.navipedia.pl/astro.html</w:t>
         </w:r>
       </w:hyperlink>
       <w:r>
+        <w:rPr>
+          <w:sz w:val="24"/>
+          <w:szCs w:val="24"/>
+        </w:rPr>
         <w:t xml:space="preserve"> </w:t>
       </w:r>
     </w:p>
     <w:p>
+      <w:pPr>
+        <w:rPr>
+          <w:sz w:val="24"/>
+          <w:szCs w:val="24"/>
+        </w:rPr>
+      </w:pPr>
       <w:hyperlink r:id="rId22">
         <w:r>
           <w:rPr>
             <w:rStyle w:val="Hipercze"/>
+            <w:sz w:val="24"/>
+            <w:szCs w:val="24"/>
           </w:rPr>
           <w:t>http://gwiazdozbiory.eulersoft.com.pl/wspolrzedne.html</w:t>
         </w:r>
       </w:hyperlink>
     </w:p>
     <w:p>
+      <w:pPr>
+        <w:rPr>
+          <w:sz w:val="24"/>
+          <w:szCs w:val="24"/>
+        </w:rPr>
+      </w:pPr>
       <w:hyperlink r:id="rId23">
         <w:r>
           <w:rPr>
             <w:rStyle w:val="Hipercze"/>
+            <w:sz w:val="24"/>
+            <w:szCs w:val="24"/>
           </w:rPr>
           <w:t>https://resources.basicmicro.com/pololu-encoder-wiring/</w:t>
         </w:r>
       </w:hyperlink>
     </w:p>
     <w:p>
+      <w:pPr>
+        <w:rPr>
+          <w:sz w:val="24"/>
+          <w:szCs w:val="24"/>
+        </w:rPr>
+      </w:pPr>
       <w:hyperlink r:id="rId24">
         <w:r>
           <w:rPr>
             <w:rStyle w:val="Hipercze"/>
+            <w:sz w:val="24"/>
+            <w:szCs w:val="24"/>
           </w:rPr>
           <w:t>http://home.agh.edu.pl/~bartus/index.php?action=efekty&amp;subaction=arduino&amp;item=40</w:t>
         </w:r>
       </w:hyperlink>
     </w:p>
-    <w:p/>
-    <w:p>
-      <w:proofErr w:type="spellStart"/>
-      <w:r>
-        <w:t>Arduino</w:t>
-      </w:r>
-      <w:proofErr w:type="spellEnd"/>
-      <w:r>
-        <w:t xml:space="preserve">: Sygnał GPS odczytuje, godzinę. KOMPAS albo prawidłowe ustawienie w pozycji </w:t>
-      </w:r>
-      <w:r>
-        <w:t>NS.</w:t>
-      </w:r>
-    </w:p>
-    <w:p>
-      <w:r>
-        <w:t xml:space="preserve">Zasilanie: Silniki 2 precyzyjne momentowe (deklinacja, szerokość) i 1 </w:t>
-      </w:r>
-      <w:proofErr w:type="spellStart"/>
-      <w:r>
-        <w:t>serwo</w:t>
-      </w:r>
-      <w:proofErr w:type="spellEnd"/>
-      <w:r>
-        <w:t xml:space="preserve"> do rektascensji.</w:t>
-      </w:r>
-    </w:p>
-    <w:p>
-      <w:r>
-        <w:t xml:space="preserve">5V i 12/24V ? Do </w:t>
-      </w:r>
-      <w:proofErr w:type="spellStart"/>
-      <w:r>
-        <w:t>arduino</w:t>
-      </w:r>
-      <w:proofErr w:type="spellEnd"/>
-      <w:r>
-        <w:t xml:space="preserve">: 10 </w:t>
-      </w:r>
-      <w:proofErr w:type="spellStart"/>
-      <w:r>
-        <w:t>diód</w:t>
-      </w:r>
-      <w:proofErr w:type="spellEnd"/>
-      <w:r>
-        <w:t xml:space="preserve"> i przesuwanie się o ułamek kąta</w:t>
-      </w:r>
-    </w:p>
-    <w:p>
-      <w:r>
+    <w:p>
+      <w:pPr>
+        <w:rPr>
+          <w:sz w:val="24"/>
+          <w:szCs w:val="24"/>
+        </w:rPr>
+      </w:pPr>
+    </w:p>
+    <w:p>
+      <w:pPr>
+        <w:rPr>
+          <w:sz w:val="24"/>
+          <w:szCs w:val="24"/>
+        </w:rPr>
+      </w:pPr>
+      <w:r>
+        <w:rPr>
+          <w:sz w:val="24"/>
+          <w:szCs w:val="24"/>
+        </w:rPr>
+        <w:t>Arduino: Sygnał GPS odczytuje, godzinę. KOMPAS albo prawidłowe ustawienie w pozycji NS.</w:t>
+      </w:r>
+    </w:p>
+    <w:p>
+      <w:pPr>
+        <w:rPr>
+          <w:sz w:val="24"/>
+          <w:szCs w:val="24"/>
+        </w:rPr>
+      </w:pPr>
+      <w:r>
+        <w:rPr>
+          <w:sz w:val="24"/>
+          <w:szCs w:val="24"/>
+        </w:rPr>
+        <w:t>Zasilanie: Silniki 2 precyzyjne momentowe (deklinacja, szerokość) i 1 serwo do rektascensji.</w:t>
+      </w:r>
+    </w:p>
+    <w:p>
+      <w:pPr>
+        <w:rPr>
+          <w:sz w:val="24"/>
+          <w:szCs w:val="24"/>
+        </w:rPr>
+      </w:pPr>
+      <w:r>
+        <w:rPr>
+          <w:sz w:val="24"/>
+          <w:szCs w:val="24"/>
+        </w:rPr>
+        <w:t>5V i 12/24V ? Do arduino: 10 diód i przesuwanie się o ułamek kąta</w:t>
+      </w:r>
+    </w:p>
+    <w:p>
+      <w:pPr>
+        <w:rPr>
+          <w:sz w:val="24"/>
+          <w:szCs w:val="24"/>
+        </w:rPr>
+      </w:pPr>
+      <w:r>
+        <w:rPr>
+          <w:sz w:val="24"/>
+          <w:szCs w:val="24"/>
+        </w:rPr>
         <w:t>Wybór elektroniki i programowanie!</w:t>
       </w:r>
     </w:p>
     <w:p>
-      <w:r>
-        <w:t xml:space="preserve">Jak dobiorę wszystkie elementy to podesłać do Filipa z </w:t>
-      </w:r>
-      <w:r>
-        <w:t>kartami katalogowymi!</w:t>
-      </w:r>
-    </w:p>
-    <w:p/>
-    <w:p/>
-    <w:p/>
-    <w:p>
-      <w:r>
+      <w:pPr>
+        <w:rPr>
+          <w:sz w:val="24"/>
+          <w:szCs w:val="24"/>
+        </w:rPr>
+      </w:pPr>
+      <w:r>
+        <w:rPr>
+          <w:sz w:val="24"/>
+          <w:szCs w:val="24"/>
+        </w:rPr>
+        <w:t>Jak dobiorę wszystkie elementy to podesłać do Filipa z kartami katalogowymi!</w:t>
+      </w:r>
+    </w:p>
+    <w:p>
+      <w:pPr>
+        <w:rPr>
+          <w:sz w:val="24"/>
+          <w:szCs w:val="24"/>
+        </w:rPr>
+      </w:pPr>
+    </w:p>
+    <w:p>
+      <w:pPr>
+        <w:rPr>
+          <w:sz w:val="24"/>
+          <w:szCs w:val="24"/>
+        </w:rPr>
+      </w:pPr>
+    </w:p>
+    <w:p>
+      <w:pPr>
+        <w:rPr>
+          <w:sz w:val="24"/>
+          <w:szCs w:val="24"/>
+        </w:rPr>
+      </w:pPr>
+    </w:p>
+    <w:p>
+      <w:pPr>
+        <w:rPr>
+          <w:sz w:val="24"/>
+          <w:szCs w:val="24"/>
+        </w:rPr>
+      </w:pPr>
+      <w:r>
+        <w:rPr>
+          <w:sz w:val="24"/>
+          <w:szCs w:val="24"/>
+        </w:rPr>
         <w:t>Lista elementów:</w:t>
       </w:r>
     </w:p>
     <w:p>
-      <w:r>
-        <w:t xml:space="preserve">- </w:t>
-      </w:r>
-      <w:proofErr w:type="spellStart"/>
-      <w:r>
-        <w:t>Arduino</w:t>
-      </w:r>
-      <w:proofErr w:type="spellEnd"/>
-      <w:r>
-        <w:t xml:space="preserve"> UNO z modułem GPS (7-12V 0,9A)</w:t>
-      </w:r>
-    </w:p>
-    <w:p>
-      <w:r>
-        <w:t xml:space="preserve">- 3x(2?) 499:1 Metal </w:t>
-      </w:r>
-      <w:proofErr w:type="spellStart"/>
-      <w:r>
-        <w:t>Gearmotor</w:t>
-      </w:r>
-      <w:proofErr w:type="spellEnd"/>
-      <w:r>
-        <w:t xml:space="preserve"> 25Dx73L mm LP 6V with 48 CPR </w:t>
-      </w:r>
-      <w:proofErr w:type="spellStart"/>
-      <w:r>
-        <w:t>Encodera</w:t>
-      </w:r>
-      <w:proofErr w:type="spellEnd"/>
-      <w:r>
-        <w:t xml:space="preserve"> firmy </w:t>
-      </w:r>
-      <w:proofErr w:type="spellStart"/>
-      <w:r>
-        <w:t>Pololu</w:t>
-      </w:r>
-      <w:proofErr w:type="spellEnd"/>
-      <w:r>
-        <w:t xml:space="preserve"> (6V, 2,4A każdy) oraz sterowniki: </w:t>
+      <w:pPr>
+        <w:rPr>
+          <w:sz w:val="24"/>
+          <w:szCs w:val="24"/>
+        </w:rPr>
+      </w:pPr>
+      <w:r>
+        <w:rPr>
+          <w:sz w:val="24"/>
+          <w:szCs w:val="24"/>
+        </w:rPr>
+        <w:t>- Arduino UNO z modułem GPS (7-12V 0,9A)</w:t>
+      </w:r>
+    </w:p>
+    <w:p>
+      <w:pPr>
+        <w:rPr>
+          <w:sz w:val="24"/>
+          <w:szCs w:val="24"/>
+        </w:rPr>
+      </w:pPr>
+      <w:r>
+        <w:rPr>
+          <w:sz w:val="24"/>
+          <w:szCs w:val="24"/>
+        </w:rPr>
+        <w:t xml:space="preserve">- 3x(2?) 499:1 Metal Gearmotor 25Dx73L mm LP 6V with 48 CPR Encodera firmy Pololu (6V, 2,4A każdy) oraz sterowniki: </w:t>
       </w:r>
       <w:hyperlink r:id="rId25">
         <w:r>
           <w:rPr>
             <w:rStyle w:val="Hipercze"/>
+            <w:sz w:val="24"/>
+            <w:szCs w:val="24"/>
           </w:rPr>
-          <w:t>ht</w:t>
-        </w:r>
-        <w:r>
-          <w:rPr>
-            <w:rStyle w:val="Hipercze"/>
-          </w:rPr>
-          <w:t>tps://www.pololu.com/product/2520</w:t>
+          <w:t>https://www.pololu.com/product/2520</w:t>
         </w:r>
       </w:hyperlink>
       <w:r>
+        <w:rPr>
+          <w:sz w:val="24"/>
+          <w:szCs w:val="24"/>
+        </w:rPr>
         <w:t xml:space="preserve"> </w:t>
       </w:r>
     </w:p>
     <w:p>
-      <w:r>
-        <w:t xml:space="preserve">- przetwornica </w:t>
-      </w:r>
-      <w:proofErr w:type="spellStart"/>
-      <w:r>
-        <w:t>step-up</w:t>
-      </w:r>
-      <w:proofErr w:type="spellEnd"/>
-      <w:r>
-        <w:t xml:space="preserve"> </w:t>
+      <w:pPr>
+        <w:rPr>
+          <w:sz w:val="24"/>
+          <w:szCs w:val="24"/>
+        </w:rPr>
+      </w:pPr>
+      <w:r>
+        <w:rPr>
+          <w:sz w:val="24"/>
+          <w:szCs w:val="24"/>
+        </w:rPr>
+        <w:t xml:space="preserve">- przetwornica step-up </w:t>
       </w:r>
       <w:hyperlink r:id="rId26">
         <w:r>
           <w:rPr>
             <w:rStyle w:val="Hipercze"/>
+            <w:sz w:val="24"/>
+            <w:szCs w:val="24"/>
           </w:rPr>
-          <w:t>https://botland.com.pl/pl/przetwornice-step-up/596-pololu-boost-pr</w:t>
-        </w:r>
-        <w:r>
-          <w:rPr>
-            <w:rStyle w:val="Hipercze"/>
-          </w:rPr>
-          <w:t>zetwornica-regulowana-4-25v-2a-pololu-799.html</w:t>
+          <w:t>https://botland.com.pl/pl/przetwornice-step-up/596-pololu-boost-przetwornica-regulowana-4-25v-2a-pololu-799.html</w:t>
         </w:r>
       </w:hyperlink>
       <w:r>
-        <w:t xml:space="preserve"> z 6V do ok. 9V dla </w:t>
-      </w:r>
-      <w:proofErr w:type="spellStart"/>
-      <w:r>
-        <w:t>Arduino</w:t>
-      </w:r>
-      <w:proofErr w:type="spellEnd"/>
-    </w:p>
-    <w:p>
-      <w:r>
+        <w:rPr>
+          <w:sz w:val="24"/>
+          <w:szCs w:val="24"/>
+        </w:rPr>
+        <w:t xml:space="preserve"> z 6V do ok. 9V dla Arduino</w:t>
+      </w:r>
+    </w:p>
+    <w:p>
+      <w:pPr>
+        <w:rPr>
+          <w:sz w:val="24"/>
+          <w:szCs w:val="24"/>
+        </w:rPr>
+      </w:pPr>
+      <w:r>
+        <w:rPr>
+          <w:sz w:val="24"/>
+          <w:szCs w:val="24"/>
+        </w:rPr>
         <w:t>- 3x(2?) sterownik ULN2003A</w:t>
       </w:r>
     </w:p>
     <w:p>
-      <w:r>
-        <w:lastRenderedPageBreak/>
-        <w:t>- baterie AA dające 6V (4x szeregowo) i 8A (4x równolegle; praca ciągła ), czyli 16 baterii  + kondensatory. Wariant b: Można też użyć akumulatorów 18650,</w:t>
-      </w:r>
-      <w:r>
-        <w:t xml:space="preserve"> wtedy 7,4V (2xszeregowo) i 10A(1x równoległa; praca ciągła), czyli 2 ogniwa dla </w:t>
+      <w:pPr>
+        <w:rPr>
+          <w:sz w:val="24"/>
+          <w:szCs w:val="24"/>
+        </w:rPr>
+      </w:pPr>
+      <w:r>
+        <w:rPr>
+          <w:sz w:val="24"/>
+          <w:szCs w:val="24"/>
+        </w:rPr>
+        <w:t xml:space="preserve">- baterie AA dające 6V (4x szeregowo) i 8A (4x równolegle; praca ciągła ), czyli 16 baterii  + kondensatory. Wariant b: Można też użyć akumulatorów 18650, wtedy 7,4V (2xszeregowo) i 10A(1x równoległa; praca ciągła), czyli 2 ogniwa dla </w:t>
       </w:r>
       <w:hyperlink r:id="rId27">
         <w:r>
           <w:rPr>
             <w:rStyle w:val="Hipercze"/>
+            <w:sz w:val="24"/>
+            <w:szCs w:val="24"/>
           </w:rPr>
           <w:t>https://www.batlit.pl/ogniwa_ICR18650MG1</w:t>
         </w:r>
       </w:hyperlink>
       <w:r>
-        <w:t xml:space="preserve"> , ale przy ich pojemności (2 850 </w:t>
-      </w:r>
-      <w:proofErr w:type="spellStart"/>
-      <w:r>
-        <w:t>mAh</w:t>
-      </w:r>
-      <w:proofErr w:type="spellEnd"/>
-      <w:r>
-        <w:t>) to się rozładuje w ok. 30 minut prac</w:t>
-      </w:r>
-      <w:r>
-        <w:t xml:space="preserve">y ciągłej. Przetwornica step-down </w:t>
+        <w:rPr>
+          <w:sz w:val="24"/>
+          <w:szCs w:val="24"/>
+        </w:rPr>
+        <w:t xml:space="preserve"> , ale przy ich pojemności (2 850 mAh) to się rozładuje w ok. 30 minut pracy ciągłej. Przetwornica step-down </w:t>
       </w:r>
       <w:hyperlink r:id="rId28">
         <w:r>
           <w:rPr>
             <w:rStyle w:val="Hipercze"/>
+            <w:sz w:val="24"/>
+            <w:szCs w:val="24"/>
           </w:rPr>
-          <w:t>https://botland.com.pl/pl/przetwornice-step-down/7614-d24v150f6-przetwornica-step-down-6v-15</w:t>
-        </w:r>
-        <w:r>
-          <w:rPr>
-            <w:rStyle w:val="Hipercze"/>
-          </w:rPr>
-          <w:t>a-pololu-2882.html</w:t>
+          <w:t>https://botland.com.pl/pl/przetwornice-step-down/7614-d24v150f6-przetwornica-step-down-6v-15a-pololu-2882.html</w:t>
         </w:r>
       </w:hyperlink>
       <w:r>
-        <w:t xml:space="preserve"> dla silników i </w:t>
-      </w:r>
-      <w:proofErr w:type="spellStart"/>
-      <w:r>
-        <w:t>Arduino</w:t>
-      </w:r>
-      <w:proofErr w:type="spellEnd"/>
-      <w:r>
-        <w:t xml:space="preserve"> bez.</w:t>
-      </w:r>
-    </w:p>
-    <w:p>
-      <w:r>
+        <w:rPr>
+          <w:sz w:val="24"/>
+          <w:szCs w:val="24"/>
+        </w:rPr>
+        <w:t xml:space="preserve"> dla silników i Arduino bez.</w:t>
+      </w:r>
+    </w:p>
+    <w:p>
+      <w:pPr>
+        <w:rPr>
+          <w:sz w:val="24"/>
+          <w:szCs w:val="24"/>
+        </w:rPr>
+      </w:pPr>
+      <w:r>
+        <w:rPr>
+          <w:sz w:val="24"/>
+          <w:szCs w:val="24"/>
+        </w:rPr>
         <w:t xml:space="preserve">- uchwyty do silnika(?) </w:t>
       </w:r>
       <w:hyperlink r:id="rId29">
         <w:r>
           <w:rPr>
             <w:rStyle w:val="Hipercze"/>
+            <w:sz w:val="24"/>
+            <w:szCs w:val="24"/>
           </w:rPr>
           <w:t>https://www.pololu.com/product/4831</w:t>
         </w:r>
       </w:hyperlink>
       <w:r>
+        <w:rPr>
+          <w:sz w:val="24"/>
+          <w:szCs w:val="24"/>
+        </w:rPr>
         <w:t xml:space="preserve"> </w:t>
       </w:r>
     </w:p>
     <w:p>
-      <w:r>
+      <w:pPr>
+        <w:rPr>
+          <w:sz w:val="24"/>
+          <w:szCs w:val="24"/>
+        </w:rPr>
+      </w:pPr>
+      <w:r>
+        <w:rPr>
+          <w:sz w:val="24"/>
+          <w:szCs w:val="24"/>
+        </w:rPr>
         <w:t xml:space="preserve">- kompas </w:t>
       </w:r>
       <w:hyperlink r:id="rId30">
         <w:r>
           <w:rPr>
             <w:rStyle w:val="Hipercze"/>
+            <w:sz w:val="24"/>
+            <w:szCs w:val="24"/>
           </w:rPr>
           <w:t>https://botland.com.pl/pl/akcelerometry/14543-cyfrowy-kompas-hmc1022-i2cuart-gy-26.html</w:t>
         </w:r>
       </w:hyperlink>
     </w:p>
     <w:p>
-      <w:r>
+      <w:pPr>
+        <w:rPr>
+          <w:sz w:val="24"/>
+          <w:szCs w:val="24"/>
+        </w:rPr>
+      </w:pPr>
+      <w:r>
+        <w:rPr>
+          <w:sz w:val="24"/>
+          <w:szCs w:val="24"/>
+        </w:rPr>
         <w:t xml:space="preserve">- GPS: </w:t>
       </w:r>
       <w:hyperlink r:id="rId31">
         <w:r>
           <w:rPr>
             <w:rStyle w:val="Hipercze"/>
+            <w:sz w:val="24"/>
+            <w:szCs w:val="24"/>
           </w:rPr>
-          <w:t>https://botland.com.pl</w:t>
-        </w:r>
-        <w:r>
-          <w:rPr>
-            <w:rStyle w:val="Hipercze"/>
-          </w:rPr>
-          <w:t>/pl/moduly-gps/14643-modul-l76x-multi-gnss-gpsbdsqzss-waveshare-16332.html</w:t>
+          <w:t>https://botland.com.pl/pl/moduly-gps/14643-modul-l76x-multi-gnss-gpsbdsqzss-waveshare-16332.html</w:t>
         </w:r>
       </w:hyperlink>
       <w:r>
+        <w:rPr>
+          <w:sz w:val="24"/>
+          <w:szCs w:val="24"/>
+        </w:rPr>
         <w:t xml:space="preserve"> </w:t>
       </w:r>
     </w:p>
     <w:p>
-      <w:r>
+      <w:pPr>
+        <w:rPr>
+          <w:sz w:val="24"/>
+          <w:szCs w:val="24"/>
+        </w:rPr>
+      </w:pPr>
+      <w:r>
+        <w:rPr>
+          <w:sz w:val="24"/>
+          <w:szCs w:val="24"/>
+        </w:rPr>
         <w:t>Dwa silniki!!!!</w:t>
       </w:r>
     </w:p>
-    <w:p/>
-    <w:p/>
-    <w:p>
+    <w:p>
+      <w:pPr>
+        <w:rPr>
+          <w:sz w:val="24"/>
+          <w:szCs w:val="24"/>
+        </w:rPr>
+      </w:pPr>
+    </w:p>
+    <w:p>
+      <w:pPr>
+        <w:rPr>
+          <w:sz w:val="24"/>
+          <w:szCs w:val="24"/>
+        </w:rPr>
+      </w:pPr>
+    </w:p>
+    <w:p>
+      <w:pPr>
+        <w:rPr>
+          <w:sz w:val="24"/>
+          <w:szCs w:val="24"/>
+        </w:rPr>
+      </w:pPr>
       <w:r>
         <w:rPr>
           <w:noProof/>
+          <w:sz w:val="24"/>
+          <w:szCs w:val="24"/>
         </w:rPr>
         <w:lastRenderedPageBreak/>
         <w:drawing>
@@ -3015,17 +3951,39 @@
       </w:r>
     </w:p>
     <w:p>
+      <w:pPr>
+        <w:rPr>
+          <w:sz w:val="24"/>
+          <w:szCs w:val="24"/>
+        </w:rPr>
+      </w:pPr>
       <w:hyperlink r:id="rId33">
         <w:r>
           <w:rPr>
             <w:rStyle w:val="Hipercze"/>
+            <w:sz w:val="24"/>
+            <w:szCs w:val="24"/>
           </w:rPr>
           <w:t>http://212.180.216.235/dlibra/docmetadata?id=672&amp;from=publication</w:t>
         </w:r>
       </w:hyperlink>
     </w:p>
-    <w:p/>
-    <w:p/>
+    <w:p>
+      <w:pPr>
+        <w:rPr>
+          <w:sz w:val="24"/>
+          <w:szCs w:val="24"/>
+        </w:rPr>
+      </w:pPr>
+    </w:p>
+    <w:p>
+      <w:pPr>
+        <w:rPr>
+          <w:sz w:val="24"/>
+          <w:szCs w:val="24"/>
+        </w:rPr>
+      </w:pPr>
+    </w:p>
     <w:sectPr>
       <w:pgSz w:w="11906" w:h="16838"/>
       <w:pgMar w:top="1417" w:right="1417" w:bottom="1417" w:left="1417" w:header="0" w:footer="0" w:gutter="0"/>
@@ -3103,7 +4061,6 @@
   </w:comment>
   <w:comment w:id="5" w:author="Wincel Michał (STUD)" w:date="2020-08-17T17:43:00Z" w:initials="WM(">
     <w:p>
-      <w:proofErr w:type="spellStart"/>
       <w:r>
         <w:rPr>
           <w:rFonts w:ascii="Liberation Serif" w:eastAsia="Segoe UI" w:hAnsi="Liberation Serif" w:cs="Tahoma"/>
@@ -3111,97 +4068,7 @@
           <w:szCs w:val="24"/>
           <w:lang w:val="en-US" w:bidi="en-US"/>
         </w:rPr>
-        <w:t>Zrobić</w:t>
-      </w:r>
-      <w:proofErr w:type="spellEnd"/>
-      <w:r>
-        <w:rPr>
-          <w:rFonts w:ascii="Liberation Serif" w:eastAsia="Segoe UI" w:hAnsi="Liberation Serif" w:cs="Tahoma"/>
-          <w:sz w:val="24"/>
-          <w:szCs w:val="24"/>
-          <w:lang w:val="en-US" w:bidi="en-US"/>
-        </w:rPr>
-        <w:t xml:space="preserve"> </w:t>
-      </w:r>
-      <w:proofErr w:type="spellStart"/>
-      <w:r>
-        <w:rPr>
-          <w:rFonts w:ascii="Liberation Serif" w:eastAsia="Segoe UI" w:hAnsi="Liberation Serif" w:cs="Tahoma"/>
-          <w:sz w:val="24"/>
-          <w:szCs w:val="24"/>
-          <w:lang w:val="en-US" w:bidi="en-US"/>
-        </w:rPr>
-        <w:t>obliczenia</w:t>
-      </w:r>
-      <w:proofErr w:type="spellEnd"/>
-      <w:r>
-        <w:rPr>
-          <w:rFonts w:ascii="Liberation Serif" w:eastAsia="Segoe UI" w:hAnsi="Liberation Serif" w:cs="Tahoma"/>
-          <w:sz w:val="24"/>
-          <w:szCs w:val="24"/>
-          <w:lang w:val="en-US" w:bidi="en-US"/>
-        </w:rPr>
-        <w:t xml:space="preserve"> </w:t>
-      </w:r>
-      <w:proofErr w:type="spellStart"/>
-      <w:r>
-        <w:rPr>
-          <w:rFonts w:ascii="Liberation Serif" w:eastAsia="Segoe UI" w:hAnsi="Liberation Serif" w:cs="Tahoma"/>
-          <w:sz w:val="24"/>
-          <w:szCs w:val="24"/>
-          <w:lang w:val="en-US" w:bidi="en-US"/>
-        </w:rPr>
-        <w:t>i</w:t>
-      </w:r>
-      <w:proofErr w:type="spellEnd"/>
-      <w:r>
-        <w:rPr>
-          <w:rFonts w:ascii="Liberation Serif" w:eastAsia="Segoe UI" w:hAnsi="Liberation Serif" w:cs="Tahoma"/>
-          <w:sz w:val="24"/>
-          <w:szCs w:val="24"/>
-          <w:lang w:val="en-US" w:bidi="en-US"/>
-        </w:rPr>
-        <w:t xml:space="preserve"> </w:t>
-      </w:r>
-      <w:proofErr w:type="spellStart"/>
-      <w:r>
-        <w:rPr>
-          <w:rFonts w:ascii="Liberation Serif" w:eastAsia="Segoe UI" w:hAnsi="Liberation Serif" w:cs="Tahoma"/>
-          <w:sz w:val="24"/>
-          <w:szCs w:val="24"/>
-          <w:lang w:val="en-US" w:bidi="en-US"/>
-        </w:rPr>
-        <w:t>ewentualnie</w:t>
-      </w:r>
-      <w:proofErr w:type="spellEnd"/>
-      <w:r>
-        <w:rPr>
-          <w:rFonts w:ascii="Liberation Serif" w:eastAsia="Segoe UI" w:hAnsi="Liberation Serif" w:cs="Tahoma"/>
-          <w:sz w:val="24"/>
-          <w:szCs w:val="24"/>
-          <w:lang w:val="en-US" w:bidi="en-US"/>
-        </w:rPr>
-        <w:t xml:space="preserve"> </w:t>
-      </w:r>
-      <w:proofErr w:type="spellStart"/>
-      <w:r>
-        <w:rPr>
-          <w:rFonts w:ascii="Liberation Serif" w:eastAsia="Segoe UI" w:hAnsi="Liberation Serif" w:cs="Tahoma"/>
-          <w:sz w:val="24"/>
-          <w:szCs w:val="24"/>
-          <w:lang w:val="en-US" w:bidi="en-US"/>
-        </w:rPr>
-        <w:t>poprawić</w:t>
-      </w:r>
-      <w:proofErr w:type="spellEnd"/>
-      <w:r>
-        <w:rPr>
-          <w:rFonts w:ascii="Liberation Serif" w:eastAsia="Segoe UI" w:hAnsi="Liberation Serif" w:cs="Tahoma"/>
-          <w:sz w:val="24"/>
-          <w:szCs w:val="24"/>
-          <w:lang w:val="en-US" w:bidi="en-US"/>
-        </w:rPr>
-        <w:t>!</w:t>
+        <w:t>Zrobić obliczenia i ewentualnie poprawić!</w:t>
       </w:r>
     </w:p>
   </w:comment>
@@ -3214,47 +4081,7 @@
           <w:szCs w:val="24"/>
           <w:lang w:val="en-US" w:bidi="en-US"/>
         </w:rPr>
-        <w:t xml:space="preserve">Ile </w:t>
-      </w:r>
-      <w:proofErr w:type="spellStart"/>
-      <w:r>
-        <w:rPr>
-          <w:rFonts w:ascii="Liberation Serif" w:eastAsia="Segoe UI" w:hAnsi="Liberation Serif" w:cs="Tahoma"/>
-          <w:sz w:val="24"/>
-          <w:szCs w:val="24"/>
-          <w:lang w:val="en-US" w:bidi="en-US"/>
-        </w:rPr>
-        <w:t>czasu</w:t>
-      </w:r>
-      <w:proofErr w:type="spellEnd"/>
-      <w:r>
-        <w:rPr>
-          <w:rFonts w:ascii="Liberation Serif" w:eastAsia="Segoe UI" w:hAnsi="Liberation Serif" w:cs="Tahoma"/>
-          <w:sz w:val="24"/>
-          <w:szCs w:val="24"/>
-          <w:lang w:val="en-US" w:bidi="en-US"/>
-        </w:rPr>
-        <w:t xml:space="preserve">? </w:t>
-      </w:r>
-      <w:proofErr w:type="spellStart"/>
-      <w:r>
-        <w:rPr>
-          <w:rFonts w:ascii="Liberation Serif" w:eastAsia="Segoe UI" w:hAnsi="Liberation Serif" w:cs="Tahoma"/>
-          <w:sz w:val="24"/>
-          <w:szCs w:val="24"/>
-          <w:lang w:val="en-US" w:bidi="en-US"/>
-        </w:rPr>
-        <w:t>Napisać</w:t>
-      </w:r>
-      <w:proofErr w:type="spellEnd"/>
-      <w:r>
-        <w:rPr>
-          <w:rFonts w:ascii="Liberation Serif" w:eastAsia="Segoe UI" w:hAnsi="Liberation Serif" w:cs="Tahoma"/>
-          <w:sz w:val="24"/>
-          <w:szCs w:val="24"/>
-          <w:lang w:val="en-US" w:bidi="en-US"/>
-        </w:rPr>
-        <w:t>!</w:t>
+        <w:t>Ile czasu? Napisać!</w:t>
       </w:r>
     </w:p>
   </w:comment>
@@ -3264,27 +4091,7 @@
         <w:rPr>
           <w:sz w:val="20"/>
         </w:rPr>
-        <w:t>Mamy wybrany więc wystarczy tyl</w:t>
-      </w:r>
-      <w:r>
-        <w:rPr>
-          <w:sz w:val="20"/>
-        </w:rPr>
-        <w:t xml:space="preserve">ko skopiować ze strony </w:t>
-      </w:r>
-      <w:proofErr w:type="spellStart"/>
-      <w:r>
-        <w:rPr>
-          <w:sz w:val="20"/>
-        </w:rPr>
-        <w:t>Pololu</w:t>
-      </w:r>
-      <w:proofErr w:type="spellEnd"/>
-      <w:r>
-        <w:rPr>
-          <w:sz w:val="20"/>
-        </w:rPr>
-        <w:t>, nawet z opisem stamtąd</w:t>
+        <w:t>Mamy wybrany więc wystarczy tylko skopiować ze strony Pololu, nawet z opisem stamtąd</w:t>
       </w:r>
     </w:p>
   </w:comment>
@@ -3310,21 +4117,7 @@
         <w:rPr>
           <w:sz w:val="20"/>
         </w:rPr>
-        <w:t xml:space="preserve">„Gdzie jest mój program </w:t>
-      </w:r>
-      <w:proofErr w:type="spellStart"/>
-      <w:r>
-        <w:rPr>
-          <w:sz w:val="20"/>
-        </w:rPr>
-        <w:t>Varusie</w:t>
-      </w:r>
-      <w:proofErr w:type="spellEnd"/>
-      <w:r>
-        <w:rPr>
-          <w:sz w:val="20"/>
-        </w:rPr>
-        <w:t>?”</w:t>
+        <w:t>„Gdzie jest mój program Varusie?”</w:t>
       </w:r>
     </w:p>
   </w:comment>
@@ -3340,13 +4133,8 @@
         <w:annotationRef/>
       </w:r>
       <w:r>
-        <w:t xml:space="preserve">Drogi Oktawianie, </w:t>
-      </w:r>
-      <w:proofErr w:type="spellStart"/>
-      <w:r>
-        <w:t>Varus</w:t>
-      </w:r>
-      <w:proofErr w:type="spellEnd"/>
+        <w:t>Drogi Oktawianie, Varus</w:t>
+      </w:r>
       <w:r>
         <w:t xml:space="preserve"> nie pogodził się z przegraną. Zginął, ale</w:t>
       </w:r>
@@ -3369,7 +4157,6 @@
   </w:comment>
   <w:comment w:id="11" w:author="Wincel Michał (STUD)" w:date="2020-08-17T17:28:00Z" w:initials="WM(">
     <w:p>
-      <w:proofErr w:type="spellStart"/>
       <w:r>
         <w:rPr>
           <w:rFonts w:ascii="Liberation Serif" w:eastAsia="Segoe UI" w:hAnsi="Liberation Serif" w:cs="Tahoma"/>
@@ -3377,17 +4164,7 @@
           <w:szCs w:val="24"/>
           <w:lang w:val="en-US" w:bidi="en-US"/>
         </w:rPr>
-        <w:t>Zrobić</w:t>
-      </w:r>
-      <w:proofErr w:type="spellEnd"/>
-      <w:r>
-        <w:rPr>
-          <w:rFonts w:ascii="Liberation Serif" w:eastAsia="Segoe UI" w:hAnsi="Liberation Serif" w:cs="Tahoma"/>
-          <w:sz w:val="24"/>
-          <w:szCs w:val="24"/>
-          <w:lang w:val="en-US" w:bidi="en-US"/>
-        </w:rPr>
-        <w:t xml:space="preserve"> fact-check</w:t>
+        <w:t>Zrobić fact-check</w:t>
       </w:r>
     </w:p>
   </w:comment>
@@ -3397,27 +4174,12 @@
         <w:rPr>
           <w:sz w:val="20"/>
         </w:rPr>
-        <w:t xml:space="preserve">Być może jako </w:t>
-      </w:r>
-      <w:proofErr w:type="spellStart"/>
-      <w:r>
-        <w:rPr>
-          <w:sz w:val="20"/>
-        </w:rPr>
-        <w:t>fact-check</w:t>
-      </w:r>
-      <w:proofErr w:type="spellEnd"/>
-      <w:r>
-        <w:rPr>
-          <w:sz w:val="20"/>
-        </w:rPr>
-        <w:t xml:space="preserve"> dodać porównanie naszego z komercyjnymi rozwiązaniami</w:t>
+        <w:t>Być może jako fact-check dodać porównanie naszego z komercyjnymi rozwiązaniami</w:t>
       </w:r>
     </w:p>
   </w:comment>
   <w:comment w:id="13" w:author="Wincel Michał (STUD)" w:date="2020-08-17T19:16:00Z" w:initials="WM(">
     <w:p>
-      <w:proofErr w:type="spellStart"/>
       <w:r>
         <w:rPr>
           <w:rFonts w:ascii="Liberation Serif" w:eastAsia="Segoe UI" w:hAnsi="Liberation Serif" w:cs="Tahoma"/>
@@ -3425,37 +4187,7 @@
           <w:szCs w:val="24"/>
           <w:lang w:val="en-US" w:bidi="en-US"/>
         </w:rPr>
-        <w:t>Poniżej</w:t>
-      </w:r>
-      <w:proofErr w:type="spellEnd"/>
-      <w:r>
-        <w:rPr>
-          <w:rFonts w:ascii="Liberation Serif" w:eastAsia="Segoe UI" w:hAnsi="Liberation Serif" w:cs="Tahoma"/>
-          <w:sz w:val="24"/>
-          <w:szCs w:val="24"/>
-          <w:lang w:val="en-US" w:bidi="en-US"/>
-        </w:rPr>
-        <w:t xml:space="preserve"> do </w:t>
-      </w:r>
-      <w:proofErr w:type="spellStart"/>
-      <w:r>
-        <w:rPr>
-          <w:rFonts w:ascii="Liberation Serif" w:eastAsia="Segoe UI" w:hAnsi="Liberation Serif" w:cs="Tahoma"/>
-          <w:sz w:val="24"/>
-          <w:szCs w:val="24"/>
-          <w:lang w:val="en-US" w:bidi="en-US"/>
-        </w:rPr>
-        <w:t>usunięcia</w:t>
-      </w:r>
-      <w:proofErr w:type="spellEnd"/>
-      <w:r>
-        <w:rPr>
-          <w:rFonts w:ascii="Liberation Serif" w:eastAsia="Segoe UI" w:hAnsi="Liberation Serif" w:cs="Tahoma"/>
-          <w:sz w:val="24"/>
-          <w:szCs w:val="24"/>
-          <w:lang w:val="en-US" w:bidi="en-US"/>
-        </w:rPr>
-        <w:t>.</w:t>
+        <w:t>Poniżej do usunięcia.</w:t>
       </w:r>
     </w:p>
   </w:comment>

</xml_diff>